<commit_message>
Add some sql, Change design and  added website
</commit_message>
<xml_diff>
--- a/assests.documentation/Literature review_RuchiDevi.docx
+++ b/assests.documentation/Literature review_RuchiDevi.docx
@@ -1,6 +1,6 @@
 
 <file path=word/document.xml><?xml version="1.0" encoding="utf-8"?>
-<w:document xmlns:wpc="http://schemas.microsoft.com/office/word/2010/wordprocessingCanvas" xmlns:mc="http://schemas.openxmlformats.org/markup-compatibility/2006" xmlns:o="urn:schemas-microsoft-com:office:office" xmlns:r="http://schemas.openxmlformats.org/officeDocument/2006/relationships" xmlns:m="http://schemas.openxmlformats.org/officeDocument/2006/math" xmlns:v="urn:schemas-microsoft-com:vml" xmlns:wp14="http://schemas.microsoft.com/office/word/2010/wordprocessingDrawing" xmlns:wp="http://schemas.openxmlformats.org/drawingml/2006/wordprocessingDrawing" xmlns:w10="urn:schemas-microsoft-com:office:word" xmlns:w="http://schemas.openxmlformats.org/wordprocessingml/2006/main" xmlns:w14="http://schemas.microsoft.com/office/word/2010/wordml" xmlns:wpg="http://schemas.microsoft.com/office/word/2010/wordprocessingGroup" xmlns:wpi="http://schemas.microsoft.com/office/word/2010/wordprocessingInk" xmlns:wne="http://schemas.microsoft.com/office/word/2006/wordml" xmlns:wps="http://schemas.microsoft.com/office/word/2010/wordprocessingShape" mc:Ignorable="w14 wp14">
+<w:document xmlns:wpc="http://schemas.microsoft.com/office/word/2010/wordprocessingCanvas" xmlns:cx="http://schemas.microsoft.com/office/drawing/2014/chartex" xmlns:cx1="http://schemas.microsoft.com/office/drawing/2015/9/8/chartex" xmlns:cx2="http://schemas.microsoft.com/office/drawing/2015/10/21/chartex" xmlns:cx3="http://schemas.microsoft.com/office/drawing/2016/5/9/chartex" xmlns:cx4="http://schemas.microsoft.com/office/drawing/2016/5/10/chartex" xmlns:cx5="http://schemas.microsoft.com/office/drawing/2016/5/11/chartex" xmlns:cx6="http://schemas.microsoft.com/office/drawing/2016/5/12/chartex" xmlns:cx7="http://schemas.microsoft.com/office/drawing/2016/5/13/chartex" xmlns:cx8="http://schemas.microsoft.com/office/drawing/2016/5/14/chartex" xmlns:mc="http://schemas.openxmlformats.org/markup-compatibility/2006" xmlns:aink="http://schemas.microsoft.com/office/drawing/2016/ink" xmlns:am3d="http://schemas.microsoft.com/office/drawing/2017/model3d" xmlns:o="urn:schemas-microsoft-com:office:office" xmlns:r="http://schemas.openxmlformats.org/officeDocument/2006/relationships" xmlns:m="http://schemas.openxmlformats.org/officeDocument/2006/math" xmlns:v="urn:schemas-microsoft-com:vml" xmlns:wp14="http://schemas.microsoft.com/office/word/2010/wordprocessingDrawing" xmlns:wp="http://schemas.openxmlformats.org/drawingml/2006/wordprocessingDrawing" xmlns:w10="urn:schemas-microsoft-com:office:word" xmlns:w="http://schemas.openxmlformats.org/wordprocessingml/2006/main" xmlns:w14="http://schemas.microsoft.com/office/word/2010/wordml" xmlns:w15="http://schemas.microsoft.com/office/word/2012/wordml" xmlns:w16cid="http://schemas.microsoft.com/office/word/2016/wordml/cid" xmlns:w16se="http://schemas.microsoft.com/office/word/2015/wordml/symex" xmlns:wpg="http://schemas.microsoft.com/office/word/2010/wordprocessingGroup" xmlns:wpi="http://schemas.microsoft.com/office/word/2010/wordprocessingInk" xmlns:wne="http://schemas.microsoft.com/office/word/2006/wordml" xmlns:wps="http://schemas.microsoft.com/office/word/2010/wordprocessingShape" mc:Ignorable="w14 w15 w16se w16cid wp14">
   <w:body>
     <w:p>
       <w:pPr>
@@ -65,7 +65,7 @@
           <w:lang w:eastAsia="en-GB"/>
         </w:rPr>
         <w:drawing>
-          <wp:anchor distT="0" distB="0" distL="114300" distR="114300" simplePos="0" relativeHeight="251658240" behindDoc="0" locked="0" layoutInCell="1" allowOverlap="1" wp14:anchorId="7B051085" wp14:editId="0C57BF0C">
+          <wp:anchor distT="0" distB="0" distL="114300" distR="114300" simplePos="0" relativeHeight="251658240" behindDoc="0" locked="0" layoutInCell="1" allowOverlap="1" wp14:anchorId="3B6CCCC2" wp14:editId="57F8064B">
             <wp:simplePos x="0" y="0"/>
             <wp:positionH relativeFrom="column">
               <wp:posOffset>-38100</wp:posOffset>
@@ -88,7 +88,7 @@
                     <pic:cNvPicPr/>
                   </pic:nvPicPr>
                   <pic:blipFill>
-                    <a:blip r:embed="rId7">
+                    <a:blip r:embed="rId6">
                       <a:extLst>
                         <a:ext uri="{28A0092B-C50C-407E-A947-70E740481C1C}">
                           <a14:useLocalDpi xmlns:a14="http://schemas.microsoft.com/office/drawing/2010/main" val="0"/>
@@ -294,7 +294,6 @@
           </w14:shadow>
         </w:rPr>
       </w:pPr>
-      <w:proofErr w:type="spellStart"/>
       <w:r>
         <w:rPr>
           <w:rFonts w:ascii="Arial" w:hAnsi="Arial" w:cs="Arial"/>
@@ -307,22 +306,7 @@
             </w14:srgbClr>
           </w14:shadow>
         </w:rPr>
-        <w:t>Ruchi</w:t>
-      </w:r>
-      <w:proofErr w:type="spellEnd"/>
-      <w:r>
-        <w:rPr>
-          <w:rFonts w:ascii="Arial" w:hAnsi="Arial" w:cs="Arial"/>
-          <w:b/>
-          <w:sz w:val="44"/>
-          <w:szCs w:val="44"/>
-          <w14:shadow w14:blurRad="50800" w14:dist="38100" w14:dir="2700000" w14:sx="100000" w14:sy="100000" w14:kx="0" w14:ky="0" w14:algn="tl">
-            <w14:srgbClr w14:val="000000">
-              <w14:alpha w14:val="60000"/>
-            </w14:srgbClr>
-          </w14:shadow>
-        </w:rPr>
-        <w:t xml:space="preserve"> Devi</w:t>
+        <w:t>Ruchi Devi</w:t>
       </w:r>
     </w:p>
     <w:p>
@@ -2217,7 +2201,16 @@
           <w:sz w:val="27"/>
           <w:szCs w:val="27"/>
         </w:rPr>
-        <w:t xml:space="preserve"> is a promotional tool which is used to change the meaning of the la</w:t>
+        <w:t xml:space="preserve"> is a promotional tool </w:t>
+      </w:r>
+      <w:r>
+        <w:rPr>
+          <w:color w:val="000000"/>
+          <w:sz w:val="27"/>
+          <w:szCs w:val="27"/>
+        </w:rPr>
+        <w:lastRenderedPageBreak/>
+        <w:t>which is used to change the meaning of the la</w:t>
       </w:r>
       <w:r>
         <w:rPr>
@@ -2587,7 +2580,7 @@
           <w:sz w:val="27"/>
           <w:szCs w:val="27"/>
         </w:rPr>
-        <w:t xml:space="preserve">any other terms or variations in </w:t>
+        <w:t xml:space="preserve">any other terms or </w:t>
       </w:r>
       <w:proofErr w:type="gramStart"/>
       <w:r>
@@ -2596,7 +2589,7 @@
           <w:sz w:val="27"/>
           <w:szCs w:val="27"/>
         </w:rPr>
-        <w:t>itself</w:t>
+        <w:t>variations in itself</w:t>
       </w:r>
       <w:proofErr w:type="gramEnd"/>
       <w:r>
@@ -2655,71 +2648,69 @@
         </w:rPr>
         <w:t xml:space="preserve">common and represent a more </w:t>
       </w:r>
-      <w:bookmarkStart w:id="5" w:name="_GoBack"/>
+      <w:r>
+        <w:rPr>
+          <w:color w:val="000000"/>
+          <w:sz w:val="27"/>
+          <w:szCs w:val="27"/>
+        </w:rPr>
+        <w:t>inspired form of street art rather than vandalism.</w:t>
+      </w:r>
+    </w:p>
+    <w:p>
+      <w:pPr>
+        <w:spacing w:line="360" w:lineRule="auto"/>
+        <w:jc w:val="both"/>
+        <w:rPr>
+          <w:color w:val="000000"/>
+          <w:sz w:val="27"/>
+          <w:szCs w:val="27"/>
+        </w:rPr>
+      </w:pPr>
+    </w:p>
+    <w:p>
+      <w:pPr>
+        <w:pStyle w:val="Heading2"/>
+        <w:spacing w:line="360" w:lineRule="auto"/>
+        <w:jc w:val="both"/>
+      </w:pPr>
+      <w:bookmarkStart w:id="5" w:name="_Toc30072542"/>
+      <w:bookmarkStart w:id="6" w:name="_Toc30072911"/>
+    </w:p>
+    <w:p>
+      <w:pPr>
+        <w:pStyle w:val="Heading2"/>
+        <w:spacing w:line="360" w:lineRule="auto"/>
+        <w:jc w:val="both"/>
+        <w:rPr>
+          <w:b w:val="0"/>
+        </w:rPr>
+      </w:pPr>
+      <w:bookmarkStart w:id="7" w:name="_Toc30352542"/>
       <w:bookmarkEnd w:id="5"/>
-      <w:r>
-        <w:rPr>
-          <w:color w:val="000000"/>
-          <w:sz w:val="27"/>
-          <w:szCs w:val="27"/>
-        </w:rPr>
-        <w:t>inspired form of street art rather than vandalism.</w:t>
-      </w:r>
-    </w:p>
-    <w:p>
-      <w:pPr>
-        <w:spacing w:line="360" w:lineRule="auto"/>
-        <w:jc w:val="both"/>
-        <w:rPr>
-          <w:color w:val="000000"/>
-          <w:sz w:val="27"/>
-          <w:szCs w:val="27"/>
-        </w:rPr>
-      </w:pPr>
-    </w:p>
-    <w:p>
-      <w:pPr>
-        <w:pStyle w:val="Heading2"/>
-        <w:spacing w:line="360" w:lineRule="auto"/>
-        <w:jc w:val="both"/>
-      </w:pPr>
-      <w:bookmarkStart w:id="6" w:name="_Toc30072542"/>
-      <w:bookmarkStart w:id="7" w:name="_Toc30072911"/>
-    </w:p>
-    <w:p>
-      <w:pPr>
-        <w:pStyle w:val="Heading2"/>
-        <w:spacing w:line="360" w:lineRule="auto"/>
-        <w:jc w:val="both"/>
-        <w:rPr>
-          <w:b w:val="0"/>
-        </w:rPr>
-      </w:pPr>
-      <w:bookmarkStart w:id="8" w:name="_Toc30352542"/>
       <w:bookmarkEnd w:id="6"/>
+      <w:r>
+        <w:t>R</w:t>
+      </w:r>
+      <w:r>
+        <w:t>eason</w:t>
+      </w:r>
+      <w:r>
+        <w:t xml:space="preserve"> </w:t>
+      </w:r>
+      <w:r>
+        <w:t xml:space="preserve">to choose </w:t>
+      </w:r>
+      <w:r>
+        <w:t>t</w:t>
+      </w:r>
+      <w:r>
+        <w:t xml:space="preserve">his </w:t>
+      </w:r>
+      <w:r>
+        <w:t>topic</w:t>
+      </w:r>
       <w:bookmarkEnd w:id="7"/>
-      <w:r>
-        <w:t>R</w:t>
-      </w:r>
-      <w:r>
-        <w:t>eason</w:t>
-      </w:r>
-      <w:r>
-        <w:t xml:space="preserve"> </w:t>
-      </w:r>
-      <w:r>
-        <w:t xml:space="preserve">to choose </w:t>
-      </w:r>
-      <w:r>
-        <w:t>t</w:t>
-      </w:r>
-      <w:r>
-        <w:t xml:space="preserve">his </w:t>
-      </w:r>
-      <w:r>
-        <w:t>topic</w:t>
-      </w:r>
-      <w:bookmarkEnd w:id="8"/>
     </w:p>
     <w:p>
       <w:pPr>
@@ -2768,7 +2759,7 @@
           <w:sz w:val="27"/>
           <w:szCs w:val="27"/>
         </w:rPr>
-        <w:t xml:space="preserve">As walking in the Limerick city I saw one art that, I can't decide if the eyeball ice cream cone or the hello kitty tattoo is favourite thing about this piece, but I would say it is definitely eye catching. The work of artists Smug it was commissioned for the Make a move Festival and has been captured by many people in the city. This is located on Castle Street Limerick. In this app I will give functionality to capture the picture and share it to the social network where GPS coordinator will give the </w:t>
+        <w:t xml:space="preserve">As walking in the Limerick city I saw one art that, I can't decide if the eyeball ice cream cone or the hello kitty tattoo is favourite thing about this piece, but I would say it is definitely eye catching. The work of artists Smug it was commissioned for </w:t>
       </w:r>
       <w:r>
         <w:rPr>
@@ -2777,7 +2768,7 @@
           <w:szCs w:val="27"/>
         </w:rPr>
         <w:lastRenderedPageBreak/>
-        <w:t>exact location and the time when this picture clicked and shared include the location of the picture or the arts which created in the street wall. Also as the authorisation point of view some people may have objection to create the art in the local property where they can send the authentication to the local city council to approve the art which have been created in the local property. Many of the interesting and exciting features of street art follow from this consensual method of production these works are subject to alteration and destruction and hence street artists accept the resulting ephemerality of their work, these works are often illegal. Street artists have a strong incentive to remain anonymous to the public at large and to the relevant authorities in order to avoid getting caught. They neither have an implicit interest in being known within the street art community, recognized by the public at large and neither known nor recognized by police and other authorities who might legally take action against them. In this respect being a street artist involves a delicate balancing act between remaining anonymous and unknown to authorities, but established oneself within the street art community and public at large by having one's work recognized and</w:t>
+        <w:t>the Make a move Festival and has been captured by many people in the city. This is located on Castle Street Limerick. In this app I will give functionality to capture the picture and share it to the social network where GPS coordinator will give the exact location and the time when this picture clicked and shared include the location of the picture or the arts which created in the street wall. Also as the authorisation point of view some people may have objection to create the art in the local property where they can send the authentication to the local city council to approve the art which have been created in the local property. Many of the interesting and exciting features of street art follow from this consensual method of production these works are subject to alteration and destruction and hence street artists accept the resulting ephemerality of their work, these works are often illegal. Street artists have a strong incentive to remain anonymous to the public at large and to the relevant authorities in order to avoid getting caught. They neither have an implicit interest in being known within the street art community, recognized by the public at large and neither known nor recognized by police and other authorities who might legally take action against them. In this respect being a street artist involves a delicate balancing act between remaining anonymous and unknown to authorities, but established oneself within the street art community and public at large by having one's work recognized and</w:t>
       </w:r>
       <w:r>
         <w:rPr>
@@ -3069,6 +3060,7 @@
           <w:sz w:val="27"/>
           <w:szCs w:val="27"/>
         </w:rPr>
+        <w:lastRenderedPageBreak/>
         <w:t>The purpose of this research is that public art can contribute positive</w:t>
       </w:r>
       <w:r>
@@ -3093,16 +3085,7 @@
           <w:sz w:val="27"/>
           <w:szCs w:val="27"/>
         </w:rPr>
-        <w:t xml:space="preserve">, because such contribution can be useful in </w:t>
-      </w:r>
-      <w:r>
-        <w:rPr>
-          <w:color w:val="000000"/>
-          <w:sz w:val="27"/>
-          <w:szCs w:val="27"/>
-        </w:rPr>
-        <w:lastRenderedPageBreak/>
-        <w:t>developing a better governance of city</w:t>
+        <w:t>, because such contribution can be useful in developing a better governance of city</w:t>
       </w:r>
       <w:r>
         <w:rPr>
@@ -3573,6 +3556,7 @@
           <w:sz w:val="27"/>
           <w:szCs w:val="27"/>
         </w:rPr>
+        <w:lastRenderedPageBreak/>
         <w:t>P</w:t>
       </w:r>
       <w:r>
@@ -3581,16 +3565,7 @@
           <w:sz w:val="27"/>
           <w:szCs w:val="27"/>
         </w:rPr>
-        <w:t xml:space="preserve">ropose an implementation of an “Augmented Cultural Heritage” where mobile devices are used to enrich the experience of places with audio testimonies. Their </w:t>
-      </w:r>
-      <w:r>
-        <w:rPr>
-          <w:color w:val="000000"/>
-          <w:sz w:val="27"/>
-          <w:szCs w:val="27"/>
-        </w:rPr>
-        <w:lastRenderedPageBreak/>
-        <w:t xml:space="preserve">solution is applied to the area of the </w:t>
+        <w:t xml:space="preserve">ropose an implementation of an “Augmented Cultural Heritage” where mobile devices are used to enrich the experience of places with audio testimonies. Their solution is applied to the area of the </w:t>
       </w:r>
       <w:r>
         <w:rPr>
@@ -3773,10 +3748,10 @@
         <w:spacing w:line="360" w:lineRule="auto"/>
         <w:jc w:val="both"/>
       </w:pPr>
-      <w:bookmarkStart w:id="9" w:name="_Toc26198223"/>
-      <w:bookmarkStart w:id="10" w:name="_Toc30072543"/>
-      <w:bookmarkStart w:id="11" w:name="_Toc30072912"/>
-      <w:bookmarkStart w:id="12" w:name="_Toc30145013"/>
+      <w:bookmarkStart w:id="8" w:name="_Toc26198223"/>
+      <w:bookmarkStart w:id="9" w:name="_Toc30072543"/>
+      <w:bookmarkStart w:id="10" w:name="_Toc30072912"/>
+      <w:bookmarkStart w:id="11" w:name="_Toc30145013"/>
     </w:p>
     <w:p>
       <w:pPr>
@@ -3912,10 +3887,10 @@
         </w:rPr>
       </w:pPr>
     </w:p>
+    <w:bookmarkEnd w:id="8"/>
     <w:bookmarkEnd w:id="9"/>
     <w:bookmarkEnd w:id="10"/>
     <w:bookmarkEnd w:id="11"/>
-    <w:bookmarkEnd w:id="12"/>
     <w:p>
       <w:pPr>
         <w:spacing w:line="360" w:lineRule="auto"/>
@@ -3950,27 +3925,72 @@
     <w:p>
       <w:pPr>
         <w:pStyle w:val="Heading2"/>
-        <w:spacing w:line="360" w:lineRule="auto"/>
-        <w:jc w:val="both"/>
+      </w:pPr>
+      <w:bookmarkStart w:id="12" w:name="_Toc30352543"/>
+      <w:r>
+        <w:t>CHAPTER 2</w:t>
+      </w:r>
+      <w:bookmarkEnd w:id="12"/>
+    </w:p>
+    <w:p>
+      <w:pPr>
+        <w:pStyle w:val="Heading2"/>
+      </w:pPr>
+      <w:r>
+        <w:t>What technologies are using:</w:t>
+      </w:r>
+    </w:p>
+    <w:p>
+      <w:pPr>
+        <w:pStyle w:val="MyParagraph"/>
+      </w:pPr>
+      <w:r>
         <w:rPr>
           <w:sz w:val="28"/>
           <w:szCs w:val="28"/>
         </w:rPr>
-      </w:pPr>
-      <w:bookmarkStart w:id="13" w:name="_Toc30352543"/>
-      <w:r>
-        <w:rPr>
-          <w:rFonts w:ascii="Times New Roman" w:eastAsia="Times New Roman" w:hAnsi="Times New Roman" w:cs="Times New Roman"/>
-          <w:b w:val="0"/>
-          <w:bCs w:val="0"/>
-          <w:color w:val="auto"/>
+        <w:t>I</w:t>
+      </w:r>
+      <w:r>
+        <w:t>n the technic</w:t>
+      </w:r>
+      <w:r>
+        <w:t xml:space="preserve">al research I came a across </w:t>
+      </w:r>
+      <w:r>
+        <w:t xml:space="preserve">many technologies, where my main research was </w:t>
+      </w:r>
+      <w:r>
+        <w:t xml:space="preserve">to find an </w:t>
+      </w:r>
+      <w:r>
+        <w:t xml:space="preserve">open source map API and the appropriate tech language for my mobile app. In my research where I found the different map API as example OpenStreetMap, Google map </w:t>
+      </w:r>
+      <w:r>
+        <w:t>API</w:t>
+      </w:r>
+      <w:r>
+        <w:t xml:space="preserve"> under this </w:t>
+      </w:r>
+      <w:r>
+        <w:t>API</w:t>
+      </w:r>
+      <w:r>
+        <w:t xml:space="preserve"> there are sub type of the API</w:t>
+      </w:r>
+      <w:r>
+        <w:t>.</w:t>
+      </w:r>
+    </w:p>
+    <w:p>
+      <w:pPr>
+        <w:spacing w:line="360" w:lineRule="auto"/>
+        <w:jc w:val="both"/>
+        <w:rPr>
           <w:sz w:val="28"/>
           <w:szCs w:val="28"/>
         </w:rPr>
-        <w:lastRenderedPageBreak/>
-        <w:t>CHAPTER 2</w:t>
-      </w:r>
-      <w:bookmarkEnd w:id="13"/>
+      </w:pPr>
     </w:p>
     <w:p>
       <w:pPr>
@@ -3982,567 +4002,163 @@
           <w:szCs w:val="36"/>
         </w:rPr>
       </w:pPr>
-    </w:p>
-    <w:p>
-      <w:pPr>
-        <w:spacing w:line="360" w:lineRule="auto"/>
-        <w:jc w:val="both"/>
-        <w:rPr>
-          <w:color w:val="000000"/>
-          <w:sz w:val="27"/>
-          <w:szCs w:val="27"/>
-        </w:rPr>
-      </w:pPr>
-      <w:r>
-        <w:rPr>
-          <w:color w:val="365F91" w:themeColor="accent1" w:themeShade="BF"/>
-          <w:sz w:val="36"/>
-          <w:szCs w:val="36"/>
-        </w:rPr>
-        <w:t>What technologies are using:</w:t>
-      </w:r>
-      <w:r>
-        <w:rPr>
-          <w:rFonts w:asciiTheme="majorHAnsi" w:eastAsiaTheme="majorEastAsia" w:hAnsiTheme="majorHAnsi" w:cstheme="majorBidi"/>
+      <w:r>
+        <w:rPr>
           <w:b/>
           <w:bCs/>
           <w:color w:val="365F91" w:themeColor="accent1" w:themeShade="BF"/>
           <w:sz w:val="36"/>
           <w:szCs w:val="36"/>
         </w:rPr>
-        <w:t xml:space="preserve"> </w:t>
-      </w:r>
+        <w:t>Open Street Map:</w:t>
+      </w:r>
+    </w:p>
+    <w:p>
+      <w:pPr>
+        <w:pStyle w:val="MyParagraph"/>
+      </w:pPr>
       <w:r>
         <w:rPr>
           <w:sz w:val="28"/>
           <w:szCs w:val="28"/>
         </w:rPr>
-        <w:t xml:space="preserve"> I</w:t>
-      </w:r>
-      <w:r>
-        <w:rPr>
-          <w:color w:val="000000"/>
-          <w:sz w:val="27"/>
-          <w:szCs w:val="27"/>
-        </w:rPr>
-        <w:t>n the technic</w:t>
-      </w:r>
-      <w:r>
-        <w:rPr>
-          <w:color w:val="000000"/>
-          <w:sz w:val="27"/>
-          <w:szCs w:val="27"/>
-        </w:rPr>
-        <w:t xml:space="preserve">al research I came a across </w:t>
-      </w:r>
-      <w:r>
-        <w:rPr>
-          <w:color w:val="000000"/>
-          <w:sz w:val="27"/>
-          <w:szCs w:val="27"/>
-        </w:rPr>
-        <w:t xml:space="preserve">many technologies, where my main research was </w:t>
-      </w:r>
-      <w:r>
-        <w:rPr>
-          <w:color w:val="000000"/>
-          <w:sz w:val="27"/>
-          <w:szCs w:val="27"/>
-        </w:rPr>
-        <w:t xml:space="preserve">to find an </w:t>
-      </w:r>
-      <w:r>
-        <w:rPr>
-          <w:color w:val="000000"/>
-          <w:sz w:val="27"/>
-          <w:szCs w:val="27"/>
-        </w:rPr>
-        <w:t xml:space="preserve">open source map API and the appropriate tech language for my mobile app. In my research where I found the different map API as example </w:t>
+        <w:lastRenderedPageBreak/>
+        <w:t>T</w:t>
+      </w:r>
+      <w:r>
+        <w:t>his is a free wiki world map, and open volunteer driven initiative to collaboratively a map of the world and release the map data under a free and open license. There is actually many different API around the OpenStreetMap in the ecosys</w:t>
+      </w:r>
+      <w:r>
+        <w:t xml:space="preserve">tem, but my main concern is to </w:t>
+      </w:r>
+      <w:r>
+        <w:t>download the data in API</w:t>
+      </w:r>
+      <w:r>
+        <w:t xml:space="preserve"> or create the raw data on it. In the </w:t>
       </w:r>
       <w:proofErr w:type="spellStart"/>
       <w:r>
-        <w:rPr>
-          <w:color w:val="000000"/>
-          <w:sz w:val="27"/>
-          <w:szCs w:val="27"/>
-        </w:rPr>
-        <w:t>OpenStreetMap</w:t>
+        <w:t>OpenSteetMap</w:t>
       </w:r>
       <w:proofErr w:type="spellEnd"/>
       <w:r>
-        <w:rPr>
-          <w:color w:val="000000"/>
-          <w:sz w:val="27"/>
-          <w:szCs w:val="27"/>
-        </w:rPr>
-        <w:t xml:space="preserve">, Google map </w:t>
+        <w:t xml:space="preserve"> is provides read and w</w:t>
+      </w:r>
+      <w:r>
+        <w:t>r</w:t>
+      </w:r>
+      <w:r>
+        <w:t>ite operati</w:t>
+      </w:r>
+      <w:r>
+        <w:t>o</w:t>
+      </w:r>
+      <w:r>
+        <w:t xml:space="preserve">ns on the raw map data of the </w:t>
       </w:r>
       <w:proofErr w:type="spellStart"/>
-      <w:proofErr w:type="gramStart"/>
-      <w:r>
-        <w:rPr>
-          <w:color w:val="000000"/>
-          <w:sz w:val="27"/>
-          <w:szCs w:val="27"/>
-        </w:rPr>
-        <w:t>api</w:t>
+      <w:r>
+        <w:t>openstreetMap</w:t>
       </w:r>
       <w:proofErr w:type="spellEnd"/>
-      <w:proofErr w:type="gramEnd"/>
-      <w:r>
-        <w:rPr>
-          <w:color w:val="000000"/>
-          <w:sz w:val="27"/>
-          <w:szCs w:val="27"/>
-        </w:rPr>
-        <w:t xml:space="preserve"> under this </w:t>
+      <w:r>
+        <w:t xml:space="preserve"> database. It is actually primarily for </w:t>
       </w:r>
       <w:proofErr w:type="spellStart"/>
       <w:r>
-        <w:rPr>
-          <w:color w:val="000000"/>
-          <w:sz w:val="27"/>
-          <w:szCs w:val="27"/>
-        </w:rPr>
-        <w:t>a</w:t>
-      </w:r>
-      <w:r>
-        <w:rPr>
-          <w:color w:val="000000"/>
-          <w:sz w:val="27"/>
-          <w:szCs w:val="27"/>
-        </w:rPr>
-        <w:t>pi</w:t>
+        <w:t>openStreetMap</w:t>
       </w:r>
       <w:proofErr w:type="spellEnd"/>
       <w:r>
-        <w:rPr>
-          <w:color w:val="000000"/>
-          <w:sz w:val="27"/>
-          <w:szCs w:val="27"/>
-        </w:rPr>
-        <w:t xml:space="preserve"> there are sub type of the API</w:t>
-      </w:r>
-      <w:r>
-        <w:rPr>
-          <w:color w:val="000000"/>
-          <w:sz w:val="27"/>
-          <w:szCs w:val="27"/>
-        </w:rPr>
-        <w:t>.</w:t>
-      </w:r>
-    </w:p>
-    <w:p>
-      <w:pPr>
-        <w:spacing w:line="360" w:lineRule="auto"/>
-        <w:jc w:val="both"/>
-        <w:rPr>
-          <w:sz w:val="28"/>
-          <w:szCs w:val="28"/>
-        </w:rPr>
-      </w:pPr>
-    </w:p>
-    <w:p>
-      <w:pPr>
-        <w:spacing w:line="360" w:lineRule="auto"/>
-        <w:jc w:val="both"/>
-        <w:rPr>
-          <w:color w:val="000000"/>
-          <w:sz w:val="27"/>
-          <w:szCs w:val="27"/>
-        </w:rPr>
-      </w:pPr>
-      <w:r>
-        <w:rPr>
-          <w:b/>
-          <w:bCs/>
-          <w:color w:val="365F91" w:themeColor="accent1" w:themeShade="BF"/>
-          <w:sz w:val="36"/>
-          <w:szCs w:val="36"/>
-        </w:rPr>
-        <w:t>Open Street Map:</w:t>
-      </w:r>
-      <w:r>
-        <w:rPr>
-          <w:color w:val="365F91" w:themeColor="accent1" w:themeShade="BF"/>
-          <w:sz w:val="36"/>
-          <w:szCs w:val="36"/>
-        </w:rPr>
-        <w:t xml:space="preserve"> </w:t>
-      </w:r>
-      <w:r>
-        <w:rPr>
-          <w:sz w:val="28"/>
-          <w:szCs w:val="28"/>
-        </w:rPr>
-        <w:t>T</w:t>
-      </w:r>
-      <w:r>
-        <w:rPr>
-          <w:color w:val="000000"/>
-          <w:sz w:val="27"/>
-          <w:szCs w:val="27"/>
-        </w:rPr>
-        <w:t xml:space="preserve">his is a free wiki world map, and open volunteer driven initiative to collaboratively a map of the world and release the map data under a free and open license. There is actually many different API around the </w:t>
+        <w:t xml:space="preserve"> editing software and although any developers can create a new editor tool this is not a small undertaking and should be carried out with careful consultation with the OpenStreetMap community. Based on free OpenStreetMap data, it is possible to create beautiful accurate and fast maps with native vector rendering and live customizable styling directly on a mobile device. One advantage of using the Open street map API is the map tiles can be easily displayed in custo</w:t>
+      </w:r>
+      <w:r>
+        <w:t>m</w:t>
+      </w:r>
+      <w:r>
+        <w:t xml:space="preserve"> native mobile applications on Android or an </w:t>
       </w:r>
       <w:proofErr w:type="spellStart"/>
       <w:r>
-        <w:rPr>
-          <w:color w:val="000000"/>
-          <w:sz w:val="27"/>
-          <w:szCs w:val="27"/>
-        </w:rPr>
-        <w:t>OpenStreetMap</w:t>
+        <w:t>ios</w:t>
       </w:r>
       <w:proofErr w:type="spellEnd"/>
       <w:r>
-        <w:rPr>
-          <w:color w:val="000000"/>
-          <w:sz w:val="27"/>
-          <w:szCs w:val="27"/>
-        </w:rPr>
-        <w:t xml:space="preserve"> in the ecosys</w:t>
-      </w:r>
-      <w:r>
-        <w:rPr>
-          <w:color w:val="000000"/>
-          <w:sz w:val="27"/>
-          <w:szCs w:val="27"/>
-        </w:rPr>
-        <w:t xml:space="preserve">tem, but my main concern is to </w:t>
-      </w:r>
-      <w:r>
-        <w:rPr>
-          <w:color w:val="000000"/>
-          <w:sz w:val="27"/>
-          <w:szCs w:val="27"/>
-        </w:rPr>
-        <w:t>download the data in API</w:t>
-      </w:r>
-      <w:r>
-        <w:rPr>
-          <w:color w:val="000000"/>
-          <w:sz w:val="27"/>
-          <w:szCs w:val="27"/>
-        </w:rPr>
-        <w:t xml:space="preserve"> or create the raw data on it. In the </w:t>
-      </w:r>
-      <w:proofErr w:type="spellStart"/>
-      <w:r>
-        <w:rPr>
-          <w:color w:val="000000"/>
-          <w:sz w:val="27"/>
-          <w:szCs w:val="27"/>
-        </w:rPr>
-        <w:t>OpenSteetMap</w:t>
-      </w:r>
-      <w:proofErr w:type="spellEnd"/>
-      <w:r>
-        <w:rPr>
-          <w:color w:val="000000"/>
-          <w:sz w:val="27"/>
-          <w:szCs w:val="27"/>
-        </w:rPr>
-        <w:t xml:space="preserve"> is provides read and w</w:t>
-      </w:r>
-      <w:r>
-        <w:rPr>
-          <w:color w:val="000000"/>
-          <w:sz w:val="27"/>
-          <w:szCs w:val="27"/>
-        </w:rPr>
-        <w:t>r</w:t>
-      </w:r>
-      <w:r>
-        <w:rPr>
-          <w:color w:val="000000"/>
-          <w:sz w:val="27"/>
-          <w:szCs w:val="27"/>
-        </w:rPr>
-        <w:t>ite operati</w:t>
-      </w:r>
-      <w:r>
-        <w:rPr>
-          <w:color w:val="000000"/>
-          <w:sz w:val="27"/>
-          <w:szCs w:val="27"/>
-        </w:rPr>
-        <w:t>o</w:t>
-      </w:r>
-      <w:r>
-        <w:rPr>
-          <w:color w:val="000000"/>
-          <w:sz w:val="27"/>
-          <w:szCs w:val="27"/>
-        </w:rPr>
-        <w:t xml:space="preserve">ns on the raw map data of the </w:t>
-      </w:r>
-      <w:proofErr w:type="spellStart"/>
-      <w:r>
-        <w:rPr>
-          <w:color w:val="000000"/>
-          <w:sz w:val="27"/>
-          <w:szCs w:val="27"/>
-        </w:rPr>
-        <w:t>openstreetMap</w:t>
-      </w:r>
-      <w:proofErr w:type="spellEnd"/>
-      <w:r>
-        <w:rPr>
-          <w:color w:val="000000"/>
-          <w:sz w:val="27"/>
-          <w:szCs w:val="27"/>
-        </w:rPr>
-        <w:t xml:space="preserve"> database. It is actually primarily for </w:t>
-      </w:r>
-      <w:proofErr w:type="spellStart"/>
-      <w:r>
-        <w:rPr>
-          <w:color w:val="000000"/>
-          <w:sz w:val="27"/>
-          <w:szCs w:val="27"/>
-        </w:rPr>
-        <w:t>openStreetMap</w:t>
-      </w:r>
-      <w:proofErr w:type="spellEnd"/>
-      <w:r>
-        <w:rPr>
-          <w:color w:val="000000"/>
-          <w:sz w:val="27"/>
-          <w:szCs w:val="27"/>
-        </w:rPr>
-        <w:t xml:space="preserve"> editing software and although any developers can create a new editor tool this is not a small undertaking and should be carried out with careful consultation with the </w:t>
-      </w:r>
-      <w:proofErr w:type="spellStart"/>
-      <w:r>
-        <w:rPr>
-          <w:color w:val="000000"/>
-          <w:sz w:val="27"/>
-          <w:szCs w:val="27"/>
-        </w:rPr>
-        <w:t>OpenStreetMap</w:t>
-      </w:r>
-      <w:proofErr w:type="spellEnd"/>
-      <w:r>
-        <w:rPr>
-          <w:color w:val="000000"/>
-          <w:sz w:val="27"/>
-          <w:szCs w:val="27"/>
-        </w:rPr>
-        <w:t xml:space="preserve"> community. Based on free </w:t>
-      </w:r>
-      <w:proofErr w:type="spellStart"/>
-      <w:r>
-        <w:rPr>
-          <w:color w:val="000000"/>
-          <w:sz w:val="27"/>
-          <w:szCs w:val="27"/>
-        </w:rPr>
-        <w:t>OpenStreetMap</w:t>
-      </w:r>
-      <w:proofErr w:type="spellEnd"/>
-      <w:r>
-        <w:rPr>
-          <w:color w:val="000000"/>
-          <w:sz w:val="27"/>
-          <w:szCs w:val="27"/>
-        </w:rPr>
-        <w:t xml:space="preserve"> data, it is possible to create beautiful accurate and fast maps with native vector rendering and live customizable styling directly on a mobile device. One advantage of using the Open street map API is the map tiles can be easily displayed in custo</w:t>
-      </w:r>
-      <w:r>
-        <w:rPr>
-          <w:color w:val="000000"/>
-          <w:sz w:val="27"/>
-          <w:szCs w:val="27"/>
-        </w:rPr>
-        <w:t>m</w:t>
-      </w:r>
-      <w:r>
-        <w:rPr>
-          <w:color w:val="000000"/>
-          <w:sz w:val="27"/>
-          <w:szCs w:val="27"/>
-        </w:rPr>
-        <w:t xml:space="preserve"> native mobile applications on Android or an </w:t>
-      </w:r>
-      <w:proofErr w:type="spellStart"/>
-      <w:r>
-        <w:rPr>
-          <w:color w:val="000000"/>
-          <w:sz w:val="27"/>
-          <w:szCs w:val="27"/>
-        </w:rPr>
-        <w:t>ios</w:t>
-      </w:r>
-      <w:proofErr w:type="spellEnd"/>
-      <w:r>
-        <w:rPr>
-          <w:color w:val="000000"/>
-          <w:sz w:val="27"/>
-          <w:szCs w:val="27"/>
-        </w:rPr>
         <w:t xml:space="preserve"> or any</w:t>
       </w:r>
       <w:r>
-        <w:rPr>
-          <w:color w:val="000000"/>
-          <w:sz w:val="27"/>
-          <w:szCs w:val="27"/>
-        </w:rPr>
         <w:t xml:space="preserve"> other platforms. To work on </w:t>
       </w:r>
       <w:r>
-        <w:rPr>
-          <w:color w:val="000000"/>
-          <w:sz w:val="27"/>
-          <w:szCs w:val="27"/>
-        </w:rPr>
         <w:t>it,</w:t>
       </w:r>
       <w:r>
-        <w:rPr>
-          <w:color w:val="000000"/>
-          <w:sz w:val="27"/>
-          <w:szCs w:val="27"/>
-        </w:rPr>
         <w:t xml:space="preserve"> developers</w:t>
       </w:r>
       <w:r>
-        <w:rPr>
-          <w:color w:val="000000"/>
-          <w:sz w:val="27"/>
-          <w:szCs w:val="27"/>
-        </w:rPr>
         <w:t xml:space="preserve"> can load the map tiles online from a tile server of a choice or implement offline maps in the app dis</w:t>
       </w:r>
       <w:r>
-        <w:rPr>
-          <w:color w:val="000000"/>
-          <w:sz w:val="27"/>
-          <w:szCs w:val="27"/>
-        </w:rPr>
         <w:t xml:space="preserve">playing the maps from download or bundled tile </w:t>
       </w:r>
       <w:r>
-        <w:rPr>
-          <w:color w:val="000000"/>
-          <w:sz w:val="27"/>
-          <w:szCs w:val="27"/>
-        </w:rPr>
         <w:t>extracts</w:t>
       </w:r>
       <w:r>
-        <w:rPr>
-          <w:color w:val="000000"/>
-          <w:sz w:val="27"/>
-          <w:szCs w:val="27"/>
-        </w:rPr>
         <w:t xml:space="preserve"> (</w:t>
       </w:r>
       <w:sdt>
         <w:sdtPr>
-          <w:rPr>
-            <w:color w:val="000000"/>
-            <w:sz w:val="27"/>
-            <w:szCs w:val="27"/>
-          </w:rPr>
           <w:id w:val="721643571"/>
           <w:citation/>
         </w:sdtPr>
         <w:sdtEndPr/>
         <w:sdtContent>
           <w:r>
-            <w:rPr>
-              <w:color w:val="000000"/>
-              <w:sz w:val="27"/>
-              <w:szCs w:val="27"/>
-            </w:rPr>
             <w:fldChar w:fldCharType="begin"/>
           </w:r>
           <w:r>
-            <w:rPr>
-              <w:color w:val="000000"/>
-              <w:sz w:val="27"/>
-              <w:szCs w:val="27"/>
-            </w:rPr>
             <w:instrText xml:space="preserve"> CITATION Klo \l 2057 </w:instrText>
           </w:r>
           <w:r>
-            <w:rPr>
-              <w:color w:val="000000"/>
-              <w:sz w:val="27"/>
-              <w:szCs w:val="27"/>
-            </w:rPr>
             <w:fldChar w:fldCharType="separate"/>
           </w:r>
           <w:r>
-            <w:rPr>
-              <w:color w:val="000000"/>
-              <w:sz w:val="27"/>
-              <w:szCs w:val="27"/>
-            </w:rPr>
             <w:t xml:space="preserve"> (GmbH)</w:t>
           </w:r>
           <w:r>
-            <w:rPr>
-              <w:color w:val="000000"/>
-              <w:sz w:val="27"/>
-              <w:szCs w:val="27"/>
-            </w:rPr>
             <w:fldChar w:fldCharType="end"/>
           </w:r>
         </w:sdtContent>
       </w:sdt>
       <w:r>
-        <w:rPr>
-          <w:color w:val="000000"/>
-          <w:sz w:val="27"/>
-          <w:szCs w:val="27"/>
-        </w:rPr>
         <w:t>.</w:t>
       </w:r>
     </w:p>
     <w:p>
       <w:pPr>
-        <w:spacing w:line="360" w:lineRule="auto"/>
-        <w:jc w:val="both"/>
-        <w:rPr>
-          <w:color w:val="000000"/>
-          <w:sz w:val="27"/>
-          <w:szCs w:val="27"/>
-        </w:rPr>
-      </w:pPr>
-      <w:r>
-        <w:rPr>
-          <w:color w:val="000000"/>
-          <w:sz w:val="27"/>
-          <w:szCs w:val="27"/>
-        </w:rPr>
+        <w:pStyle w:val="MyParagraph"/>
+      </w:pPr>
+      <w:r>
         <w:t>One most importan</w:t>
       </w:r>
       <w:r>
-        <w:rPr>
-          <w:color w:val="000000"/>
-          <w:sz w:val="27"/>
-          <w:szCs w:val="27"/>
-        </w:rPr>
         <w:t>t reason to use the Map API is that</w:t>
       </w:r>
       <w:r>
-        <w:rPr>
-          <w:color w:val="000000"/>
-          <w:sz w:val="27"/>
-          <w:szCs w:val="27"/>
-        </w:rPr>
-        <w:t xml:space="preserve"> I have to decide which map is suitable for the integrating on the react native app on android and </w:t>
+        <w:t xml:space="preserve"> I </w:t>
+      </w:r>
+      <w:proofErr w:type="gramStart"/>
+      <w:r>
+        <w:t>have to</w:t>
+      </w:r>
+      <w:proofErr w:type="gramEnd"/>
+      <w:r>
+        <w:t xml:space="preserve"> decide which map is suitable for the integrating on the react native app on android and </w:t>
       </w:r>
       <w:proofErr w:type="spellStart"/>
       <w:r>
-        <w:rPr>
-          <w:color w:val="000000"/>
-          <w:sz w:val="27"/>
-          <w:szCs w:val="27"/>
-        </w:rPr>
         <w:t>ios</w:t>
       </w:r>
       <w:proofErr w:type="spellEnd"/>
@@ -4634,7 +4250,7 @@
         <w:spacing w:line="360" w:lineRule="auto"/>
         <w:jc w:val="both"/>
       </w:pPr>
-      <w:bookmarkStart w:id="14" w:name="_Toc30352544"/>
+      <w:bookmarkStart w:id="13" w:name="_Toc30352544"/>
       <w:r>
         <w:lastRenderedPageBreak/>
         <w:t xml:space="preserve">Leaflet </w:t>
@@ -4651,182 +4267,75 @@
       <w:r>
         <w:t xml:space="preserve"> API</w:t>
       </w:r>
-      <w:bookmarkEnd w:id="14"/>
-    </w:p>
-    <w:p>
-      <w:pPr>
-        <w:spacing w:line="360" w:lineRule="auto"/>
-        <w:jc w:val="both"/>
-      </w:pPr>
-    </w:p>
-    <w:p>
-      <w:pPr>
-        <w:spacing w:line="360" w:lineRule="auto"/>
-        <w:jc w:val="both"/>
-        <w:rPr>
-          <w:color w:val="000000"/>
-          <w:sz w:val="27"/>
-          <w:szCs w:val="27"/>
-        </w:rPr>
-      </w:pPr>
-      <w:r>
-        <w:rPr>
-          <w:color w:val="000000"/>
-          <w:sz w:val="27"/>
-          <w:szCs w:val="27"/>
-        </w:rPr>
+      <w:bookmarkEnd w:id="13"/>
+    </w:p>
+    <w:p>
+      <w:pPr>
+        <w:pStyle w:val="MyParagraph"/>
+      </w:pPr>
+      <w:r>
         <w:t xml:space="preserve">Leaflet is same as an open source JavaScript library for mobile interactive maps. It is developed by Vladimir </w:t>
       </w:r>
       <w:proofErr w:type="spellStart"/>
       <w:r>
-        <w:rPr>
-          <w:color w:val="000000"/>
-          <w:sz w:val="27"/>
-          <w:szCs w:val="27"/>
-        </w:rPr>
         <w:t>Agafonkin</w:t>
       </w:r>
       <w:proofErr w:type="spellEnd"/>
       <w:r>
-        <w:rPr>
-          <w:color w:val="000000"/>
-          <w:sz w:val="27"/>
-          <w:szCs w:val="27"/>
-        </w:rPr>
         <w:t xml:space="preserve"> of Map Box with a</w:t>
       </w:r>
       <w:r>
-        <w:rPr>
-          <w:color w:val="000000"/>
-          <w:sz w:val="27"/>
-          <w:szCs w:val="27"/>
-        </w:rPr>
         <w:t xml:space="preserve"> </w:t>
       </w:r>
       <w:r>
-        <w:rPr>
-          <w:color w:val="000000"/>
-          <w:sz w:val="27"/>
-          <w:szCs w:val="27"/>
-        </w:rPr>
         <w:t xml:space="preserve">team of dedicated contribution. In this library has a 30 KB of </w:t>
       </w:r>
       <w:proofErr w:type="spellStart"/>
       <w:r>
-        <w:rPr>
-          <w:color w:val="000000"/>
-          <w:sz w:val="27"/>
-          <w:szCs w:val="27"/>
-        </w:rPr>
         <w:t>gzipped</w:t>
       </w:r>
       <w:proofErr w:type="spellEnd"/>
       <w:r>
-        <w:rPr>
-          <w:color w:val="000000"/>
-          <w:sz w:val="27"/>
-          <w:szCs w:val="27"/>
-        </w:rPr>
         <w:t xml:space="preserve"> JS code also it has all the features which all the developers need for the online maps. On the other hand there is </w:t>
       </w:r>
       <w:r>
-        <w:rPr>
-          <w:color w:val="000000"/>
-          <w:sz w:val="27"/>
-          <w:szCs w:val="27"/>
-        </w:rPr>
         <w:t>an open Layers map</w:t>
       </w:r>
       <w:r>
-        <w:rPr>
-          <w:color w:val="000000"/>
-          <w:sz w:val="27"/>
-          <w:szCs w:val="27"/>
-        </w:rPr>
         <w:t xml:space="preserve"> API which has high performance feature packed library with all </w:t>
       </w:r>
       <w:r>
-        <w:rPr>
-          <w:color w:val="000000"/>
-          <w:sz w:val="27"/>
-          <w:szCs w:val="27"/>
-        </w:rPr>
         <w:t>mapping. Leaflet</w:t>
       </w:r>
       <w:r>
-        <w:rPr>
-          <w:color w:val="000000"/>
-          <w:sz w:val="27"/>
-          <w:szCs w:val="27"/>
-        </w:rPr>
         <w:t xml:space="preserve"> and </w:t>
       </w:r>
       <w:r>
-        <w:rPr>
-          <w:color w:val="000000"/>
-          <w:sz w:val="27"/>
-          <w:szCs w:val="27"/>
-        </w:rPr>
         <w:t>open Layers</w:t>
       </w:r>
       <w:r>
-        <w:rPr>
-          <w:color w:val="000000"/>
-          <w:sz w:val="27"/>
-          <w:szCs w:val="27"/>
-        </w:rPr>
         <w:t xml:space="preserve"> can be define as mapping API’s tools with some of the features offered by Leaflet are following.</w:t>
       </w:r>
       <w:sdt>
         <w:sdtPr>
-          <w:rPr>
-            <w:color w:val="000000"/>
-            <w:sz w:val="27"/>
-            <w:szCs w:val="27"/>
-          </w:rPr>
           <w:id w:val="1551028414"/>
           <w:citation/>
         </w:sdtPr>
         <w:sdtEndPr/>
         <w:sdtContent>
           <w:r>
-            <w:rPr>
-              <w:color w:val="000000"/>
-              <w:sz w:val="27"/>
-              <w:szCs w:val="27"/>
-            </w:rPr>
             <w:fldChar w:fldCharType="begin"/>
           </w:r>
           <w:r>
-            <w:rPr>
-              <w:color w:val="000000"/>
-              <w:sz w:val="27"/>
-              <w:szCs w:val="27"/>
-            </w:rPr>
             <w:instrText xml:space="preserve"> CITATION sta19 \l 2057 </w:instrText>
           </w:r>
           <w:r>
-            <w:rPr>
-              <w:color w:val="000000"/>
-              <w:sz w:val="27"/>
-              <w:szCs w:val="27"/>
-            </w:rPr>
             <w:fldChar w:fldCharType="separate"/>
           </w:r>
           <w:r>
-            <w:rPr>
-              <w:color w:val="000000"/>
-              <w:sz w:val="27"/>
-              <w:szCs w:val="27"/>
-            </w:rPr>
             <w:t xml:space="preserve"> (community, 2019)</w:t>
           </w:r>
           <w:r>
-            <w:rPr>
-              <w:color w:val="000000"/>
-              <w:sz w:val="27"/>
-              <w:szCs w:val="27"/>
-            </w:rPr>
             <w:fldChar w:fldCharType="end"/>
           </w:r>
         </w:sdtContent>
@@ -4834,56 +4343,72 @@
     </w:p>
     <w:p>
       <w:pPr>
-        <w:spacing w:line="360" w:lineRule="auto"/>
-        <w:jc w:val="both"/>
-        <w:rPr>
-          <w:color w:val="000000"/>
-          <w:sz w:val="27"/>
-          <w:szCs w:val="27"/>
-        </w:rPr>
-      </w:pPr>
-      <w:r>
-        <w:rPr>
-          <w:color w:val="000000"/>
-          <w:sz w:val="27"/>
-          <w:szCs w:val="27"/>
-        </w:rPr>
-        <w:t>Tile layers, Drag panning with inertia, Scroll wheel zooms</w:t>
-      </w:r>
-    </w:p>
-    <w:p>
-      <w:pPr>
-        <w:spacing w:line="360" w:lineRule="auto"/>
-        <w:jc w:val="both"/>
-        <w:rPr>
-          <w:color w:val="000000"/>
-          <w:sz w:val="27"/>
-          <w:szCs w:val="27"/>
-        </w:rPr>
-      </w:pPr>
-      <w:r>
-        <w:rPr>
-          <w:color w:val="000000"/>
-          <w:sz w:val="27"/>
-          <w:szCs w:val="27"/>
-        </w:rPr>
-        <w:t>Also Open Layers provides some features which are the following.</w:t>
-      </w:r>
-    </w:p>
-    <w:p>
-      <w:pPr>
-        <w:spacing w:line="360" w:lineRule="auto"/>
-        <w:jc w:val="both"/>
-        <w:rPr>
-          <w:color w:val="000000"/>
-          <w:sz w:val="27"/>
-          <w:szCs w:val="27"/>
-        </w:rPr>
-      </w:pPr>
-      <w:r>
-        <w:rPr>
-          <w:color w:val="000000"/>
-          <w:sz w:val="27"/>
+        <w:pStyle w:val="MyParagraph"/>
+        <w:rPr>
+          <w:color w:val="000000"/>
+          <w:szCs w:val="27"/>
+        </w:rPr>
+      </w:pPr>
+      <w:r>
+        <w:rPr>
+          <w:color w:val="000000"/>
+          <w:szCs w:val="27"/>
+        </w:rPr>
+        <w:t xml:space="preserve">Tile layers, </w:t>
+      </w:r>
+      <w:proofErr w:type="gramStart"/>
+      <w:r>
+        <w:rPr>
+          <w:color w:val="000000"/>
+          <w:szCs w:val="27"/>
+        </w:rPr>
+        <w:t>Drag</w:t>
+      </w:r>
+      <w:proofErr w:type="gramEnd"/>
+      <w:r>
+        <w:rPr>
+          <w:color w:val="000000"/>
+          <w:szCs w:val="27"/>
+        </w:rPr>
+        <w:t xml:space="preserve"> panning with inertia, Scroll wheel zooms</w:t>
+      </w:r>
+    </w:p>
+    <w:p>
+      <w:pPr>
+        <w:pStyle w:val="MyParagraph"/>
+        <w:rPr>
+          <w:color w:val="000000"/>
+          <w:szCs w:val="27"/>
+        </w:rPr>
+      </w:pPr>
+      <w:proofErr w:type="gramStart"/>
+      <w:r>
+        <w:rPr>
+          <w:color w:val="000000"/>
+          <w:szCs w:val="27"/>
+        </w:rPr>
+        <w:t>Also</w:t>
+      </w:r>
+      <w:proofErr w:type="gramEnd"/>
+      <w:r>
+        <w:rPr>
+          <w:color w:val="000000"/>
+          <w:szCs w:val="27"/>
+        </w:rPr>
+        <w:t xml:space="preserve"> Open Layers provides some features which are the following.</w:t>
+      </w:r>
+    </w:p>
+    <w:p>
+      <w:pPr>
+        <w:pStyle w:val="MyParagraph"/>
+        <w:rPr>
+          <w:color w:val="000000"/>
+          <w:szCs w:val="27"/>
+        </w:rPr>
+      </w:pPr>
+      <w:r>
+        <w:rPr>
+          <w:color w:val="000000"/>
           <w:szCs w:val="27"/>
         </w:rPr>
         <w:t>Tiles layers- It pull tiles from OSM, Bing Map Box other many source.</w:t>
@@ -4891,18 +4416,15 @@
     </w:p>
     <w:p>
       <w:pPr>
-        <w:spacing w:line="360" w:lineRule="auto"/>
-        <w:jc w:val="both"/>
-        <w:rPr>
-          <w:color w:val="000000"/>
-          <w:sz w:val="27"/>
-          <w:szCs w:val="27"/>
-        </w:rPr>
-      </w:pPr>
-      <w:r>
-        <w:rPr>
-          <w:color w:val="000000"/>
-          <w:sz w:val="27"/>
+        <w:pStyle w:val="MyParagraph"/>
+        <w:rPr>
+          <w:color w:val="000000"/>
+          <w:szCs w:val="27"/>
+        </w:rPr>
+      </w:pPr>
+      <w:r>
+        <w:rPr>
+          <w:color w:val="000000"/>
           <w:szCs w:val="27"/>
         </w:rPr>
         <w:t>It is a very light weight than leaflet.</w:t>
@@ -4910,169 +4432,57 @@
     </w:p>
     <w:p>
       <w:pPr>
-        <w:spacing w:line="360" w:lineRule="auto"/>
-        <w:jc w:val="both"/>
-        <w:rPr>
-          <w:color w:val="000000"/>
-          <w:sz w:val="27"/>
-          <w:szCs w:val="27"/>
-        </w:rPr>
-      </w:pPr>
-    </w:p>
-    <w:p>
-      <w:pPr>
-        <w:spacing w:line="360" w:lineRule="auto"/>
-        <w:jc w:val="both"/>
-        <w:rPr>
-          <w:color w:val="000000"/>
-          <w:sz w:val="27"/>
-          <w:szCs w:val="27"/>
-        </w:rPr>
-      </w:pPr>
-    </w:p>
-    <w:p>
-      <w:pPr>
-        <w:spacing w:line="360" w:lineRule="auto"/>
-        <w:jc w:val="both"/>
-        <w:rPr>
-          <w:sz w:val="28"/>
-          <w:szCs w:val="28"/>
-        </w:rPr>
-      </w:pPr>
-    </w:p>
-    <w:p>
-      <w:pPr>
         <w:pStyle w:val="Heading2"/>
         <w:spacing w:line="360" w:lineRule="auto"/>
         <w:jc w:val="both"/>
       </w:pPr>
-      <w:bookmarkStart w:id="15" w:name="_Toc30072544"/>
-      <w:bookmarkStart w:id="16" w:name="_Toc30072913"/>
-      <w:bookmarkStart w:id="17" w:name="_Toc30145014"/>
-      <w:bookmarkStart w:id="18" w:name="_Toc30352545"/>
-      <w:proofErr w:type="gramStart"/>
-      <w:r>
-        <w:t>React</w:t>
-      </w:r>
-      <w:proofErr w:type="gramEnd"/>
-      <w:r>
-        <w:t xml:space="preserve"> Native:</w:t>
-      </w:r>
+      <w:bookmarkStart w:id="14" w:name="_Toc30072544"/>
+      <w:bookmarkStart w:id="15" w:name="_Toc30072913"/>
+      <w:bookmarkStart w:id="16" w:name="_Toc30145014"/>
+      <w:bookmarkStart w:id="17" w:name="_Toc30352545"/>
+      <w:r>
+        <w:t>React Native:</w:t>
+      </w:r>
+      <w:bookmarkEnd w:id="14"/>
       <w:bookmarkEnd w:id="15"/>
       <w:bookmarkEnd w:id="16"/>
       <w:bookmarkEnd w:id="17"/>
-      <w:bookmarkEnd w:id="18"/>
-    </w:p>
-    <w:p>
-      <w:pPr>
-        <w:spacing w:line="360" w:lineRule="auto"/>
-        <w:jc w:val="both"/>
-      </w:pPr>
-    </w:p>
-    <w:p>
-      <w:pPr>
-        <w:spacing w:line="360" w:lineRule="auto"/>
-        <w:jc w:val="both"/>
-        <w:rPr>
-          <w:color w:val="000000"/>
-          <w:sz w:val="27"/>
-          <w:szCs w:val="27"/>
-        </w:rPr>
-      </w:pPr>
-      <w:r>
-        <w:rPr>
-          <w:color w:val="000000"/>
-          <w:sz w:val="27"/>
-          <w:szCs w:val="27"/>
-        </w:rPr>
+    </w:p>
+    <w:p>
+      <w:pPr>
+        <w:pStyle w:val="MyParagraph"/>
+      </w:pPr>
+      <w:r>
         <w:t xml:space="preserve">The Technology I'm using in my project is React Native which can be work on the both mobile application android and the </w:t>
       </w:r>
       <w:proofErr w:type="spellStart"/>
       <w:r>
-        <w:rPr>
-          <w:color w:val="000000"/>
-          <w:sz w:val="27"/>
-          <w:szCs w:val="27"/>
-        </w:rPr>
         <w:t>ios</w:t>
       </w:r>
       <w:proofErr w:type="spellEnd"/>
       <w:r>
-        <w:rPr>
-          <w:color w:val="000000"/>
-          <w:sz w:val="27"/>
-          <w:szCs w:val="27"/>
-        </w:rPr>
-        <w:t xml:space="preserve">. React Native is a JavaScript framework for writing real natively. It’s based on Reactive Facebook java Script library for building user interfaces, but instead for targeting the browser its targets the mobile platforms. </w:t>
-      </w:r>
-      <w:proofErr w:type="gramStart"/>
-      <w:r>
-        <w:rPr>
-          <w:color w:val="000000"/>
-          <w:sz w:val="27"/>
-          <w:szCs w:val="27"/>
-        </w:rPr>
-        <w:t>As we can said that now we can write the mobile application that looks and feel truly native.</w:t>
-      </w:r>
-      <w:proofErr w:type="gramEnd"/>
-      <w:r>
-        <w:rPr>
-          <w:color w:val="000000"/>
-          <w:sz w:val="27"/>
-          <w:szCs w:val="27"/>
-        </w:rPr>
-        <w:t xml:space="preserve"> This all happened because of the java Script library, React Native is known for its speed and efficiency. It is best suited for app and web development. That’s help a lot in reducing the cost and time of application building.</w:t>
+        <w:t>. React Native is a JavaScript framework for writing real natively. It’s based on Reactive Facebook java Script library for building user interfaces, but instead for targeting the browser its targets the mobile platforms. As we can said that now we can write the mobile application that looks and feel truly native. This all happened because of the java Script library, React Native is known for its speed and efficiency. It is best suited for app and web development. That’s help a lot in reducing the cost and time of application building.</w:t>
       </w:r>
       <w:sdt>
         <w:sdtPr>
-          <w:rPr>
-            <w:color w:val="000000"/>
-            <w:sz w:val="27"/>
-            <w:szCs w:val="27"/>
-          </w:rPr>
           <w:id w:val="690496762"/>
           <w:citation/>
         </w:sdtPr>
         <w:sdtEndPr/>
         <w:sdtContent>
           <w:r>
-            <w:rPr>
-              <w:color w:val="000000"/>
-              <w:sz w:val="27"/>
-              <w:szCs w:val="27"/>
-            </w:rPr>
             <w:fldChar w:fldCharType="begin"/>
           </w:r>
           <w:r>
-            <w:rPr>
-              <w:color w:val="000000"/>
-              <w:sz w:val="27"/>
-              <w:szCs w:val="27"/>
-            </w:rPr>
             <w:instrText xml:space="preserve"> CITATION Raj18 \l 2057 </w:instrText>
           </w:r>
           <w:r>
-            <w:rPr>
-              <w:color w:val="000000"/>
-              <w:sz w:val="27"/>
-              <w:szCs w:val="27"/>
-            </w:rPr>
             <w:fldChar w:fldCharType="separate"/>
           </w:r>
           <w:r>
-            <w:rPr>
-              <w:color w:val="000000"/>
-              <w:sz w:val="27"/>
-              <w:szCs w:val="27"/>
-            </w:rPr>
             <w:t xml:space="preserve"> (Mehul, 2018)</w:t>
           </w:r>
           <w:r>
-            <w:rPr>
-              <w:color w:val="000000"/>
-              <w:sz w:val="27"/>
-              <w:szCs w:val="27"/>
-            </w:rPr>
             <w:fldChar w:fldCharType="end"/>
           </w:r>
         </w:sdtContent>
@@ -5094,25 +4504,7 @@
           <w:sz w:val="27"/>
           <w:szCs w:val="27"/>
         </w:rPr>
-        <w:t xml:space="preserve">However, it provides an easy and convenient environment for mobile while using the debugging tools. As we know there are different </w:t>
-      </w:r>
-      <w:proofErr w:type="gramStart"/>
-      <w:r>
-        <w:rPr>
-          <w:color w:val="000000"/>
-          <w:sz w:val="27"/>
-          <w:szCs w:val="27"/>
-        </w:rPr>
-        <w:t>type</w:t>
-      </w:r>
-      <w:proofErr w:type="gramEnd"/>
-      <w:r>
-        <w:rPr>
-          <w:color w:val="000000"/>
-          <w:sz w:val="27"/>
-          <w:szCs w:val="27"/>
-        </w:rPr>
-        <w:t xml:space="preserve"> of React Native tools which play a most important role in accelerating the speed of the app development. </w:t>
+        <w:t xml:space="preserve">However, it provides an easy and convenient environment for mobile while using the debugging tools. As we know there are different type of React Native tools which play a most important role in accelerating the speed of the app development. As Pete Hunt states that React is designed to encourage the reusability of components that developer can creates. React use the JavaScript, as we that it is a </w:t>
       </w:r>
       <w:r>
         <w:rPr>
@@ -5121,44 +4513,26 @@
           <w:szCs w:val="27"/>
         </w:rPr>
         <w:lastRenderedPageBreak/>
-        <w:t>As Pete Hunt states that React is designed to encourage the reusability of components that developer can creates. React use the JavaScript, as we that it is a flexible and powerful programming language to develop the large scale of applications.</w:t>
-      </w:r>
-    </w:p>
-    <w:p>
-      <w:pPr>
-        <w:spacing w:line="360" w:lineRule="auto"/>
-        <w:jc w:val="both"/>
-        <w:rPr>
-          <w:color w:val="000000"/>
-          <w:sz w:val="27"/>
-          <w:szCs w:val="27"/>
-        </w:rPr>
-      </w:pPr>
-      <w:r>
-        <w:rPr>
-          <w:color w:val="000000"/>
-          <w:sz w:val="27"/>
-          <w:szCs w:val="27"/>
-        </w:rPr>
-        <w:t xml:space="preserve">In the React each component works separately from one another, which allowing for minimal and efficient changes to the </w:t>
-      </w:r>
-      <w:proofErr w:type="gramStart"/>
-      <w:r>
-        <w:rPr>
-          <w:color w:val="000000"/>
-          <w:sz w:val="27"/>
-          <w:szCs w:val="27"/>
-        </w:rPr>
-        <w:t>DOM.</w:t>
-      </w:r>
-      <w:proofErr w:type="gramEnd"/>
-      <w:r>
-        <w:rPr>
-          <w:color w:val="000000"/>
-          <w:sz w:val="27"/>
-          <w:szCs w:val="27"/>
-        </w:rPr>
-        <w:t xml:space="preserve"> As Facebook developed one another feature for React is the use of JSX, an alternative to standard JavaScript syntax when creating components. JSX similar like HTML and HTML5, which making it's readable to software developers who are familiar with those coding languages.</w:t>
+        <w:t>flexible and powerful programming language to develop the large scale of applications.</w:t>
+      </w:r>
+    </w:p>
+    <w:p>
+      <w:pPr>
+        <w:spacing w:line="360" w:lineRule="auto"/>
+        <w:jc w:val="both"/>
+        <w:rPr>
+          <w:color w:val="000000"/>
+          <w:sz w:val="27"/>
+          <w:szCs w:val="27"/>
+        </w:rPr>
+      </w:pPr>
+      <w:r>
+        <w:rPr>
+          <w:color w:val="000000"/>
+          <w:sz w:val="27"/>
+          <w:szCs w:val="27"/>
+        </w:rPr>
+        <w:t>In the React each component works separately from one another, which allowing for minimal and efficient changes to the DOM. As Facebook developed one another feature for React is the use of JSX, an alternative to standard JavaScript syntax when creating components. JSX similar like HTML and HTML5, which making it's readable to software developers who are familiar with those coding languages.</w:t>
       </w:r>
     </w:p>
     <w:p>
@@ -5214,30 +4588,12 @@
           <w:sz w:val="27"/>
           <w:szCs w:val="27"/>
         </w:rPr>
-        <w:t xml:space="preserve"> writes that in his latest React Native project, the development time took 33% less than if they had been developing </w:t>
-      </w:r>
-      <w:proofErr w:type="spellStart"/>
-      <w:r>
-        <w:rPr>
-          <w:color w:val="000000"/>
-          <w:sz w:val="27"/>
-          <w:szCs w:val="27"/>
-        </w:rPr>
-        <w:t>iOS</w:t>
-      </w:r>
-      <w:proofErr w:type="spellEnd"/>
-      <w:r>
-        <w:rPr>
-          <w:color w:val="000000"/>
-          <w:sz w:val="27"/>
-          <w:szCs w:val="27"/>
-        </w:rPr>
-        <w:t xml:space="preserve"> and Android separately. Also development of a React Native application does not require the native developers who have a higher salary on average.</w:t>
-      </w:r>
-      <w:bookmarkStart w:id="19" w:name="_Toc26198225"/>
-      <w:bookmarkStart w:id="20" w:name="_Toc30072545"/>
-      <w:bookmarkStart w:id="21" w:name="_Toc30072914"/>
-      <w:bookmarkStart w:id="22" w:name="_Toc30145015"/>
+        <w:t xml:space="preserve"> writes that in his latest React Native project, the development time took 33% less than if they had been developing iOS and Android separately. Also development of a React Native application does not require the native developers who have a higher salary on average.</w:t>
+      </w:r>
+      <w:bookmarkStart w:id="18" w:name="_Toc26198225"/>
+      <w:bookmarkStart w:id="19" w:name="_Toc30072545"/>
+      <w:bookmarkStart w:id="20" w:name="_Toc30072914"/>
+      <w:bookmarkStart w:id="21" w:name="_Toc30145015"/>
     </w:p>
     <w:p>
       <w:pPr>
@@ -5258,7 +4614,7 @@
           <w:b w:val="0"/>
         </w:rPr>
       </w:pPr>
-      <w:bookmarkStart w:id="23" w:name="_Toc30352546"/>
+      <w:bookmarkStart w:id="22" w:name="_Toc30352546"/>
       <w:r>
         <w:rPr>
           <w:rStyle w:val="Heading1Char"/>
@@ -5266,11 +4622,11 @@
         </w:rPr>
         <w:t>Why Native React:</w:t>
       </w:r>
+      <w:bookmarkEnd w:id="18"/>
       <w:bookmarkEnd w:id="19"/>
       <w:bookmarkEnd w:id="20"/>
       <w:bookmarkEnd w:id="21"/>
       <w:bookmarkEnd w:id="22"/>
-      <w:bookmarkEnd w:id="23"/>
     </w:p>
     <w:p>
       <w:pPr>
@@ -5353,9 +4709,9 @@
         </w:rPr>
         <w:t>.</w:t>
       </w:r>
-      <w:bookmarkStart w:id="24" w:name="_Toc30072915"/>
-      <w:bookmarkStart w:id="25" w:name="_Toc30145016"/>
-      <w:bookmarkStart w:id="26" w:name="_Toc30072546"/>
+      <w:bookmarkStart w:id="23" w:name="_Toc30072915"/>
+      <w:bookmarkStart w:id="24" w:name="_Toc30145016"/>
+      <w:bookmarkStart w:id="25" w:name="_Toc30072546"/>
     </w:p>
     <w:p>
       <w:pPr>
@@ -5377,12 +4733,11 @@
           <w:b w:val="0"/>
         </w:rPr>
       </w:pPr>
-      <w:bookmarkStart w:id="27" w:name="_Toc30352547"/>
+      <w:bookmarkStart w:id="26" w:name="_Toc30352547"/>
       <w:r>
         <w:rPr>
           <w:rStyle w:val="Heading1Char"/>
         </w:rPr>
-        <w:lastRenderedPageBreak/>
         <w:t xml:space="preserve">1.1 React </w:t>
       </w:r>
       <w:proofErr w:type="spellStart"/>
@@ -5399,9 +4754,9 @@
         </w:rPr>
         <w:t>:</w:t>
       </w:r>
+      <w:bookmarkEnd w:id="23"/>
       <w:bookmarkEnd w:id="24"/>
-      <w:bookmarkEnd w:id="25"/>
-      <w:bookmarkEnd w:id="27"/>
+      <w:bookmarkEnd w:id="26"/>
     </w:p>
     <w:p>
       <w:pPr>
@@ -5409,9 +4764,9 @@
         <w:spacing w:line="360" w:lineRule="auto"/>
         <w:jc w:val="both"/>
       </w:pPr>
-      <w:bookmarkStart w:id="28" w:name="_Toc30072916"/>
-      <w:bookmarkStart w:id="29" w:name="_Toc30145017"/>
-      <w:bookmarkStart w:id="30" w:name="_Toc30352548"/>
+      <w:bookmarkStart w:id="27" w:name="_Toc30072916"/>
+      <w:bookmarkStart w:id="28" w:name="_Toc30145017"/>
+      <w:bookmarkStart w:id="29" w:name="_Toc30352548"/>
       <w:r>
         <w:rPr>
           <w:rFonts w:ascii="Times New Roman" w:eastAsia="Times New Roman" w:hAnsi="Times New Roman" w:cs="Times New Roman"/>
@@ -5421,12 +4776,13 @@
           <w:sz w:val="27"/>
           <w:szCs w:val="27"/>
         </w:rPr>
+        <w:lastRenderedPageBreak/>
         <w:t>React JS is a JavaScript library for building a fast and interactive user interface. Typically it is used for web development, as we could say that it has changed the way that we think about the front-end development. React.js has grasped the interest of the open source community and it is here to stay. However, at its core React is actually a library framework for the programming language JavaScript, which is used in web development.</w:t>
       </w:r>
-      <w:bookmarkEnd w:id="26"/>
+      <w:bookmarkEnd w:id="25"/>
+      <w:bookmarkEnd w:id="27"/>
       <w:bookmarkEnd w:id="28"/>
       <w:bookmarkEnd w:id="29"/>
-      <w:bookmarkEnd w:id="30"/>
     </w:p>
     <w:p>
       <w:pPr>
@@ -5445,10 +4801,10 @@
         <w:spacing w:line="360" w:lineRule="auto"/>
         <w:jc w:val="both"/>
       </w:pPr>
-      <w:bookmarkStart w:id="31" w:name="_Toc30072547"/>
-      <w:bookmarkStart w:id="32" w:name="_Toc30072917"/>
-      <w:bookmarkStart w:id="33" w:name="_Toc30145018"/>
-      <w:bookmarkStart w:id="34" w:name="_Toc30352549"/>
+      <w:bookmarkStart w:id="30" w:name="_Toc30072547"/>
+      <w:bookmarkStart w:id="31" w:name="_Toc30072917"/>
+      <w:bookmarkStart w:id="32" w:name="_Toc30145018"/>
+      <w:bookmarkStart w:id="33" w:name="_Toc30352549"/>
       <w:r>
         <w:t xml:space="preserve">Android </w:t>
       </w:r>
@@ -5458,10 +4814,10 @@
       <w:r>
         <w:t>:</w:t>
       </w:r>
+      <w:bookmarkEnd w:id="30"/>
       <w:bookmarkEnd w:id="31"/>
       <w:bookmarkEnd w:id="32"/>
       <w:bookmarkEnd w:id="33"/>
-      <w:bookmarkEnd w:id="34"/>
     </w:p>
     <w:p>
       <w:pPr>
@@ -5718,23 +5074,13 @@
           <w:szCs w:val="27"/>
         </w:rPr>
       </w:pPr>
-      <w:proofErr w:type="spellStart"/>
-      <w:r>
-        <w:rPr>
-          <w:color w:val="000000"/>
-          <w:sz w:val="27"/>
-          <w:szCs w:val="27"/>
-        </w:rPr>
-        <w:t>IntelliJ</w:t>
-      </w:r>
-      <w:proofErr w:type="spellEnd"/>
-      <w:r>
-        <w:rPr>
-          <w:color w:val="000000"/>
-          <w:sz w:val="27"/>
-          <w:szCs w:val="27"/>
-        </w:rPr>
-        <w:t xml:space="preserve"> IDEA 2018.2.2 changes</w:t>
+      <w:r>
+        <w:rPr>
+          <w:color w:val="000000"/>
+          <w:sz w:val="27"/>
+          <w:szCs w:val="27"/>
+        </w:rPr>
+        <w:t>IntelliJ IDEA 2018.2.2 changes</w:t>
       </w:r>
     </w:p>
     <w:p>
@@ -5754,18 +5100,18 @@
         <w:spacing w:line="360" w:lineRule="auto"/>
         <w:jc w:val="both"/>
       </w:pPr>
-      <w:bookmarkStart w:id="35" w:name="_Toc30072548"/>
-      <w:bookmarkStart w:id="36" w:name="_Toc30072918"/>
-      <w:bookmarkStart w:id="37" w:name="_Toc30145019"/>
-      <w:bookmarkStart w:id="38" w:name="_Toc30352550"/>
+      <w:bookmarkStart w:id="34" w:name="_Toc30072548"/>
+      <w:bookmarkStart w:id="35" w:name="_Toc30072918"/>
+      <w:bookmarkStart w:id="36" w:name="_Toc30145019"/>
+      <w:bookmarkStart w:id="37" w:name="_Toc30352550"/>
       <w:r>
         <w:lastRenderedPageBreak/>
         <w:t>GPS Coordinators:</w:t>
       </w:r>
+      <w:bookmarkEnd w:id="34"/>
       <w:bookmarkEnd w:id="35"/>
       <w:bookmarkEnd w:id="36"/>
       <w:bookmarkEnd w:id="37"/>
-      <w:bookmarkEnd w:id="38"/>
     </w:p>
     <w:p>
       <w:pPr>
@@ -5783,9 +5129,9 @@
           <w:szCs w:val="28"/>
         </w:rPr>
       </w:pPr>
-      <w:bookmarkStart w:id="39" w:name="_Toc30072919"/>
-      <w:bookmarkStart w:id="40" w:name="_Toc30145020"/>
-      <w:bookmarkStart w:id="41" w:name="_Toc30072549"/>
+      <w:bookmarkStart w:id="38" w:name="_Toc30072919"/>
+      <w:bookmarkStart w:id="39" w:name="_Toc30145020"/>
+      <w:bookmarkStart w:id="40" w:name="_Toc30072549"/>
       <w:r>
         <w:rPr>
           <w:rFonts w:ascii="Times New Roman" w:eastAsia="Times New Roman" w:hAnsi="Times New Roman" w:cs="Times New Roman"/>
@@ -5812,8 +5158,8 @@
         </w:rPr>
         <w:t>GPS</w:t>
       </w:r>
+      <w:bookmarkEnd w:id="38"/>
       <w:bookmarkEnd w:id="39"/>
-      <w:bookmarkEnd w:id="40"/>
     </w:p>
     <w:p>
       <w:pPr>
@@ -5829,9 +5175,9 @@
           <w:szCs w:val="27"/>
         </w:rPr>
       </w:pPr>
-      <w:bookmarkStart w:id="42" w:name="_Toc30072920"/>
-      <w:bookmarkStart w:id="43" w:name="_Toc30145021"/>
-      <w:bookmarkStart w:id="44" w:name="_Toc30352551"/>
+      <w:bookmarkStart w:id="41" w:name="_Toc30072920"/>
+      <w:bookmarkStart w:id="42" w:name="_Toc30145021"/>
+      <w:bookmarkStart w:id="43" w:name="_Toc30352551"/>
       <w:r>
         <w:rPr>
           <w:rFonts w:ascii="Times New Roman" w:eastAsia="Times New Roman" w:hAnsi="Times New Roman" w:cs="Times New Roman"/>
@@ -5843,10 +5189,10 @@
         </w:rPr>
         <w:t>GPS is Global positioning system which is based on satellite navigation system made up of approximately 24 satellites. GPS works in any weather conditions, in anywhere of the world. The Department of Defence in US originally put the satellites into orbit for military use, but they were made available for all civilian use in the 1980s.</w:t>
       </w:r>
+      <w:bookmarkEnd w:id="40"/>
       <w:bookmarkEnd w:id="41"/>
       <w:bookmarkEnd w:id="42"/>
       <w:bookmarkEnd w:id="43"/>
-      <w:bookmarkEnd w:id="44"/>
     </w:p>
     <w:p>
       <w:pPr>
@@ -5862,7 +5208,7 @@
           <w:szCs w:val="27"/>
         </w:rPr>
       </w:pPr>
-      <w:bookmarkStart w:id="45" w:name="_Toc30352552"/>
+      <w:bookmarkStart w:id="44" w:name="_Toc30352552"/>
       <w:r>
         <w:rPr>
           <w:rFonts w:ascii="Times New Roman" w:eastAsia="Times New Roman" w:hAnsi="Times New Roman" w:cs="Times New Roman"/>
@@ -5896,7 +5242,7 @@
         </w:rPr>
         <w:t>Global Navigation Satellite System</w:t>
       </w:r>
-      <w:bookmarkEnd w:id="45"/>
+      <w:bookmarkEnd w:id="44"/>
     </w:p>
     <w:p>
       <w:pPr>
@@ -5912,7 +5258,7 @@
           <w:szCs w:val="27"/>
         </w:rPr>
       </w:pPr>
-      <w:bookmarkStart w:id="46" w:name="_Toc30352553"/>
+      <w:bookmarkStart w:id="45" w:name="_Toc30352553"/>
       <w:r>
         <w:rPr>
           <w:rFonts w:ascii="Times New Roman" w:eastAsia="Times New Roman" w:hAnsi="Times New Roman" w:cs="Times New Roman"/>
@@ -6165,101 +5511,83 @@
         </w:rPr>
         <w:t>, and which give us better GDOP and better accuracy in turn result.</w:t>
       </w:r>
+      <w:bookmarkEnd w:id="45"/>
+    </w:p>
+    <w:p>
+      <w:pPr>
+        <w:pStyle w:val="Heading1"/>
+        <w:spacing w:line="360" w:lineRule="auto"/>
+        <w:jc w:val="both"/>
+      </w:pPr>
+      <w:bookmarkStart w:id="46" w:name="_Toc26198227"/>
+      <w:bookmarkStart w:id="47" w:name="_Toc30072551"/>
+      <w:bookmarkStart w:id="48" w:name="_Toc30072922"/>
+      <w:bookmarkStart w:id="49" w:name="_Toc30145023"/>
+      <w:bookmarkStart w:id="50" w:name="_Toc30352554"/>
+      <w:r>
+        <w:t>Tools &amp; Component:</w:t>
+      </w:r>
       <w:bookmarkEnd w:id="46"/>
-    </w:p>
-    <w:p>
-      <w:pPr>
-        <w:pStyle w:val="Heading1"/>
-        <w:spacing w:line="360" w:lineRule="auto"/>
-        <w:jc w:val="both"/>
-      </w:pPr>
-      <w:bookmarkStart w:id="47" w:name="_Toc26198227"/>
-      <w:bookmarkStart w:id="48" w:name="_Toc30072551"/>
-      <w:bookmarkStart w:id="49" w:name="_Toc30072922"/>
-      <w:bookmarkStart w:id="50" w:name="_Toc30145023"/>
-      <w:bookmarkStart w:id="51" w:name="_Toc30352554"/>
-      <w:r>
-        <w:t>Tools &amp; Component:</w:t>
-      </w:r>
       <w:bookmarkEnd w:id="47"/>
       <w:bookmarkEnd w:id="48"/>
       <w:bookmarkEnd w:id="49"/>
       <w:bookmarkEnd w:id="50"/>
+    </w:p>
+    <w:p>
+      <w:pPr>
+        <w:spacing w:line="360" w:lineRule="auto"/>
+        <w:jc w:val="both"/>
+      </w:pPr>
+    </w:p>
+    <w:p>
+      <w:pPr>
+        <w:spacing w:line="360" w:lineRule="auto"/>
+        <w:jc w:val="both"/>
+        <w:rPr>
+          <w:color w:val="000000"/>
+          <w:sz w:val="27"/>
+          <w:szCs w:val="27"/>
+        </w:rPr>
+      </w:pPr>
+      <w:r>
+        <w:rPr>
+          <w:color w:val="000000"/>
+          <w:sz w:val="27"/>
+          <w:szCs w:val="27"/>
+        </w:rPr>
+        <w:t>React Native component libraries can be a huge time saver as working on the react project. React is open source JavaScript library that helps in building user interfaces for the both web app and mobile apps. it includes n number of components that will use in while developing app.</w:t>
+      </w:r>
+    </w:p>
+    <w:p>
+      <w:pPr>
+        <w:spacing w:line="360" w:lineRule="auto"/>
+        <w:jc w:val="both"/>
+        <w:rPr>
+          <w:color w:val="000000"/>
+          <w:sz w:val="27"/>
+          <w:szCs w:val="27"/>
+        </w:rPr>
+      </w:pPr>
+    </w:p>
+    <w:p>
+      <w:pPr>
+        <w:pStyle w:val="Heading1"/>
+        <w:spacing w:line="360" w:lineRule="auto"/>
+        <w:jc w:val="both"/>
+      </w:pPr>
+      <w:bookmarkStart w:id="51" w:name="_Toc26198228"/>
+      <w:bookmarkStart w:id="52" w:name="_Toc30072552"/>
+      <w:bookmarkStart w:id="53" w:name="_Toc30072923"/>
+      <w:bookmarkStart w:id="54" w:name="_Toc30145024"/>
+      <w:bookmarkStart w:id="55" w:name="_Toc30352555"/>
+      <w:r>
+        <w:t>React Native Map view:</w:t>
+      </w:r>
       <w:bookmarkEnd w:id="51"/>
-    </w:p>
-    <w:p>
-      <w:pPr>
-        <w:spacing w:line="360" w:lineRule="auto"/>
-        <w:jc w:val="both"/>
-      </w:pPr>
-    </w:p>
-    <w:p>
-      <w:pPr>
-        <w:spacing w:line="360" w:lineRule="auto"/>
-        <w:jc w:val="both"/>
-        <w:rPr>
-          <w:color w:val="000000"/>
-          <w:sz w:val="27"/>
-          <w:szCs w:val="27"/>
-        </w:rPr>
-      </w:pPr>
-      <w:r>
-        <w:rPr>
-          <w:color w:val="000000"/>
-          <w:sz w:val="27"/>
-          <w:szCs w:val="27"/>
-        </w:rPr>
-        <w:t xml:space="preserve">React Native component libraries can be a huge time saver as working on the react project. React is open source JavaScript library that helps in building user interfaces for the both web app and mobile apps. </w:t>
-      </w:r>
-      <w:proofErr w:type="gramStart"/>
-      <w:r>
-        <w:rPr>
-          <w:color w:val="000000"/>
-          <w:sz w:val="27"/>
-          <w:szCs w:val="27"/>
-        </w:rPr>
-        <w:t>it</w:t>
-      </w:r>
-      <w:proofErr w:type="gramEnd"/>
-      <w:r>
-        <w:rPr>
-          <w:color w:val="000000"/>
-          <w:sz w:val="27"/>
-          <w:szCs w:val="27"/>
-        </w:rPr>
-        <w:t xml:space="preserve"> includes n number of components that will use in while developing app.</w:t>
-      </w:r>
-    </w:p>
-    <w:p>
-      <w:pPr>
-        <w:spacing w:line="360" w:lineRule="auto"/>
-        <w:jc w:val="both"/>
-        <w:rPr>
-          <w:color w:val="000000"/>
-          <w:sz w:val="27"/>
-          <w:szCs w:val="27"/>
-        </w:rPr>
-      </w:pPr>
-    </w:p>
-    <w:p>
-      <w:pPr>
-        <w:pStyle w:val="Heading1"/>
-        <w:spacing w:line="360" w:lineRule="auto"/>
-        <w:jc w:val="both"/>
-      </w:pPr>
-      <w:bookmarkStart w:id="52" w:name="_Toc26198228"/>
-      <w:bookmarkStart w:id="53" w:name="_Toc30072552"/>
-      <w:bookmarkStart w:id="54" w:name="_Toc30072923"/>
-      <w:bookmarkStart w:id="55" w:name="_Toc30145024"/>
-      <w:bookmarkStart w:id="56" w:name="_Toc30352555"/>
-      <w:r>
-        <w:t>React Native Map view:</w:t>
-      </w:r>
       <w:bookmarkEnd w:id="52"/>
       <w:bookmarkEnd w:id="53"/>
       <w:bookmarkEnd w:id="54"/>
       <w:bookmarkEnd w:id="55"/>
-      <w:bookmarkEnd w:id="56"/>
     </w:p>
     <w:p>
       <w:pPr>
@@ -6337,19 +5665,19 @@
           <w:szCs w:val="27"/>
         </w:rPr>
       </w:pPr>
-      <w:bookmarkStart w:id="57" w:name="_Toc26198229"/>
-      <w:bookmarkStart w:id="58" w:name="_Toc30072553"/>
-      <w:bookmarkStart w:id="59" w:name="_Toc30072924"/>
-      <w:bookmarkStart w:id="60" w:name="_Toc30145025"/>
-      <w:bookmarkStart w:id="61" w:name="_Toc30352556"/>
+      <w:bookmarkStart w:id="56" w:name="_Toc26198229"/>
+      <w:bookmarkStart w:id="57" w:name="_Toc30072553"/>
+      <w:bookmarkStart w:id="58" w:name="_Toc30072924"/>
+      <w:bookmarkStart w:id="59" w:name="_Toc30145025"/>
+      <w:bookmarkStart w:id="60" w:name="_Toc30352556"/>
       <w:r>
         <w:t>IDE:</w:t>
       </w:r>
+      <w:bookmarkEnd w:id="56"/>
       <w:bookmarkEnd w:id="57"/>
       <w:bookmarkEnd w:id="58"/>
       <w:bookmarkEnd w:id="59"/>
       <w:bookmarkEnd w:id="60"/>
-      <w:bookmarkEnd w:id="61"/>
     </w:p>
     <w:p>
       <w:pPr>
@@ -6561,7 +5889,7 @@
           <w:sz w:val="27"/>
           <w:szCs w:val="27"/>
         </w:rPr>
-        <w:t xml:space="preserve">conclusion we can said that Street art is not just an art placed in a public space. It is art that believed to make contribution to contemporary urban issues for its participatory process and attractively engaging the public. As we can take the many forms of street art, it has two dimensional visual </w:t>
+        <w:t xml:space="preserve">conclusion we can said that Street art is not just an art placed in a public space. It is art that believed to make contribution to contemporary urban issues for its participatory process and attractively engaging the public. As we can take the many forms of street art, it has </w:t>
       </w:r>
       <w:proofErr w:type="gramStart"/>
       <w:r>
@@ -6570,7 +5898,7 @@
           <w:sz w:val="27"/>
           <w:szCs w:val="27"/>
         </w:rPr>
-        <w:t>art</w:t>
+        <w:t>two dimensional</w:t>
       </w:r>
       <w:proofErr w:type="gramEnd"/>
       <w:r>
@@ -6579,7 +5907,7 @@
           <w:sz w:val="27"/>
           <w:szCs w:val="27"/>
         </w:rPr>
-        <w:t xml:space="preserve"> such as graffiti and wall art is more popular because of the it is a not expensive and more accessible for community members to participate.</w:t>
+        <w:t xml:space="preserve"> visual art such as graffiti and wall art is more popular because of the it is a not expensive and more accessible for community members to participate.</w:t>
       </w:r>
       <w:r>
         <w:rPr>
@@ -6624,39 +5952,39 @@
         <w:spacing w:line="360" w:lineRule="auto"/>
         <w:jc w:val="both"/>
       </w:pPr>
-      <w:bookmarkStart w:id="62" w:name="_Toc26198233"/>
-      <w:bookmarkStart w:id="63" w:name="_Toc30072558"/>
-      <w:bookmarkStart w:id="64" w:name="_Toc30072929"/>
-      <w:bookmarkStart w:id="65" w:name="_Toc30145030"/>
-      <w:bookmarkStart w:id="66" w:name="_Toc30352557"/>
+      <w:bookmarkStart w:id="61" w:name="_Toc26198233"/>
+      <w:bookmarkStart w:id="62" w:name="_Toc30072558"/>
+      <w:bookmarkStart w:id="63" w:name="_Toc30072929"/>
+      <w:bookmarkStart w:id="64" w:name="_Toc30145030"/>
+      <w:bookmarkStart w:id="65" w:name="_Toc30352557"/>
       <w:r>
         <w:t>Reference:</w:t>
       </w:r>
+      <w:bookmarkEnd w:id="61"/>
       <w:bookmarkEnd w:id="62"/>
       <w:bookmarkEnd w:id="63"/>
       <w:bookmarkEnd w:id="64"/>
       <w:bookmarkEnd w:id="65"/>
+    </w:p>
+    <w:p>
+      <w:pPr>
+        <w:pStyle w:val="Heading1"/>
+        <w:spacing w:line="360" w:lineRule="auto"/>
+        <w:jc w:val="both"/>
+      </w:pPr>
+      <w:bookmarkStart w:id="66" w:name="_Toc26198234"/>
+      <w:bookmarkStart w:id="67" w:name="_Toc30072559"/>
+      <w:bookmarkStart w:id="68" w:name="_Toc30072930"/>
+      <w:bookmarkStart w:id="69" w:name="_Toc30145031"/>
+      <w:bookmarkStart w:id="70" w:name="_Toc30352558"/>
+      <w:r>
+        <w:t>Bibliography</w:t>
+      </w:r>
       <w:bookmarkEnd w:id="66"/>
-    </w:p>
-    <w:p>
-      <w:pPr>
-        <w:pStyle w:val="Heading1"/>
-        <w:spacing w:line="360" w:lineRule="auto"/>
-        <w:jc w:val="both"/>
-      </w:pPr>
-      <w:bookmarkStart w:id="67" w:name="_Toc26198234"/>
-      <w:bookmarkStart w:id="68" w:name="_Toc30072559"/>
-      <w:bookmarkStart w:id="69" w:name="_Toc30072930"/>
-      <w:bookmarkStart w:id="70" w:name="_Toc30145031"/>
-      <w:bookmarkStart w:id="71" w:name="_Toc30352558"/>
-      <w:r>
-        <w:t>Bibliography</w:t>
-      </w:r>
       <w:bookmarkEnd w:id="67"/>
       <w:bookmarkEnd w:id="68"/>
       <w:bookmarkEnd w:id="69"/>
       <w:bookmarkEnd w:id="70"/>
-      <w:bookmarkEnd w:id="71"/>
     </w:p>
     <w:sdt>
       <w:sdtPr>
@@ -7001,6 +6329,7 @@
                     <w:rPr>
                       <w:noProof/>
                     </w:rPr>
+                    <w:lastRenderedPageBreak/>
                     <w:t xml:space="preserve">Montenegro, M. C. (2016). Digital Heritage. In </w:t>
                   </w:r>
                   <w:r>
@@ -7032,7 +6361,6 @@
                     <w:rPr>
                       <w:noProof/>
                     </w:rPr>
-                    <w:lastRenderedPageBreak/>
                     <w:t>Nicola Maiellaro, A. V. (2014). The Albanian Cultural Heritage on the Internet. 1.</w:t>
                   </w:r>
                 </w:p>
@@ -7087,8 +6415,98 @@
 </file>
 
 <file path=word/numbering.xml><?xml version="1.0" encoding="utf-8"?>
-<w:numbering xmlns:wpc="http://schemas.microsoft.com/office/word/2010/wordprocessingCanvas" xmlns:mc="http://schemas.openxmlformats.org/markup-compatibility/2006" xmlns:o="urn:schemas-microsoft-com:office:office" xmlns:r="http://schemas.openxmlformats.org/officeDocument/2006/relationships" xmlns:m="http://schemas.openxmlformats.org/officeDocument/2006/math" xmlns:v="urn:schemas-microsoft-com:vml" xmlns:wp14="http://schemas.microsoft.com/office/word/2010/wordprocessingDrawing" xmlns:wp="http://schemas.openxmlformats.org/drawingml/2006/wordprocessingDrawing" xmlns:w10="urn:schemas-microsoft-com:office:word" xmlns:w="http://schemas.openxmlformats.org/wordprocessingml/2006/main" xmlns:w14="http://schemas.microsoft.com/office/word/2010/wordml" xmlns:wpg="http://schemas.microsoft.com/office/word/2010/wordprocessingGroup" xmlns:wpi="http://schemas.microsoft.com/office/word/2010/wordprocessingInk" xmlns:wne="http://schemas.microsoft.com/office/word/2006/wordml" xmlns:wps="http://schemas.microsoft.com/office/word/2010/wordprocessingShape" mc:Ignorable="w14 wp14">
-  <w:abstractNum w:abstractNumId="0">
+<w:numbering xmlns:wpc="http://schemas.microsoft.com/office/word/2010/wordprocessingCanvas" xmlns:cx="http://schemas.microsoft.com/office/drawing/2014/chartex" xmlns:cx1="http://schemas.microsoft.com/office/drawing/2015/9/8/chartex" xmlns:cx2="http://schemas.microsoft.com/office/drawing/2015/10/21/chartex" xmlns:cx3="http://schemas.microsoft.com/office/drawing/2016/5/9/chartex" xmlns:cx4="http://schemas.microsoft.com/office/drawing/2016/5/10/chartex" xmlns:cx5="http://schemas.microsoft.com/office/drawing/2016/5/11/chartex" xmlns:cx6="http://schemas.microsoft.com/office/drawing/2016/5/12/chartex" xmlns:cx7="http://schemas.microsoft.com/office/drawing/2016/5/13/chartex" xmlns:cx8="http://schemas.microsoft.com/office/drawing/2016/5/14/chartex" xmlns:mc="http://schemas.openxmlformats.org/markup-compatibility/2006" xmlns:aink="http://schemas.microsoft.com/office/drawing/2016/ink" xmlns:am3d="http://schemas.microsoft.com/office/drawing/2017/model3d" xmlns:o="urn:schemas-microsoft-com:office:office" xmlns:r="http://schemas.openxmlformats.org/officeDocument/2006/relationships" xmlns:m="http://schemas.openxmlformats.org/officeDocument/2006/math" xmlns:v="urn:schemas-microsoft-com:vml" xmlns:wp14="http://schemas.microsoft.com/office/word/2010/wordprocessingDrawing" xmlns:wp="http://schemas.openxmlformats.org/drawingml/2006/wordprocessingDrawing" xmlns:w10="urn:schemas-microsoft-com:office:word" xmlns:w="http://schemas.openxmlformats.org/wordprocessingml/2006/main" xmlns:w14="http://schemas.microsoft.com/office/word/2010/wordml" xmlns:w15="http://schemas.microsoft.com/office/word/2012/wordml" xmlns:w16cid="http://schemas.microsoft.com/office/word/2016/wordml/cid" xmlns:w16se="http://schemas.microsoft.com/office/word/2015/wordml/symex" xmlns:wpg="http://schemas.microsoft.com/office/word/2010/wordprocessingGroup" xmlns:wpi="http://schemas.microsoft.com/office/word/2010/wordprocessingInk" xmlns:wne="http://schemas.microsoft.com/office/word/2006/wordml" xmlns:wps="http://schemas.microsoft.com/office/word/2010/wordprocessingShape" mc:Ignorable="w14 w15 w16se w16cid wp14">
+  <w:abstractNum w:abstractNumId="0" w15:restartNumberingAfterBreak="0">
+    <w:nsid w:val="3B601888"/>
+    <w:multiLevelType w:val="multilevel"/>
+    <w:tmpl w:val="08090023"/>
+    <w:lvl w:ilvl="0">
+      <w:start w:val="1"/>
+      <w:numFmt w:val="upperRoman"/>
+      <w:pStyle w:val="Heading1"/>
+      <w:lvlText w:val="Article %1."/>
+      <w:lvlJc w:val="left"/>
+      <w:pPr>
+        <w:ind w:left="0" w:firstLine="0"/>
+      </w:pPr>
+    </w:lvl>
+    <w:lvl w:ilvl="1">
+      <w:start w:val="1"/>
+      <w:numFmt w:val="decimalZero"/>
+      <w:pStyle w:val="Heading2"/>
+      <w:isLgl/>
+      <w:lvlText w:val="Section %1.%2"/>
+      <w:lvlJc w:val="left"/>
+      <w:pPr>
+        <w:ind w:left="0" w:firstLine="0"/>
+      </w:pPr>
+    </w:lvl>
+    <w:lvl w:ilvl="2">
+      <w:start w:val="1"/>
+      <w:numFmt w:val="lowerLetter"/>
+      <w:lvlText w:val="(%3)"/>
+      <w:lvlJc w:val="left"/>
+      <w:pPr>
+        <w:ind w:left="720" w:hanging="432"/>
+      </w:pPr>
+    </w:lvl>
+    <w:lvl w:ilvl="3">
+      <w:start w:val="1"/>
+      <w:numFmt w:val="lowerRoman"/>
+      <w:pStyle w:val="Heading4"/>
+      <w:lvlText w:val="(%4)"/>
+      <w:lvlJc w:val="right"/>
+      <w:pPr>
+        <w:ind w:left="864" w:hanging="144"/>
+      </w:pPr>
+    </w:lvl>
+    <w:lvl w:ilvl="4">
+      <w:start w:val="1"/>
+      <w:numFmt w:val="decimal"/>
+      <w:lvlText w:val="%5)"/>
+      <w:lvlJc w:val="left"/>
+      <w:pPr>
+        <w:ind w:left="1008" w:hanging="432"/>
+      </w:pPr>
+    </w:lvl>
+    <w:lvl w:ilvl="5">
+      <w:start w:val="1"/>
+      <w:numFmt w:val="lowerLetter"/>
+      <w:lvlText w:val="%6)"/>
+      <w:lvlJc w:val="left"/>
+      <w:pPr>
+        <w:ind w:left="1152" w:hanging="432"/>
+      </w:pPr>
+    </w:lvl>
+    <w:lvl w:ilvl="6">
+      <w:start w:val="1"/>
+      <w:numFmt w:val="lowerRoman"/>
+      <w:lvlText w:val="%7)"/>
+      <w:lvlJc w:val="right"/>
+      <w:pPr>
+        <w:ind w:left="1296" w:hanging="288"/>
+      </w:pPr>
+    </w:lvl>
+    <w:lvl w:ilvl="7">
+      <w:start w:val="1"/>
+      <w:numFmt w:val="lowerLetter"/>
+      <w:lvlText w:val="%8."/>
+      <w:lvlJc w:val="left"/>
+      <w:pPr>
+        <w:ind w:left="1440" w:hanging="432"/>
+      </w:pPr>
+    </w:lvl>
+    <w:lvl w:ilvl="8">
+      <w:start w:val="1"/>
+      <w:numFmt w:val="lowerRoman"/>
+      <w:lvlText w:val="%9."/>
+      <w:lvlJc w:val="right"/>
+      <w:pPr>
+        <w:ind w:left="1584" w:hanging="144"/>
+      </w:pPr>
+    </w:lvl>
+  </w:abstractNum>
+  <w:abstractNum w:abstractNumId="1" w15:restartNumberingAfterBreak="0">
     <w:nsid w:val="5172576F"/>
     <w:multiLevelType w:val="multilevel"/>
     <w:tmpl w:val="043AA528"/>
@@ -7237,7 +6655,7 @@
       </w:rPr>
     </w:lvl>
   </w:abstractNum>
-  <w:abstractNum w:abstractNumId="1">
+  <w:abstractNum w:abstractNumId="2" w15:restartNumberingAfterBreak="0">
     <w:nsid w:val="65BC1A3C"/>
     <w:multiLevelType w:val="multilevel"/>
     <w:tmpl w:val="6316E19C"/>
@@ -7386,7 +6804,7 @@
       </w:rPr>
     </w:lvl>
   </w:abstractNum>
-  <w:abstractNum w:abstractNumId="2">
+  <w:abstractNum w:abstractNumId="3" w15:restartNumberingAfterBreak="0">
     <w:nsid w:val="76FA3708"/>
     <w:multiLevelType w:val="multilevel"/>
     <w:tmpl w:val="AF1679F8"/>
@@ -7500,19 +6918,22 @@
     </w:lvl>
   </w:abstractNum>
   <w:num w:numId="1">
+    <w:abstractNumId w:val="3"/>
+  </w:num>
+  <w:num w:numId="2">
     <w:abstractNumId w:val="2"/>
   </w:num>
-  <w:num w:numId="2">
+  <w:num w:numId="3">
     <w:abstractNumId w:val="1"/>
   </w:num>
-  <w:num w:numId="3">
+  <w:num w:numId="4">
     <w:abstractNumId w:val="0"/>
   </w:num>
 </w:numbering>
 </file>
 
 <file path=word/styles.xml><?xml version="1.0" encoding="utf-8"?>
-<w:styles xmlns:mc="http://schemas.openxmlformats.org/markup-compatibility/2006" xmlns:r="http://schemas.openxmlformats.org/officeDocument/2006/relationships" xmlns:w="http://schemas.openxmlformats.org/wordprocessingml/2006/main" xmlns:w14="http://schemas.microsoft.com/office/word/2010/wordml" mc:Ignorable="w14">
+<w:styles xmlns:mc="http://schemas.openxmlformats.org/markup-compatibility/2006" xmlns:r="http://schemas.openxmlformats.org/officeDocument/2006/relationships" xmlns:w="http://schemas.openxmlformats.org/wordprocessingml/2006/main" xmlns:w14="http://schemas.microsoft.com/office/word/2010/wordml" xmlns:w15="http://schemas.microsoft.com/office/word/2012/wordml" xmlns:w16cid="http://schemas.microsoft.com/office/word/2016/wordml/cid" xmlns:w16se="http://schemas.microsoft.com/office/word/2015/wordml/symex" mc:Ignorable="w14 w15 w16se w16cid">
   <w:docDefaults>
     <w:rPrDefault>
       <w:rPr>
@@ -7528,144 +6949,383 @@
       </w:pPr>
     </w:pPrDefault>
   </w:docDefaults>
-  <w:latentStyles w:defLockedState="0" w:defUIPriority="99" w:defSemiHidden="1" w:defUnhideWhenUsed="1" w:defQFormat="0" w:count="267">
-    <w:lsdException w:name="Normal" w:semiHidden="0" w:uiPriority="0" w:unhideWhenUsed="0" w:qFormat="1"/>
-    <w:lsdException w:name="heading 1" w:semiHidden="0" w:uiPriority="9" w:unhideWhenUsed="0" w:qFormat="1"/>
-    <w:lsdException w:name="heading 2" w:uiPriority="9" w:qFormat="1"/>
-    <w:lsdException w:name="heading 3" w:uiPriority="9" w:qFormat="1"/>
-    <w:lsdException w:name="heading 4" w:uiPriority="9" w:qFormat="1"/>
-    <w:lsdException w:name="heading 5" w:uiPriority="9" w:qFormat="1"/>
-    <w:lsdException w:name="heading 6" w:uiPriority="9" w:qFormat="1"/>
-    <w:lsdException w:name="heading 7" w:uiPriority="9" w:qFormat="1"/>
-    <w:lsdException w:name="heading 8" w:uiPriority="9" w:qFormat="1"/>
-    <w:lsdException w:name="heading 9" w:uiPriority="9" w:qFormat="1"/>
-    <w:lsdException w:name="toc 1" w:uiPriority="39" w:qFormat="1"/>
-    <w:lsdException w:name="toc 2" w:uiPriority="39" w:qFormat="1"/>
-    <w:lsdException w:name="toc 3" w:uiPriority="39" w:qFormat="1"/>
-    <w:lsdException w:name="toc 4" w:uiPriority="39"/>
-    <w:lsdException w:name="toc 5" w:uiPriority="39"/>
-    <w:lsdException w:name="toc 6" w:uiPriority="39"/>
-    <w:lsdException w:name="toc 7" w:uiPriority="39"/>
-    <w:lsdException w:name="toc 8" w:uiPriority="39"/>
-    <w:lsdException w:name="toc 9" w:uiPriority="39"/>
-    <w:lsdException w:name="caption" w:uiPriority="35" w:qFormat="1"/>
-    <w:lsdException w:name="Title" w:semiHidden="0" w:uiPriority="10" w:unhideWhenUsed="0" w:qFormat="1"/>
-    <w:lsdException w:name="Default Paragraph Font" w:uiPriority="1"/>
-    <w:lsdException w:name="Subtitle" w:semiHidden="0" w:uiPriority="11" w:unhideWhenUsed="0" w:qFormat="1"/>
-    <w:lsdException w:name="Strong" w:semiHidden="0" w:uiPriority="22" w:unhideWhenUsed="0" w:qFormat="1"/>
-    <w:lsdException w:name="Emphasis" w:semiHidden="0" w:uiPriority="20" w:unhideWhenUsed="0" w:qFormat="1"/>
-    <w:lsdException w:name="Table Grid" w:semiHidden="0" w:uiPriority="59" w:unhideWhenUsed="0"/>
-    <w:lsdException w:name="Placeholder Text" w:unhideWhenUsed="0"/>
-    <w:lsdException w:name="No Spacing" w:semiHidden="0" w:uiPriority="1" w:unhideWhenUsed="0" w:qFormat="1"/>
-    <w:lsdException w:name="Light Shading" w:semiHidden="0" w:uiPriority="60" w:unhideWhenUsed="0"/>
-    <w:lsdException w:name="Light List" w:semiHidden="0" w:uiPriority="61" w:unhideWhenUsed="0"/>
-    <w:lsdException w:name="Light Grid" w:semiHidden="0" w:uiPriority="62" w:unhideWhenUsed="0"/>
-    <w:lsdException w:name="Medium Shading 1" w:semiHidden="0" w:uiPriority="63" w:unhideWhenUsed="0"/>
-    <w:lsdException w:name="Medium Shading 2" w:semiHidden="0" w:uiPriority="64" w:unhideWhenUsed="0"/>
-    <w:lsdException w:name="Medium List 1" w:semiHidden="0" w:uiPriority="65" w:unhideWhenUsed="0"/>
-    <w:lsdException w:name="Medium List 2" w:semiHidden="0" w:uiPriority="66" w:unhideWhenUsed="0"/>
-    <w:lsdException w:name="Medium Grid 1" w:semiHidden="0" w:uiPriority="67" w:unhideWhenUsed="0"/>
-    <w:lsdException w:name="Medium Grid 2" w:semiHidden="0" w:uiPriority="68" w:unhideWhenUsed="0"/>
-    <w:lsdException w:name="Medium Grid 3" w:semiHidden="0" w:uiPriority="69" w:unhideWhenUsed="0"/>
-    <w:lsdException w:name="Dark List" w:semiHidden="0" w:uiPriority="70" w:unhideWhenUsed="0"/>
-    <w:lsdException w:name="Colorful Shading" w:semiHidden="0" w:uiPriority="71" w:unhideWhenUsed="0"/>
-    <w:lsdException w:name="Colorful List" w:semiHidden="0" w:uiPriority="72" w:unhideWhenUsed="0"/>
-    <w:lsdException w:name="Colorful Grid" w:semiHidden="0" w:uiPriority="73" w:unhideWhenUsed="0"/>
-    <w:lsdException w:name="Light Shading Accent 1" w:semiHidden="0" w:uiPriority="60" w:unhideWhenUsed="0"/>
-    <w:lsdException w:name="Light List Accent 1" w:semiHidden="0" w:uiPriority="61" w:unhideWhenUsed="0"/>
-    <w:lsdException w:name="Light Grid Accent 1" w:semiHidden="0" w:uiPriority="62" w:unhideWhenUsed="0"/>
-    <w:lsdException w:name="Medium Shading 1 Accent 1" w:semiHidden="0" w:uiPriority="63" w:unhideWhenUsed="0"/>
-    <w:lsdException w:name="Medium Shading 2 Accent 1" w:semiHidden="0" w:uiPriority="64" w:unhideWhenUsed="0"/>
-    <w:lsdException w:name="Medium List 1 Accent 1" w:semiHidden="0" w:uiPriority="65" w:unhideWhenUsed="0"/>
-    <w:lsdException w:name="Revision" w:unhideWhenUsed="0"/>
-    <w:lsdException w:name="List Paragraph" w:semiHidden="0" w:uiPriority="34" w:unhideWhenUsed="0" w:qFormat="1"/>
-    <w:lsdException w:name="Quote" w:semiHidden="0" w:uiPriority="29" w:unhideWhenUsed="0" w:qFormat="1"/>
-    <w:lsdException w:name="Intense Quote" w:semiHidden="0" w:uiPriority="30" w:unhideWhenUsed="0" w:qFormat="1"/>
-    <w:lsdException w:name="Medium List 2 Accent 1" w:semiHidden="0" w:uiPriority="66" w:unhideWhenUsed="0"/>
-    <w:lsdException w:name="Medium Grid 1 Accent 1" w:semiHidden="0" w:uiPriority="67" w:unhideWhenUsed="0"/>
-    <w:lsdException w:name="Medium Grid 2 Accent 1" w:semiHidden="0" w:uiPriority="68" w:unhideWhenUsed="0"/>
-    <w:lsdException w:name="Medium Grid 3 Accent 1" w:semiHidden="0" w:uiPriority="69" w:unhideWhenUsed="0"/>
-    <w:lsdException w:name="Dark List Accent 1" w:semiHidden="0" w:uiPriority="70" w:unhideWhenUsed="0"/>
-    <w:lsdException w:name="Colorful Shading Accent 1" w:semiHidden="0" w:uiPriority="71" w:unhideWhenUsed="0"/>
-    <w:lsdException w:name="Colorful List Accent 1" w:semiHidden="0" w:uiPriority="72" w:unhideWhenUsed="0"/>
-    <w:lsdException w:name="Colorful Grid Accent 1" w:semiHidden="0" w:uiPriority="73" w:unhideWhenUsed="0"/>
-    <w:lsdException w:name="Light Shading Accent 2" w:semiHidden="0" w:uiPriority="60" w:unhideWhenUsed="0"/>
-    <w:lsdException w:name="Light List Accent 2" w:semiHidden="0" w:uiPriority="61" w:unhideWhenUsed="0"/>
-    <w:lsdException w:name="Light Grid Accent 2" w:semiHidden="0" w:uiPriority="62" w:unhideWhenUsed="0"/>
-    <w:lsdException w:name="Medium Shading 1 Accent 2" w:semiHidden="0" w:uiPriority="63" w:unhideWhenUsed="0"/>
-    <w:lsdException w:name="Medium Shading 2 Accent 2" w:semiHidden="0" w:uiPriority="64" w:unhideWhenUsed="0"/>
-    <w:lsdException w:name="Medium List 1 Accent 2" w:semiHidden="0" w:uiPriority="65" w:unhideWhenUsed="0"/>
-    <w:lsdException w:name="Medium List 2 Accent 2" w:semiHidden="0" w:uiPriority="66" w:unhideWhenUsed="0"/>
-    <w:lsdException w:name="Medium Grid 1 Accent 2" w:semiHidden="0" w:uiPriority="67" w:unhideWhenUsed="0"/>
-    <w:lsdException w:name="Medium Grid 2 Accent 2" w:semiHidden="0" w:uiPriority="68" w:unhideWhenUsed="0"/>
-    <w:lsdException w:name="Medium Grid 3 Accent 2" w:semiHidden="0" w:uiPriority="69" w:unhideWhenUsed="0"/>
-    <w:lsdException w:name="Dark List Accent 2" w:semiHidden="0" w:uiPriority="70" w:unhideWhenUsed="0"/>
-    <w:lsdException w:name="Colorful Shading Accent 2" w:semiHidden="0" w:uiPriority="71" w:unhideWhenUsed="0"/>
-    <w:lsdException w:name="Colorful List Accent 2" w:semiHidden="0" w:uiPriority="72" w:unhideWhenUsed="0"/>
-    <w:lsdException w:name="Colorful Grid Accent 2" w:semiHidden="0" w:uiPriority="73" w:unhideWhenUsed="0"/>
-    <w:lsdException w:name="Light Shading Accent 3" w:semiHidden="0" w:uiPriority="60" w:unhideWhenUsed="0"/>
-    <w:lsdException w:name="Light List Accent 3" w:semiHidden="0" w:uiPriority="61" w:unhideWhenUsed="0"/>
-    <w:lsdException w:name="Light Grid Accent 3" w:semiHidden="0" w:uiPriority="62" w:unhideWhenUsed="0"/>
-    <w:lsdException w:name="Medium Shading 1 Accent 3" w:semiHidden="0" w:uiPriority="63" w:unhideWhenUsed="0"/>
-    <w:lsdException w:name="Medium Shading 2 Accent 3" w:semiHidden="0" w:uiPriority="64" w:unhideWhenUsed="0"/>
-    <w:lsdException w:name="Medium List 1 Accent 3" w:semiHidden="0" w:uiPriority="65" w:unhideWhenUsed="0"/>
-    <w:lsdException w:name="Medium List 2 Accent 3" w:semiHidden="0" w:uiPriority="66" w:unhideWhenUsed="0"/>
-    <w:lsdException w:name="Medium Grid 1 Accent 3" w:semiHidden="0" w:uiPriority="67" w:unhideWhenUsed="0"/>
-    <w:lsdException w:name="Medium Grid 2 Accent 3" w:semiHidden="0" w:uiPriority="68" w:unhideWhenUsed="0"/>
-    <w:lsdException w:name="Medium Grid 3 Accent 3" w:semiHidden="0" w:uiPriority="69" w:unhideWhenUsed="0"/>
-    <w:lsdException w:name="Dark List Accent 3" w:semiHidden="0" w:uiPriority="70" w:unhideWhenUsed="0"/>
-    <w:lsdException w:name="Colorful Shading Accent 3" w:semiHidden="0" w:uiPriority="71" w:unhideWhenUsed="0"/>
-    <w:lsdException w:name="Colorful List Accent 3" w:semiHidden="0" w:uiPriority="72" w:unhideWhenUsed="0"/>
-    <w:lsdException w:name="Colorful Grid Accent 3" w:semiHidden="0" w:uiPriority="73" w:unhideWhenUsed="0"/>
-    <w:lsdException w:name="Light Shading Accent 4" w:semiHidden="0" w:uiPriority="60" w:unhideWhenUsed="0"/>
-    <w:lsdException w:name="Light List Accent 4" w:semiHidden="0" w:uiPriority="61" w:unhideWhenUsed="0"/>
-    <w:lsdException w:name="Light Grid Accent 4" w:semiHidden="0" w:uiPriority="62" w:unhideWhenUsed="0"/>
-    <w:lsdException w:name="Medium Shading 1 Accent 4" w:semiHidden="0" w:uiPriority="63" w:unhideWhenUsed="0"/>
-    <w:lsdException w:name="Medium Shading 2 Accent 4" w:semiHidden="0" w:uiPriority="64" w:unhideWhenUsed="0"/>
-    <w:lsdException w:name="Medium List 1 Accent 4" w:semiHidden="0" w:uiPriority="65" w:unhideWhenUsed="0"/>
-    <w:lsdException w:name="Medium List 2 Accent 4" w:semiHidden="0" w:uiPriority="66" w:unhideWhenUsed="0"/>
-    <w:lsdException w:name="Medium Grid 1 Accent 4" w:semiHidden="0" w:uiPriority="67" w:unhideWhenUsed="0"/>
-    <w:lsdException w:name="Medium Grid 2 Accent 4" w:semiHidden="0" w:uiPriority="68" w:unhideWhenUsed="0"/>
-    <w:lsdException w:name="Medium Grid 3 Accent 4" w:semiHidden="0" w:uiPriority="69" w:unhideWhenUsed="0"/>
-    <w:lsdException w:name="Dark List Accent 4" w:semiHidden="0" w:uiPriority="70" w:unhideWhenUsed="0"/>
-    <w:lsdException w:name="Colorful Shading Accent 4" w:semiHidden="0" w:uiPriority="71" w:unhideWhenUsed="0"/>
-    <w:lsdException w:name="Colorful List Accent 4" w:semiHidden="0" w:uiPriority="72" w:unhideWhenUsed="0"/>
-    <w:lsdException w:name="Colorful Grid Accent 4" w:semiHidden="0" w:uiPriority="73" w:unhideWhenUsed="0"/>
-    <w:lsdException w:name="Light Shading Accent 5" w:semiHidden="0" w:uiPriority="60" w:unhideWhenUsed="0"/>
-    <w:lsdException w:name="Light List Accent 5" w:semiHidden="0" w:uiPriority="61" w:unhideWhenUsed="0"/>
-    <w:lsdException w:name="Light Grid Accent 5" w:semiHidden="0" w:uiPriority="62" w:unhideWhenUsed="0"/>
-    <w:lsdException w:name="Medium Shading 1 Accent 5" w:semiHidden="0" w:uiPriority="63" w:unhideWhenUsed="0"/>
-    <w:lsdException w:name="Medium Shading 2 Accent 5" w:semiHidden="0" w:uiPriority="64" w:unhideWhenUsed="0"/>
-    <w:lsdException w:name="Medium List 1 Accent 5" w:semiHidden="0" w:uiPriority="65" w:unhideWhenUsed="0"/>
-    <w:lsdException w:name="Medium List 2 Accent 5" w:semiHidden="0" w:uiPriority="66" w:unhideWhenUsed="0"/>
-    <w:lsdException w:name="Medium Grid 1 Accent 5" w:semiHidden="0" w:uiPriority="67" w:unhideWhenUsed="0"/>
-    <w:lsdException w:name="Medium Grid 2 Accent 5" w:semiHidden="0" w:uiPriority="68" w:unhideWhenUsed="0"/>
-    <w:lsdException w:name="Medium Grid 3 Accent 5" w:semiHidden="0" w:uiPriority="69" w:unhideWhenUsed="0"/>
-    <w:lsdException w:name="Dark List Accent 5" w:semiHidden="0" w:uiPriority="70" w:unhideWhenUsed="0"/>
-    <w:lsdException w:name="Colorful Shading Accent 5" w:semiHidden="0" w:uiPriority="71" w:unhideWhenUsed="0"/>
-    <w:lsdException w:name="Colorful List Accent 5" w:semiHidden="0" w:uiPriority="72" w:unhideWhenUsed="0"/>
-    <w:lsdException w:name="Colorful Grid Accent 5" w:semiHidden="0" w:uiPriority="73" w:unhideWhenUsed="0"/>
-    <w:lsdException w:name="Light Shading Accent 6" w:semiHidden="0" w:uiPriority="60" w:unhideWhenUsed="0"/>
-    <w:lsdException w:name="Light List Accent 6" w:semiHidden="0" w:uiPriority="61" w:unhideWhenUsed="0"/>
-    <w:lsdException w:name="Light Grid Accent 6" w:semiHidden="0" w:uiPriority="62" w:unhideWhenUsed="0"/>
-    <w:lsdException w:name="Medium Shading 1 Accent 6" w:semiHidden="0" w:uiPriority="63" w:unhideWhenUsed="0"/>
-    <w:lsdException w:name="Medium Shading 2 Accent 6" w:semiHidden="0" w:uiPriority="64" w:unhideWhenUsed="0"/>
-    <w:lsdException w:name="Medium List 1 Accent 6" w:semiHidden="0" w:uiPriority="65" w:unhideWhenUsed="0"/>
-    <w:lsdException w:name="Medium List 2 Accent 6" w:semiHidden="0" w:uiPriority="66" w:unhideWhenUsed="0"/>
-    <w:lsdException w:name="Medium Grid 1 Accent 6" w:semiHidden="0" w:uiPriority="67" w:unhideWhenUsed="0"/>
-    <w:lsdException w:name="Medium Grid 2 Accent 6" w:semiHidden="0" w:uiPriority="68" w:unhideWhenUsed="0"/>
-    <w:lsdException w:name="Medium Grid 3 Accent 6" w:semiHidden="0" w:uiPriority="69" w:unhideWhenUsed="0"/>
-    <w:lsdException w:name="Dark List Accent 6" w:semiHidden="0" w:uiPriority="70" w:unhideWhenUsed="0"/>
-    <w:lsdException w:name="Colorful Shading Accent 6" w:semiHidden="0" w:uiPriority="71" w:unhideWhenUsed="0"/>
-    <w:lsdException w:name="Colorful List Accent 6" w:semiHidden="0" w:uiPriority="72" w:unhideWhenUsed="0"/>
-    <w:lsdException w:name="Colorful Grid Accent 6" w:semiHidden="0" w:uiPriority="73" w:unhideWhenUsed="0"/>
-    <w:lsdException w:name="Subtle Emphasis" w:semiHidden="0" w:uiPriority="19" w:unhideWhenUsed="0" w:qFormat="1"/>
-    <w:lsdException w:name="Intense Emphasis" w:semiHidden="0" w:uiPriority="21" w:unhideWhenUsed="0" w:qFormat="1"/>
-    <w:lsdException w:name="Subtle Reference" w:semiHidden="0" w:uiPriority="31" w:unhideWhenUsed="0" w:qFormat="1"/>
-    <w:lsdException w:name="Intense Reference" w:semiHidden="0" w:uiPriority="32" w:unhideWhenUsed="0" w:qFormat="1"/>
-    <w:lsdException w:name="Book Title" w:semiHidden="0" w:uiPriority="33" w:unhideWhenUsed="0" w:qFormat="1"/>
-    <w:lsdException w:name="Bibliography" w:uiPriority="37"/>
-    <w:lsdException w:name="TOC Heading" w:uiPriority="39" w:qFormat="1"/>
+  <w:latentStyles w:defLockedState="0" w:defUIPriority="99" w:defSemiHidden="0" w:defUnhideWhenUsed="0" w:defQFormat="0" w:count="376">
+    <w:lsdException w:name="Normal" w:uiPriority="0" w:qFormat="1"/>
+    <w:lsdException w:name="heading 1" w:uiPriority="9" w:qFormat="1"/>
+    <w:lsdException w:name="heading 2" w:semiHidden="1" w:uiPriority="9" w:unhideWhenUsed="1" w:qFormat="1"/>
+    <w:lsdException w:name="heading 3" w:semiHidden="1" w:uiPriority="9" w:unhideWhenUsed="1" w:qFormat="1"/>
+    <w:lsdException w:name="heading 4" w:semiHidden="1" w:uiPriority="9" w:unhideWhenUsed="1" w:qFormat="1"/>
+    <w:lsdException w:name="heading 5" w:semiHidden="1" w:uiPriority="9" w:unhideWhenUsed="1" w:qFormat="1"/>
+    <w:lsdException w:name="heading 6" w:semiHidden="1" w:uiPriority="9" w:unhideWhenUsed="1" w:qFormat="1"/>
+    <w:lsdException w:name="heading 7" w:semiHidden="1" w:uiPriority="9" w:unhideWhenUsed="1" w:qFormat="1"/>
+    <w:lsdException w:name="heading 8" w:semiHidden="1" w:uiPriority="9" w:unhideWhenUsed="1" w:qFormat="1"/>
+    <w:lsdException w:name="heading 9" w:semiHidden="1" w:uiPriority="9" w:unhideWhenUsed="1" w:qFormat="1"/>
+    <w:lsdException w:name="index 1" w:semiHidden="1" w:unhideWhenUsed="1"/>
+    <w:lsdException w:name="index 2" w:semiHidden="1" w:unhideWhenUsed="1"/>
+    <w:lsdException w:name="index 3" w:semiHidden="1" w:unhideWhenUsed="1"/>
+    <w:lsdException w:name="index 4" w:semiHidden="1" w:unhideWhenUsed="1"/>
+    <w:lsdException w:name="index 5" w:semiHidden="1" w:unhideWhenUsed="1"/>
+    <w:lsdException w:name="index 6" w:semiHidden="1" w:unhideWhenUsed="1"/>
+    <w:lsdException w:name="index 7" w:semiHidden="1" w:unhideWhenUsed="1"/>
+    <w:lsdException w:name="index 8" w:semiHidden="1" w:unhideWhenUsed="1"/>
+    <w:lsdException w:name="index 9" w:semiHidden="1" w:unhideWhenUsed="1"/>
+    <w:lsdException w:name="toc 1" w:semiHidden="1" w:uiPriority="39" w:unhideWhenUsed="1" w:qFormat="1"/>
+    <w:lsdException w:name="toc 2" w:semiHidden="1" w:uiPriority="39" w:unhideWhenUsed="1" w:qFormat="1"/>
+    <w:lsdException w:name="toc 3" w:semiHidden="1" w:uiPriority="39" w:unhideWhenUsed="1" w:qFormat="1"/>
+    <w:lsdException w:name="toc 4" w:semiHidden="1" w:uiPriority="39" w:unhideWhenUsed="1"/>
+    <w:lsdException w:name="toc 5" w:semiHidden="1" w:uiPriority="39" w:unhideWhenUsed="1"/>
+    <w:lsdException w:name="toc 6" w:semiHidden="1" w:uiPriority="39" w:unhideWhenUsed="1"/>
+    <w:lsdException w:name="toc 7" w:semiHidden="1" w:uiPriority="39" w:unhideWhenUsed="1"/>
+    <w:lsdException w:name="toc 8" w:semiHidden="1" w:uiPriority="39" w:unhideWhenUsed="1"/>
+    <w:lsdException w:name="toc 9" w:semiHidden="1" w:uiPriority="39" w:unhideWhenUsed="1"/>
+    <w:lsdException w:name="Normal Indent" w:semiHidden="1" w:unhideWhenUsed="1"/>
+    <w:lsdException w:name="footnote text" w:semiHidden="1" w:unhideWhenUsed="1"/>
+    <w:lsdException w:name="annotation text" w:semiHidden="1" w:unhideWhenUsed="1"/>
+    <w:lsdException w:name="header" w:semiHidden="1" w:unhideWhenUsed="1"/>
+    <w:lsdException w:name="footer" w:semiHidden="1" w:unhideWhenUsed="1"/>
+    <w:lsdException w:name="index heading" w:semiHidden="1" w:unhideWhenUsed="1"/>
+    <w:lsdException w:name="caption" w:semiHidden="1" w:uiPriority="35" w:unhideWhenUsed="1" w:qFormat="1"/>
+    <w:lsdException w:name="table of figures" w:semiHidden="1" w:unhideWhenUsed="1"/>
+    <w:lsdException w:name="envelope address" w:semiHidden="1" w:unhideWhenUsed="1"/>
+    <w:lsdException w:name="envelope return" w:semiHidden="1" w:unhideWhenUsed="1"/>
+    <w:lsdException w:name="footnote reference" w:semiHidden="1" w:unhideWhenUsed="1"/>
+    <w:lsdException w:name="annotation reference" w:semiHidden="1" w:unhideWhenUsed="1"/>
+    <w:lsdException w:name="line number" w:semiHidden="1" w:unhideWhenUsed="1"/>
+    <w:lsdException w:name="page number" w:semiHidden="1" w:unhideWhenUsed="1"/>
+    <w:lsdException w:name="endnote reference" w:semiHidden="1" w:unhideWhenUsed="1"/>
+    <w:lsdException w:name="endnote text" w:semiHidden="1" w:unhideWhenUsed="1"/>
+    <w:lsdException w:name="table of authorities" w:semiHidden="1" w:unhideWhenUsed="1"/>
+    <w:lsdException w:name="macro" w:semiHidden="1" w:unhideWhenUsed="1"/>
+    <w:lsdException w:name="toa heading" w:semiHidden="1" w:unhideWhenUsed="1"/>
+    <w:lsdException w:name="List" w:semiHidden="1" w:unhideWhenUsed="1"/>
+    <w:lsdException w:name="List Bullet" w:semiHidden="1" w:unhideWhenUsed="1"/>
+    <w:lsdException w:name="List Number" w:semiHidden="1" w:unhideWhenUsed="1"/>
+    <w:lsdException w:name="List 2" w:semiHidden="1" w:unhideWhenUsed="1"/>
+    <w:lsdException w:name="List 3" w:semiHidden="1" w:unhideWhenUsed="1"/>
+    <w:lsdException w:name="List 4" w:semiHidden="1" w:unhideWhenUsed="1"/>
+    <w:lsdException w:name="List 5" w:semiHidden="1" w:unhideWhenUsed="1"/>
+    <w:lsdException w:name="List Bullet 2" w:semiHidden="1" w:unhideWhenUsed="1"/>
+    <w:lsdException w:name="List Bullet 3" w:semiHidden="1" w:unhideWhenUsed="1"/>
+    <w:lsdException w:name="List Bullet 4" w:semiHidden="1" w:unhideWhenUsed="1"/>
+    <w:lsdException w:name="List Bullet 5" w:semiHidden="1" w:unhideWhenUsed="1"/>
+    <w:lsdException w:name="List Number 2" w:semiHidden="1" w:unhideWhenUsed="1"/>
+    <w:lsdException w:name="List Number 3" w:semiHidden="1" w:unhideWhenUsed="1"/>
+    <w:lsdException w:name="List Number 4" w:semiHidden="1" w:unhideWhenUsed="1"/>
+    <w:lsdException w:name="List Number 5" w:semiHidden="1" w:unhideWhenUsed="1"/>
+    <w:lsdException w:name="Title" w:uiPriority="10" w:qFormat="1"/>
+    <w:lsdException w:name="Closing" w:semiHidden="1" w:unhideWhenUsed="1"/>
+    <w:lsdException w:name="Signature" w:semiHidden="1" w:unhideWhenUsed="1"/>
+    <w:lsdException w:name="Default Paragraph Font" w:semiHidden="1" w:uiPriority="1" w:unhideWhenUsed="1"/>
+    <w:lsdException w:name="Body Text" w:semiHidden="1" w:unhideWhenUsed="1"/>
+    <w:lsdException w:name="Body Text Indent" w:semiHidden="1" w:unhideWhenUsed="1"/>
+    <w:lsdException w:name="List Continue" w:semiHidden="1" w:unhideWhenUsed="1"/>
+    <w:lsdException w:name="List Continue 2" w:semiHidden="1" w:unhideWhenUsed="1"/>
+    <w:lsdException w:name="List Continue 3" w:semiHidden="1" w:unhideWhenUsed="1"/>
+    <w:lsdException w:name="List Continue 4" w:semiHidden="1" w:unhideWhenUsed="1"/>
+    <w:lsdException w:name="List Continue 5" w:semiHidden="1" w:unhideWhenUsed="1"/>
+    <w:lsdException w:name="Message Header" w:semiHidden="1" w:unhideWhenUsed="1"/>
+    <w:lsdException w:name="Subtitle" w:uiPriority="11" w:qFormat="1"/>
+    <w:lsdException w:name="Salutation" w:semiHidden="1" w:unhideWhenUsed="1"/>
+    <w:lsdException w:name="Date" w:semiHidden="1" w:unhideWhenUsed="1"/>
+    <w:lsdException w:name="Body Text First Indent" w:semiHidden="1" w:unhideWhenUsed="1"/>
+    <w:lsdException w:name="Body Text First Indent 2" w:semiHidden="1" w:unhideWhenUsed="1"/>
+    <w:lsdException w:name="Note Heading" w:semiHidden="1" w:unhideWhenUsed="1"/>
+    <w:lsdException w:name="Body Text 2" w:semiHidden="1" w:unhideWhenUsed="1"/>
+    <w:lsdException w:name="Body Text 3" w:semiHidden="1" w:unhideWhenUsed="1"/>
+    <w:lsdException w:name="Body Text Indent 2" w:semiHidden="1" w:unhideWhenUsed="1"/>
+    <w:lsdException w:name="Body Text Indent 3" w:semiHidden="1" w:unhideWhenUsed="1"/>
+    <w:lsdException w:name="Block Text" w:semiHidden="1" w:unhideWhenUsed="1"/>
+    <w:lsdException w:name="Hyperlink" w:semiHidden="1" w:unhideWhenUsed="1"/>
+    <w:lsdException w:name="FollowedHyperlink" w:semiHidden="1" w:unhideWhenUsed="1"/>
+    <w:lsdException w:name="Strong" w:uiPriority="22" w:qFormat="1"/>
+    <w:lsdException w:name="Emphasis" w:uiPriority="20" w:qFormat="1"/>
+    <w:lsdException w:name="Document Map" w:semiHidden="1" w:unhideWhenUsed="1"/>
+    <w:lsdException w:name="Plain Text" w:semiHidden="1" w:unhideWhenUsed="1"/>
+    <w:lsdException w:name="E-mail Signature" w:semiHidden="1" w:unhideWhenUsed="1"/>
+    <w:lsdException w:name="HTML Top of Form" w:semiHidden="1" w:unhideWhenUsed="1"/>
+    <w:lsdException w:name="HTML Bottom of Form" w:semiHidden="1" w:unhideWhenUsed="1"/>
+    <w:lsdException w:name="Normal (Web)" w:semiHidden="1" w:unhideWhenUsed="1"/>
+    <w:lsdException w:name="HTML Acronym" w:semiHidden="1" w:unhideWhenUsed="1"/>
+    <w:lsdException w:name="HTML Address" w:semiHidden="1" w:unhideWhenUsed="1"/>
+    <w:lsdException w:name="HTML Cite" w:semiHidden="1" w:unhideWhenUsed="1"/>
+    <w:lsdException w:name="HTML Code" w:semiHidden="1" w:unhideWhenUsed="1"/>
+    <w:lsdException w:name="HTML Definition" w:semiHidden="1" w:unhideWhenUsed="1"/>
+    <w:lsdException w:name="HTML Keyboard" w:semiHidden="1" w:unhideWhenUsed="1"/>
+    <w:lsdException w:name="HTML Preformatted" w:semiHidden="1" w:unhideWhenUsed="1"/>
+    <w:lsdException w:name="HTML Sample" w:semiHidden="1" w:unhideWhenUsed="1"/>
+    <w:lsdException w:name="HTML Typewriter" w:semiHidden="1" w:unhideWhenUsed="1"/>
+    <w:lsdException w:name="HTML Variable" w:semiHidden="1" w:unhideWhenUsed="1"/>
+    <w:lsdException w:name="Normal Table" w:semiHidden="1" w:unhideWhenUsed="1"/>
+    <w:lsdException w:name="annotation subject" w:semiHidden="1" w:unhideWhenUsed="1"/>
+    <w:lsdException w:name="No List" w:semiHidden="1" w:unhideWhenUsed="1"/>
+    <w:lsdException w:name="Outline List 1" w:semiHidden="1" w:unhideWhenUsed="1"/>
+    <w:lsdException w:name="Outline List 2" w:semiHidden="1" w:unhideWhenUsed="1"/>
+    <w:lsdException w:name="Outline List 3" w:semiHidden="1" w:unhideWhenUsed="1"/>
+    <w:lsdException w:name="Table Simple 1" w:semiHidden="1" w:unhideWhenUsed="1"/>
+    <w:lsdException w:name="Table Simple 2" w:semiHidden="1" w:unhideWhenUsed="1"/>
+    <w:lsdException w:name="Table Simple 3" w:semiHidden="1" w:unhideWhenUsed="1"/>
+    <w:lsdException w:name="Table Classic 1" w:semiHidden="1" w:unhideWhenUsed="1"/>
+    <w:lsdException w:name="Table Classic 2" w:semiHidden="1" w:unhideWhenUsed="1"/>
+    <w:lsdException w:name="Table Classic 3" w:semiHidden="1" w:unhideWhenUsed="1"/>
+    <w:lsdException w:name="Table Classic 4" w:semiHidden="1" w:unhideWhenUsed="1"/>
+    <w:lsdException w:name="Table Colorful 1" w:semiHidden="1" w:unhideWhenUsed="1"/>
+    <w:lsdException w:name="Table Colorful 2" w:semiHidden="1" w:unhideWhenUsed="1"/>
+    <w:lsdException w:name="Table Colorful 3" w:semiHidden="1" w:unhideWhenUsed="1"/>
+    <w:lsdException w:name="Table Columns 1" w:semiHidden="1" w:unhideWhenUsed="1"/>
+    <w:lsdException w:name="Table Columns 2" w:semiHidden="1" w:unhideWhenUsed="1"/>
+    <w:lsdException w:name="Table Columns 3" w:semiHidden="1" w:unhideWhenUsed="1"/>
+    <w:lsdException w:name="Table Columns 4" w:semiHidden="1" w:unhideWhenUsed="1"/>
+    <w:lsdException w:name="Table Columns 5" w:semiHidden="1" w:unhideWhenUsed="1"/>
+    <w:lsdException w:name="Table Grid 1" w:semiHidden="1" w:unhideWhenUsed="1"/>
+    <w:lsdException w:name="Table Grid 2" w:semiHidden="1" w:unhideWhenUsed="1"/>
+    <w:lsdException w:name="Table Grid 3" w:semiHidden="1" w:unhideWhenUsed="1"/>
+    <w:lsdException w:name="Table Grid 4" w:semiHidden="1" w:unhideWhenUsed="1"/>
+    <w:lsdException w:name="Table Grid 5" w:semiHidden="1" w:unhideWhenUsed="1"/>
+    <w:lsdException w:name="Table Grid 6" w:semiHidden="1" w:unhideWhenUsed="1"/>
+    <w:lsdException w:name="Table Grid 7" w:semiHidden="1" w:unhideWhenUsed="1"/>
+    <w:lsdException w:name="Table Grid 8" w:semiHidden="1" w:unhideWhenUsed="1"/>
+    <w:lsdException w:name="Table List 1" w:semiHidden="1" w:unhideWhenUsed="1"/>
+    <w:lsdException w:name="Table List 2" w:semiHidden="1" w:unhideWhenUsed="1"/>
+    <w:lsdException w:name="Table List 3" w:semiHidden="1" w:unhideWhenUsed="1"/>
+    <w:lsdException w:name="Table List 4" w:semiHidden="1" w:unhideWhenUsed="1"/>
+    <w:lsdException w:name="Table List 5" w:semiHidden="1" w:unhideWhenUsed="1"/>
+    <w:lsdException w:name="Table List 6" w:semiHidden="1" w:unhideWhenUsed="1"/>
+    <w:lsdException w:name="Table List 7" w:semiHidden="1" w:unhideWhenUsed="1"/>
+    <w:lsdException w:name="Table List 8" w:semiHidden="1" w:unhideWhenUsed="1"/>
+    <w:lsdException w:name="Table 3D effects 1" w:semiHidden="1" w:unhideWhenUsed="1"/>
+    <w:lsdException w:name="Table 3D effects 2" w:semiHidden="1" w:unhideWhenUsed="1"/>
+    <w:lsdException w:name="Table 3D effects 3" w:semiHidden="1" w:unhideWhenUsed="1"/>
+    <w:lsdException w:name="Table Contemporary" w:semiHidden="1" w:unhideWhenUsed="1"/>
+    <w:lsdException w:name="Table Elegant" w:semiHidden="1" w:unhideWhenUsed="1"/>
+    <w:lsdException w:name="Table Professional" w:semiHidden="1" w:unhideWhenUsed="1"/>
+    <w:lsdException w:name="Table Subtle 1" w:semiHidden="1" w:unhideWhenUsed="1"/>
+    <w:lsdException w:name="Table Subtle 2" w:semiHidden="1" w:unhideWhenUsed="1"/>
+    <w:lsdException w:name="Table Web 1" w:semiHidden="1" w:unhideWhenUsed="1"/>
+    <w:lsdException w:name="Table Web 2" w:semiHidden="1" w:unhideWhenUsed="1"/>
+    <w:lsdException w:name="Table Web 3" w:semiHidden="1" w:unhideWhenUsed="1"/>
+    <w:lsdException w:name="Balloon Text" w:semiHidden="1" w:unhideWhenUsed="1"/>
+    <w:lsdException w:name="Table Grid" w:semiHidden="1" w:uiPriority="59" w:unhideWhenUsed="1"/>
+    <w:lsdException w:name="Table Theme" w:semiHidden="1" w:unhideWhenUsed="1"/>
+    <w:lsdException w:name="Placeholder Text" w:semiHidden="1"/>
+    <w:lsdException w:name="No Spacing" w:uiPriority="1" w:qFormat="1"/>
+    <w:lsdException w:name="Light Shading" w:uiPriority="60"/>
+    <w:lsdException w:name="Light List" w:uiPriority="61"/>
+    <w:lsdException w:name="Light Grid" w:uiPriority="62"/>
+    <w:lsdException w:name="Medium Shading 1" w:uiPriority="63"/>
+    <w:lsdException w:name="Medium Shading 2" w:uiPriority="64"/>
+    <w:lsdException w:name="Medium List 1" w:uiPriority="65"/>
+    <w:lsdException w:name="Medium List 2" w:uiPriority="66"/>
+    <w:lsdException w:name="Medium Grid 1" w:uiPriority="67"/>
+    <w:lsdException w:name="Medium Grid 2" w:uiPriority="68"/>
+    <w:lsdException w:name="Medium Grid 3" w:uiPriority="69"/>
+    <w:lsdException w:name="Dark List" w:uiPriority="70"/>
+    <w:lsdException w:name="Colorful Shading" w:uiPriority="71"/>
+    <w:lsdException w:name="Colorful List" w:uiPriority="72"/>
+    <w:lsdException w:name="Colorful Grid" w:uiPriority="73"/>
+    <w:lsdException w:name="Light Shading Accent 1" w:uiPriority="60"/>
+    <w:lsdException w:name="Light List Accent 1" w:uiPriority="61"/>
+    <w:lsdException w:name="Light Grid Accent 1" w:uiPriority="62"/>
+    <w:lsdException w:name="Medium Shading 1 Accent 1" w:uiPriority="63"/>
+    <w:lsdException w:name="Medium Shading 2 Accent 1" w:uiPriority="64"/>
+    <w:lsdException w:name="Medium List 1 Accent 1" w:uiPriority="65"/>
+    <w:lsdException w:name="Revision" w:semiHidden="1"/>
+    <w:lsdException w:name="List Paragraph" w:uiPriority="34" w:qFormat="1"/>
+    <w:lsdException w:name="Quote" w:uiPriority="29" w:qFormat="1"/>
+    <w:lsdException w:name="Intense Quote" w:uiPriority="30" w:qFormat="1"/>
+    <w:lsdException w:name="Medium List 2 Accent 1" w:uiPriority="66"/>
+    <w:lsdException w:name="Medium Grid 1 Accent 1" w:uiPriority="67"/>
+    <w:lsdException w:name="Medium Grid 2 Accent 1" w:uiPriority="68"/>
+    <w:lsdException w:name="Medium Grid 3 Accent 1" w:uiPriority="69"/>
+    <w:lsdException w:name="Dark List Accent 1" w:uiPriority="70"/>
+    <w:lsdException w:name="Colorful Shading Accent 1" w:uiPriority="71"/>
+    <w:lsdException w:name="Colorful List Accent 1" w:uiPriority="72"/>
+    <w:lsdException w:name="Colorful Grid Accent 1" w:uiPriority="73"/>
+    <w:lsdException w:name="Light Shading Accent 2" w:uiPriority="60"/>
+    <w:lsdException w:name="Light List Accent 2" w:uiPriority="61"/>
+    <w:lsdException w:name="Light Grid Accent 2" w:uiPriority="62"/>
+    <w:lsdException w:name="Medium Shading 1 Accent 2" w:uiPriority="63"/>
+    <w:lsdException w:name="Medium Shading 2 Accent 2" w:uiPriority="64"/>
+    <w:lsdException w:name="Medium List 1 Accent 2" w:uiPriority="65"/>
+    <w:lsdException w:name="Medium List 2 Accent 2" w:uiPriority="66"/>
+    <w:lsdException w:name="Medium Grid 1 Accent 2" w:uiPriority="67"/>
+    <w:lsdException w:name="Medium Grid 2 Accent 2" w:uiPriority="68"/>
+    <w:lsdException w:name="Medium Grid 3 Accent 2" w:uiPriority="69"/>
+    <w:lsdException w:name="Dark List Accent 2" w:uiPriority="70"/>
+    <w:lsdException w:name="Colorful Shading Accent 2" w:uiPriority="71"/>
+    <w:lsdException w:name="Colorful List Accent 2" w:uiPriority="72"/>
+    <w:lsdException w:name="Colorful Grid Accent 2" w:uiPriority="73"/>
+    <w:lsdException w:name="Light Shading Accent 3" w:uiPriority="60"/>
+    <w:lsdException w:name="Light List Accent 3" w:uiPriority="61"/>
+    <w:lsdException w:name="Light Grid Accent 3" w:uiPriority="62"/>
+    <w:lsdException w:name="Medium Shading 1 Accent 3" w:uiPriority="63"/>
+    <w:lsdException w:name="Medium Shading 2 Accent 3" w:uiPriority="64"/>
+    <w:lsdException w:name="Medium List 1 Accent 3" w:uiPriority="65"/>
+    <w:lsdException w:name="Medium List 2 Accent 3" w:uiPriority="66"/>
+    <w:lsdException w:name="Medium Grid 1 Accent 3" w:uiPriority="67"/>
+    <w:lsdException w:name="Medium Grid 2 Accent 3" w:uiPriority="68"/>
+    <w:lsdException w:name="Medium Grid 3 Accent 3" w:uiPriority="69"/>
+    <w:lsdException w:name="Dark List Accent 3" w:uiPriority="70"/>
+    <w:lsdException w:name="Colorful Shading Accent 3" w:uiPriority="71"/>
+    <w:lsdException w:name="Colorful List Accent 3" w:uiPriority="72"/>
+    <w:lsdException w:name="Colorful Grid Accent 3" w:uiPriority="73"/>
+    <w:lsdException w:name="Light Shading Accent 4" w:uiPriority="60"/>
+    <w:lsdException w:name="Light List Accent 4" w:uiPriority="61"/>
+    <w:lsdException w:name="Light Grid Accent 4" w:uiPriority="62"/>
+    <w:lsdException w:name="Medium Shading 1 Accent 4" w:uiPriority="63"/>
+    <w:lsdException w:name="Medium Shading 2 Accent 4" w:uiPriority="64"/>
+    <w:lsdException w:name="Medium List 1 Accent 4" w:uiPriority="65"/>
+    <w:lsdException w:name="Medium List 2 Accent 4" w:uiPriority="66"/>
+    <w:lsdException w:name="Medium Grid 1 Accent 4" w:uiPriority="67"/>
+    <w:lsdException w:name="Medium Grid 2 Accent 4" w:uiPriority="68"/>
+    <w:lsdException w:name="Medium Grid 3 Accent 4" w:uiPriority="69"/>
+    <w:lsdException w:name="Dark List Accent 4" w:uiPriority="70"/>
+    <w:lsdException w:name="Colorful Shading Accent 4" w:uiPriority="71"/>
+    <w:lsdException w:name="Colorful List Accent 4" w:uiPriority="72"/>
+    <w:lsdException w:name="Colorful Grid Accent 4" w:uiPriority="73"/>
+    <w:lsdException w:name="Light Shading Accent 5" w:uiPriority="60"/>
+    <w:lsdException w:name="Light List Accent 5" w:uiPriority="61"/>
+    <w:lsdException w:name="Light Grid Accent 5" w:uiPriority="62"/>
+    <w:lsdException w:name="Medium Shading 1 Accent 5" w:uiPriority="63"/>
+    <w:lsdException w:name="Medium Shading 2 Accent 5" w:uiPriority="64"/>
+    <w:lsdException w:name="Medium List 1 Accent 5" w:uiPriority="65"/>
+    <w:lsdException w:name="Medium List 2 Accent 5" w:uiPriority="66"/>
+    <w:lsdException w:name="Medium Grid 1 Accent 5" w:uiPriority="67"/>
+    <w:lsdException w:name="Medium Grid 2 Accent 5" w:uiPriority="68"/>
+    <w:lsdException w:name="Medium Grid 3 Accent 5" w:uiPriority="69"/>
+    <w:lsdException w:name="Dark List Accent 5" w:uiPriority="70"/>
+    <w:lsdException w:name="Colorful Shading Accent 5" w:uiPriority="71"/>
+    <w:lsdException w:name="Colorful List Accent 5" w:uiPriority="72"/>
+    <w:lsdException w:name="Colorful Grid Accent 5" w:uiPriority="73"/>
+    <w:lsdException w:name="Light Shading Accent 6" w:uiPriority="60"/>
+    <w:lsdException w:name="Light List Accent 6" w:uiPriority="61"/>
+    <w:lsdException w:name="Light Grid Accent 6" w:uiPriority="62"/>
+    <w:lsdException w:name="Medium Shading 1 Accent 6" w:uiPriority="63"/>
+    <w:lsdException w:name="Medium Shading 2 Accent 6" w:uiPriority="64"/>
+    <w:lsdException w:name="Medium List 1 Accent 6" w:uiPriority="65"/>
+    <w:lsdException w:name="Medium List 2 Accent 6" w:uiPriority="66"/>
+    <w:lsdException w:name="Medium Grid 1 Accent 6" w:uiPriority="67"/>
+    <w:lsdException w:name="Medium Grid 2 Accent 6" w:uiPriority="68"/>
+    <w:lsdException w:name="Medium Grid 3 Accent 6" w:uiPriority="69"/>
+    <w:lsdException w:name="Dark List Accent 6" w:uiPriority="70"/>
+    <w:lsdException w:name="Colorful Shading Accent 6" w:uiPriority="71"/>
+    <w:lsdException w:name="Colorful List Accent 6" w:uiPriority="72"/>
+    <w:lsdException w:name="Colorful Grid Accent 6" w:uiPriority="73"/>
+    <w:lsdException w:name="Subtle Emphasis" w:uiPriority="19" w:qFormat="1"/>
+    <w:lsdException w:name="Intense Emphasis" w:uiPriority="21" w:qFormat="1"/>
+    <w:lsdException w:name="Subtle Reference" w:uiPriority="31" w:qFormat="1"/>
+    <w:lsdException w:name="Intense Reference" w:uiPriority="32" w:qFormat="1"/>
+    <w:lsdException w:name="Book Title" w:uiPriority="33" w:qFormat="1"/>
+    <w:lsdException w:name="Bibliography" w:semiHidden="1" w:uiPriority="37" w:unhideWhenUsed="1"/>
+    <w:lsdException w:name="TOC Heading" w:semiHidden="1" w:uiPriority="39" w:unhideWhenUsed="1" w:qFormat="1"/>
+    <w:lsdException w:name="Plain Table 1" w:uiPriority="41"/>
+    <w:lsdException w:name="Plain Table 2" w:uiPriority="42"/>
+    <w:lsdException w:name="Plain Table 3" w:uiPriority="43"/>
+    <w:lsdException w:name="Plain Table 4" w:uiPriority="44"/>
+    <w:lsdException w:name="Plain Table 5" w:uiPriority="45"/>
+    <w:lsdException w:name="Grid Table Light" w:uiPriority="40"/>
+    <w:lsdException w:name="Grid Table 1 Light" w:uiPriority="46"/>
+    <w:lsdException w:name="Grid Table 2" w:uiPriority="47"/>
+    <w:lsdException w:name="Grid Table 3" w:uiPriority="48"/>
+    <w:lsdException w:name="Grid Table 4" w:uiPriority="49"/>
+    <w:lsdException w:name="Grid Table 5 Dark" w:uiPriority="50"/>
+    <w:lsdException w:name="Grid Table 6 Colorful" w:uiPriority="51"/>
+    <w:lsdException w:name="Grid Table 7 Colorful" w:uiPriority="52"/>
+    <w:lsdException w:name="Grid Table 1 Light Accent 1" w:uiPriority="46"/>
+    <w:lsdException w:name="Grid Table 2 Accent 1" w:uiPriority="47"/>
+    <w:lsdException w:name="Grid Table 3 Accent 1" w:uiPriority="48"/>
+    <w:lsdException w:name="Grid Table 4 Accent 1" w:uiPriority="49"/>
+    <w:lsdException w:name="Grid Table 5 Dark Accent 1" w:uiPriority="50"/>
+    <w:lsdException w:name="Grid Table 6 Colorful Accent 1" w:uiPriority="51"/>
+    <w:lsdException w:name="Grid Table 7 Colorful Accent 1" w:uiPriority="52"/>
+    <w:lsdException w:name="Grid Table 1 Light Accent 2" w:uiPriority="46"/>
+    <w:lsdException w:name="Grid Table 2 Accent 2" w:uiPriority="47"/>
+    <w:lsdException w:name="Grid Table 3 Accent 2" w:uiPriority="48"/>
+    <w:lsdException w:name="Grid Table 4 Accent 2" w:uiPriority="49"/>
+    <w:lsdException w:name="Grid Table 5 Dark Accent 2" w:uiPriority="50"/>
+    <w:lsdException w:name="Grid Table 6 Colorful Accent 2" w:uiPriority="51"/>
+    <w:lsdException w:name="Grid Table 7 Colorful Accent 2" w:uiPriority="52"/>
+    <w:lsdException w:name="Grid Table 1 Light Accent 3" w:uiPriority="46"/>
+    <w:lsdException w:name="Grid Table 2 Accent 3" w:uiPriority="47"/>
+    <w:lsdException w:name="Grid Table 3 Accent 3" w:uiPriority="48"/>
+    <w:lsdException w:name="Grid Table 4 Accent 3" w:uiPriority="49"/>
+    <w:lsdException w:name="Grid Table 5 Dark Accent 3" w:uiPriority="50"/>
+    <w:lsdException w:name="Grid Table 6 Colorful Accent 3" w:uiPriority="51"/>
+    <w:lsdException w:name="Grid Table 7 Colorful Accent 3" w:uiPriority="52"/>
+    <w:lsdException w:name="Grid Table 1 Light Accent 4" w:uiPriority="46"/>
+    <w:lsdException w:name="Grid Table 2 Accent 4" w:uiPriority="47"/>
+    <w:lsdException w:name="Grid Table 3 Accent 4" w:uiPriority="48"/>
+    <w:lsdException w:name="Grid Table 4 Accent 4" w:uiPriority="49"/>
+    <w:lsdException w:name="Grid Table 5 Dark Accent 4" w:uiPriority="50"/>
+    <w:lsdException w:name="Grid Table 6 Colorful Accent 4" w:uiPriority="51"/>
+    <w:lsdException w:name="Grid Table 7 Colorful Accent 4" w:uiPriority="52"/>
+    <w:lsdException w:name="Grid Table 1 Light Accent 5" w:uiPriority="46"/>
+    <w:lsdException w:name="Grid Table 2 Accent 5" w:uiPriority="47"/>
+    <w:lsdException w:name="Grid Table 3 Accent 5" w:uiPriority="48"/>
+    <w:lsdException w:name="Grid Table 4 Accent 5" w:uiPriority="49"/>
+    <w:lsdException w:name="Grid Table 5 Dark Accent 5" w:uiPriority="50"/>
+    <w:lsdException w:name="Grid Table 6 Colorful Accent 5" w:uiPriority="51"/>
+    <w:lsdException w:name="Grid Table 7 Colorful Accent 5" w:uiPriority="52"/>
+    <w:lsdException w:name="Grid Table 1 Light Accent 6" w:uiPriority="46"/>
+    <w:lsdException w:name="Grid Table 2 Accent 6" w:uiPriority="47"/>
+    <w:lsdException w:name="Grid Table 3 Accent 6" w:uiPriority="48"/>
+    <w:lsdException w:name="Grid Table 4 Accent 6" w:uiPriority="49"/>
+    <w:lsdException w:name="Grid Table 5 Dark Accent 6" w:uiPriority="50"/>
+    <w:lsdException w:name="Grid Table 6 Colorful Accent 6" w:uiPriority="51"/>
+    <w:lsdException w:name="Grid Table 7 Colorful Accent 6" w:uiPriority="52"/>
+    <w:lsdException w:name="List Table 1 Light" w:uiPriority="46"/>
+    <w:lsdException w:name="List Table 2" w:uiPriority="47"/>
+    <w:lsdException w:name="List Table 3" w:uiPriority="48"/>
+    <w:lsdException w:name="List Table 4" w:uiPriority="49"/>
+    <w:lsdException w:name="List Table 5 Dark" w:uiPriority="50"/>
+    <w:lsdException w:name="List Table 6 Colorful" w:uiPriority="51"/>
+    <w:lsdException w:name="List Table 7 Colorful" w:uiPriority="52"/>
+    <w:lsdException w:name="List Table 1 Light Accent 1" w:uiPriority="46"/>
+    <w:lsdException w:name="List Table 2 Accent 1" w:uiPriority="47"/>
+    <w:lsdException w:name="List Table 3 Accent 1" w:uiPriority="48"/>
+    <w:lsdException w:name="List Table 4 Accent 1" w:uiPriority="49"/>
+    <w:lsdException w:name="List Table 5 Dark Accent 1" w:uiPriority="50"/>
+    <w:lsdException w:name="List Table 6 Colorful Accent 1" w:uiPriority="51"/>
+    <w:lsdException w:name="List Table 7 Colorful Accent 1" w:uiPriority="52"/>
+    <w:lsdException w:name="List Table 1 Light Accent 2" w:uiPriority="46"/>
+    <w:lsdException w:name="List Table 2 Accent 2" w:uiPriority="47"/>
+    <w:lsdException w:name="List Table 3 Accent 2" w:uiPriority="48"/>
+    <w:lsdException w:name="List Table 4 Accent 2" w:uiPriority="49"/>
+    <w:lsdException w:name="List Table 5 Dark Accent 2" w:uiPriority="50"/>
+    <w:lsdException w:name="List Table 6 Colorful Accent 2" w:uiPriority="51"/>
+    <w:lsdException w:name="List Table 7 Colorful Accent 2" w:uiPriority="52"/>
+    <w:lsdException w:name="List Table 1 Light Accent 3" w:uiPriority="46"/>
+    <w:lsdException w:name="List Table 2 Accent 3" w:uiPriority="47"/>
+    <w:lsdException w:name="List Table 3 Accent 3" w:uiPriority="48"/>
+    <w:lsdException w:name="List Table 4 Accent 3" w:uiPriority="49"/>
+    <w:lsdException w:name="List Table 5 Dark Accent 3" w:uiPriority="50"/>
+    <w:lsdException w:name="List Table 6 Colorful Accent 3" w:uiPriority="51"/>
+    <w:lsdException w:name="List Table 7 Colorful Accent 3" w:uiPriority="52"/>
+    <w:lsdException w:name="List Table 1 Light Accent 4" w:uiPriority="46"/>
+    <w:lsdException w:name="List Table 2 Accent 4" w:uiPriority="47"/>
+    <w:lsdException w:name="List Table 3 Accent 4" w:uiPriority="48"/>
+    <w:lsdException w:name="List Table 4 Accent 4" w:uiPriority="49"/>
+    <w:lsdException w:name="List Table 5 Dark Accent 4" w:uiPriority="50"/>
+    <w:lsdException w:name="List Table 6 Colorful Accent 4" w:uiPriority="51"/>
+    <w:lsdException w:name="List Table 7 Colorful Accent 4" w:uiPriority="52"/>
+    <w:lsdException w:name="List Table 1 Light Accent 5" w:uiPriority="46"/>
+    <w:lsdException w:name="List Table 2 Accent 5" w:uiPriority="47"/>
+    <w:lsdException w:name="List Table 3 Accent 5" w:uiPriority="48"/>
+    <w:lsdException w:name="List Table 4 Accent 5" w:uiPriority="49"/>
+    <w:lsdException w:name="List Table 5 Dark Accent 5" w:uiPriority="50"/>
+    <w:lsdException w:name="List Table 6 Colorful Accent 5" w:uiPriority="51"/>
+    <w:lsdException w:name="List Table 7 Colorful Accent 5" w:uiPriority="52"/>
+    <w:lsdException w:name="List Table 1 Light Accent 6" w:uiPriority="46"/>
+    <w:lsdException w:name="List Table 2 Accent 6" w:uiPriority="47"/>
+    <w:lsdException w:name="List Table 3 Accent 6" w:uiPriority="48"/>
+    <w:lsdException w:name="List Table 4 Accent 6" w:uiPriority="49"/>
+    <w:lsdException w:name="List Table 5 Dark Accent 6" w:uiPriority="50"/>
+    <w:lsdException w:name="List Table 6 Colorful Accent 6" w:uiPriority="51"/>
+    <w:lsdException w:name="List Table 7 Colorful Accent 6" w:uiPriority="52"/>
+    <w:lsdException w:name="Mention" w:semiHidden="1" w:unhideWhenUsed="1"/>
+    <w:lsdException w:name="Smart Hyperlink" w:semiHidden="1" w:unhideWhenUsed="1"/>
+    <w:lsdException w:name="Hashtag" w:semiHidden="1" w:unhideWhenUsed="1"/>
+    <w:lsdException w:name="Unresolved Mention" w:semiHidden="1" w:unhideWhenUsed="1"/>
+    <w:lsdException w:name="Smart Link" w:semiHidden="1" w:unhideWhenUsed="1"/>
   </w:latentStyles>
   <w:style w:type="paragraph" w:default="1" w:styleId="Normal">
     <w:name w:val="Normal"/>
@@ -7685,13 +7345,17 @@
     <w:basedOn w:val="Normal"/>
     <w:next w:val="Normal"/>
     <w:link w:val="Heading1Char"/>
+    <w:autoRedefine/>
     <w:uiPriority w:val="9"/>
     <w:qFormat/>
-    <w:rsid w:val="002C5D6D"/>
+    <w:rsid w:val="00C2109E"/>
     <w:pPr>
       <w:keepNext/>
       <w:keepLines/>
-      <w:spacing w:before="480"/>
+      <w:numPr>
+        <w:numId w:val="4"/>
+      </w:numPr>
+      <w:spacing w:before="240" w:after="240"/>
       <w:outlineLvl w:val="0"/>
     </w:pPr>
     <w:rPr>
@@ -7708,14 +7372,19 @@
     <w:basedOn w:val="Normal"/>
     <w:next w:val="Normal"/>
     <w:link w:val="Heading2Char"/>
+    <w:autoRedefine/>
     <w:uiPriority w:val="9"/>
     <w:unhideWhenUsed/>
     <w:qFormat/>
-    <w:rsid w:val="002C5D6D"/>
+    <w:rsid w:val="00C2109E"/>
     <w:pPr>
       <w:keepNext/>
       <w:keepLines/>
-      <w:spacing w:before="200"/>
+      <w:numPr>
+        <w:ilvl w:val="1"/>
+        <w:numId w:val="4"/>
+      </w:numPr>
+      <w:spacing w:before="240" w:after="240"/>
       <w:outlineLvl w:val="1"/>
     </w:pPr>
     <w:rPr>
@@ -7739,6 +7408,10 @@
     <w:pPr>
       <w:keepNext/>
       <w:keepLines/>
+      <w:numPr>
+        <w:ilvl w:val="3"/>
+        <w:numId w:val="4"/>
+      </w:numPr>
       <w:spacing w:before="200"/>
       <w:outlineLvl w:val="3"/>
     </w:pPr>
@@ -7783,7 +7456,7 @@
     <w:basedOn w:val="DefaultParagraphFont"/>
     <w:link w:val="Heading1"/>
     <w:uiPriority w:val="9"/>
-    <w:rsid w:val="002C5D6D"/>
+    <w:rsid w:val="00C2109E"/>
     <w:rPr>
       <w:rFonts w:asciiTheme="majorHAnsi" w:eastAsiaTheme="majorEastAsia" w:hAnsiTheme="majorHAnsi" w:cstheme="majorBidi"/>
       <w:b/>
@@ -7798,7 +7471,7 @@
     <w:basedOn w:val="DefaultParagraphFont"/>
     <w:link w:val="Heading2"/>
     <w:uiPriority w:val="9"/>
-    <w:rsid w:val="002C5D6D"/>
+    <w:rsid w:val="00C2109E"/>
     <w:rPr>
       <w:rFonts w:asciiTheme="majorHAnsi" w:eastAsiaTheme="majorEastAsia" w:hAnsiTheme="majorHAnsi" w:cstheme="majorBidi"/>
       <w:b/>
@@ -8092,588 +7765,20 @@
       <w:lang w:val="en-US" w:eastAsia="ja-JP"/>
     </w:rPr>
   </w:style>
-</w:styles>
-</file>
-
-<file path=word/stylesWithEffects.xml><?xml version="1.0" encoding="utf-8"?>
-<w:styles xmlns:wpc="http://schemas.microsoft.com/office/word/2010/wordprocessingCanvas" xmlns:mc="http://schemas.openxmlformats.org/markup-compatibility/2006" xmlns:o="urn:schemas-microsoft-com:office:office" xmlns:r="http://schemas.openxmlformats.org/officeDocument/2006/relationships" xmlns:m="http://schemas.openxmlformats.org/officeDocument/2006/math" xmlns:v="urn:schemas-microsoft-com:vml" xmlns:wp14="http://schemas.microsoft.com/office/word/2010/wordprocessingDrawing" xmlns:wp="http://schemas.openxmlformats.org/drawingml/2006/wordprocessingDrawing" xmlns:w10="urn:schemas-microsoft-com:office:word" xmlns:w="http://schemas.openxmlformats.org/wordprocessingml/2006/main" xmlns:w14="http://schemas.microsoft.com/office/word/2010/wordml" xmlns:wpg="http://schemas.microsoft.com/office/word/2010/wordprocessingGroup" xmlns:wpi="http://schemas.microsoft.com/office/word/2010/wordprocessingInk" xmlns:wne="http://schemas.microsoft.com/office/word/2006/wordml" xmlns:wps="http://schemas.microsoft.com/office/word/2010/wordprocessingShape" mc:Ignorable="w14 wp14">
-  <w:docDefaults>
-    <w:rPrDefault>
-      <w:rPr>
-        <w:rFonts w:asciiTheme="minorHAnsi" w:eastAsiaTheme="minorHAnsi" w:hAnsiTheme="minorHAnsi" w:cstheme="minorBidi"/>
-        <w:sz w:val="22"/>
-        <w:szCs w:val="22"/>
-        <w:lang w:val="en-GB" w:eastAsia="en-US" w:bidi="ar-SA"/>
-      </w:rPr>
-    </w:rPrDefault>
-    <w:pPrDefault>
-      <w:pPr>
-        <w:spacing w:after="200" w:line="276" w:lineRule="auto"/>
-      </w:pPr>
-    </w:pPrDefault>
-  </w:docDefaults>
-  <w:latentStyles w:defLockedState="0" w:defUIPriority="99" w:defSemiHidden="1" w:defUnhideWhenUsed="1" w:defQFormat="0" w:count="267">
-    <w:lsdException w:name="Normal" w:semiHidden="0" w:uiPriority="0" w:unhideWhenUsed="0" w:qFormat="1"/>
-    <w:lsdException w:name="heading 1" w:semiHidden="0" w:uiPriority="9" w:unhideWhenUsed="0" w:qFormat="1"/>
-    <w:lsdException w:name="heading 2" w:uiPriority="9" w:qFormat="1"/>
-    <w:lsdException w:name="heading 3" w:uiPriority="9" w:qFormat="1"/>
-    <w:lsdException w:name="heading 4" w:uiPriority="9" w:qFormat="1"/>
-    <w:lsdException w:name="heading 5" w:uiPriority="9" w:qFormat="1"/>
-    <w:lsdException w:name="heading 6" w:uiPriority="9" w:qFormat="1"/>
-    <w:lsdException w:name="heading 7" w:uiPriority="9" w:qFormat="1"/>
-    <w:lsdException w:name="heading 8" w:uiPriority="9" w:qFormat="1"/>
-    <w:lsdException w:name="heading 9" w:uiPriority="9" w:qFormat="1"/>
-    <w:lsdException w:name="toc 1" w:uiPriority="39" w:qFormat="1"/>
-    <w:lsdException w:name="toc 2" w:uiPriority="39" w:qFormat="1"/>
-    <w:lsdException w:name="toc 3" w:uiPriority="39" w:qFormat="1"/>
-    <w:lsdException w:name="toc 4" w:uiPriority="39"/>
-    <w:lsdException w:name="toc 5" w:uiPriority="39"/>
-    <w:lsdException w:name="toc 6" w:uiPriority="39"/>
-    <w:lsdException w:name="toc 7" w:uiPriority="39"/>
-    <w:lsdException w:name="toc 8" w:uiPriority="39"/>
-    <w:lsdException w:name="toc 9" w:uiPriority="39"/>
-    <w:lsdException w:name="caption" w:uiPriority="35" w:qFormat="1"/>
-    <w:lsdException w:name="Title" w:semiHidden="0" w:uiPriority="10" w:unhideWhenUsed="0" w:qFormat="1"/>
-    <w:lsdException w:name="Default Paragraph Font" w:uiPriority="1"/>
-    <w:lsdException w:name="Subtitle" w:semiHidden="0" w:uiPriority="11" w:unhideWhenUsed="0" w:qFormat="1"/>
-    <w:lsdException w:name="Strong" w:semiHidden="0" w:uiPriority="22" w:unhideWhenUsed="0" w:qFormat="1"/>
-    <w:lsdException w:name="Emphasis" w:semiHidden="0" w:uiPriority="20" w:unhideWhenUsed="0" w:qFormat="1"/>
-    <w:lsdException w:name="Table Grid" w:semiHidden="0" w:uiPriority="59" w:unhideWhenUsed="0"/>
-    <w:lsdException w:name="Placeholder Text" w:unhideWhenUsed="0"/>
-    <w:lsdException w:name="No Spacing" w:semiHidden="0" w:uiPriority="1" w:unhideWhenUsed="0" w:qFormat="1"/>
-    <w:lsdException w:name="Light Shading" w:semiHidden="0" w:uiPriority="60" w:unhideWhenUsed="0"/>
-    <w:lsdException w:name="Light List" w:semiHidden="0" w:uiPriority="61" w:unhideWhenUsed="0"/>
-    <w:lsdException w:name="Light Grid" w:semiHidden="0" w:uiPriority="62" w:unhideWhenUsed="0"/>
-    <w:lsdException w:name="Medium Shading 1" w:semiHidden="0" w:uiPriority="63" w:unhideWhenUsed="0"/>
-    <w:lsdException w:name="Medium Shading 2" w:semiHidden="0" w:uiPriority="64" w:unhideWhenUsed="0"/>
-    <w:lsdException w:name="Medium List 1" w:semiHidden="0" w:uiPriority="65" w:unhideWhenUsed="0"/>
-    <w:lsdException w:name="Medium List 2" w:semiHidden="0" w:uiPriority="66" w:unhideWhenUsed="0"/>
-    <w:lsdException w:name="Medium Grid 1" w:semiHidden="0" w:uiPriority="67" w:unhideWhenUsed="0"/>
-    <w:lsdException w:name="Medium Grid 2" w:semiHidden="0" w:uiPriority="68" w:unhideWhenUsed="0"/>
-    <w:lsdException w:name="Medium Grid 3" w:semiHidden="0" w:uiPriority="69" w:unhideWhenUsed="0"/>
-    <w:lsdException w:name="Dark List" w:semiHidden="0" w:uiPriority="70" w:unhideWhenUsed="0"/>
-    <w:lsdException w:name="Colorful Shading" w:semiHidden="0" w:uiPriority="71" w:unhideWhenUsed="0"/>
-    <w:lsdException w:name="Colorful List" w:semiHidden="0" w:uiPriority="72" w:unhideWhenUsed="0"/>
-    <w:lsdException w:name="Colorful Grid" w:semiHidden="0" w:uiPriority="73" w:unhideWhenUsed="0"/>
-    <w:lsdException w:name="Light Shading Accent 1" w:semiHidden="0" w:uiPriority="60" w:unhideWhenUsed="0"/>
-    <w:lsdException w:name="Light List Accent 1" w:semiHidden="0" w:uiPriority="61" w:unhideWhenUsed="0"/>
-    <w:lsdException w:name="Light Grid Accent 1" w:semiHidden="0" w:uiPriority="62" w:unhideWhenUsed="0"/>
-    <w:lsdException w:name="Medium Shading 1 Accent 1" w:semiHidden="0" w:uiPriority="63" w:unhideWhenUsed="0"/>
-    <w:lsdException w:name="Medium Shading 2 Accent 1" w:semiHidden="0" w:uiPriority="64" w:unhideWhenUsed="0"/>
-    <w:lsdException w:name="Medium List 1 Accent 1" w:semiHidden="0" w:uiPriority="65" w:unhideWhenUsed="0"/>
-    <w:lsdException w:name="Revision" w:unhideWhenUsed="0"/>
-    <w:lsdException w:name="List Paragraph" w:semiHidden="0" w:uiPriority="34" w:unhideWhenUsed="0" w:qFormat="1"/>
-    <w:lsdException w:name="Quote" w:semiHidden="0" w:uiPriority="29" w:unhideWhenUsed="0" w:qFormat="1"/>
-    <w:lsdException w:name="Intense Quote" w:semiHidden="0" w:uiPriority="30" w:unhideWhenUsed="0" w:qFormat="1"/>
-    <w:lsdException w:name="Medium List 2 Accent 1" w:semiHidden="0" w:uiPriority="66" w:unhideWhenUsed="0"/>
-    <w:lsdException w:name="Medium Grid 1 Accent 1" w:semiHidden="0" w:uiPriority="67" w:unhideWhenUsed="0"/>
-    <w:lsdException w:name="Medium Grid 2 Accent 1" w:semiHidden="0" w:uiPriority="68" w:unhideWhenUsed="0"/>
-    <w:lsdException w:name="Medium Grid 3 Accent 1" w:semiHidden="0" w:uiPriority="69" w:unhideWhenUsed="0"/>
-    <w:lsdException w:name="Dark List Accent 1" w:semiHidden="0" w:uiPriority="70" w:unhideWhenUsed="0"/>
-    <w:lsdException w:name="Colorful Shading Accent 1" w:semiHidden="0" w:uiPriority="71" w:unhideWhenUsed="0"/>
-    <w:lsdException w:name="Colorful List Accent 1" w:semiHidden="0" w:uiPriority="72" w:unhideWhenUsed="0"/>
-    <w:lsdException w:name="Colorful Grid Accent 1" w:semiHidden="0" w:uiPriority="73" w:unhideWhenUsed="0"/>
-    <w:lsdException w:name="Light Shading Accent 2" w:semiHidden="0" w:uiPriority="60" w:unhideWhenUsed="0"/>
-    <w:lsdException w:name="Light List Accent 2" w:semiHidden="0" w:uiPriority="61" w:unhideWhenUsed="0"/>
-    <w:lsdException w:name="Light Grid Accent 2" w:semiHidden="0" w:uiPriority="62" w:unhideWhenUsed="0"/>
-    <w:lsdException w:name="Medium Shading 1 Accent 2" w:semiHidden="0" w:uiPriority="63" w:unhideWhenUsed="0"/>
-    <w:lsdException w:name="Medium Shading 2 Accent 2" w:semiHidden="0" w:uiPriority="64" w:unhideWhenUsed="0"/>
-    <w:lsdException w:name="Medium List 1 Accent 2" w:semiHidden="0" w:uiPriority="65" w:unhideWhenUsed="0"/>
-    <w:lsdException w:name="Medium List 2 Accent 2" w:semiHidden="0" w:uiPriority="66" w:unhideWhenUsed="0"/>
-    <w:lsdException w:name="Medium Grid 1 Accent 2" w:semiHidden="0" w:uiPriority="67" w:unhideWhenUsed="0"/>
-    <w:lsdException w:name="Medium Grid 2 Accent 2" w:semiHidden="0" w:uiPriority="68" w:unhideWhenUsed="0"/>
-    <w:lsdException w:name="Medium Grid 3 Accent 2" w:semiHidden="0" w:uiPriority="69" w:unhideWhenUsed="0"/>
-    <w:lsdException w:name="Dark List Accent 2" w:semiHidden="0" w:uiPriority="70" w:unhideWhenUsed="0"/>
-    <w:lsdException w:name="Colorful Shading Accent 2" w:semiHidden="0" w:uiPriority="71" w:unhideWhenUsed="0"/>
-    <w:lsdException w:name="Colorful List Accent 2" w:semiHidden="0" w:uiPriority="72" w:unhideWhenUsed="0"/>
-    <w:lsdException w:name="Colorful Grid Accent 2" w:semiHidden="0" w:uiPriority="73" w:unhideWhenUsed="0"/>
-    <w:lsdException w:name="Light Shading Accent 3" w:semiHidden="0" w:uiPriority="60" w:unhideWhenUsed="0"/>
-    <w:lsdException w:name="Light List Accent 3" w:semiHidden="0" w:uiPriority="61" w:unhideWhenUsed="0"/>
-    <w:lsdException w:name="Light Grid Accent 3" w:semiHidden="0" w:uiPriority="62" w:unhideWhenUsed="0"/>
-    <w:lsdException w:name="Medium Shading 1 Accent 3" w:semiHidden="0" w:uiPriority="63" w:unhideWhenUsed="0"/>
-    <w:lsdException w:name="Medium Shading 2 Accent 3" w:semiHidden="0" w:uiPriority="64" w:unhideWhenUsed="0"/>
-    <w:lsdException w:name="Medium List 1 Accent 3" w:semiHidden="0" w:uiPriority="65" w:unhideWhenUsed="0"/>
-    <w:lsdException w:name="Medium List 2 Accent 3" w:semiHidden="0" w:uiPriority="66" w:unhideWhenUsed="0"/>
-    <w:lsdException w:name="Medium Grid 1 Accent 3" w:semiHidden="0" w:uiPriority="67" w:unhideWhenUsed="0"/>
-    <w:lsdException w:name="Medium Grid 2 Accent 3" w:semiHidden="0" w:uiPriority="68" w:unhideWhenUsed="0"/>
-    <w:lsdException w:name="Medium Grid 3 Accent 3" w:semiHidden="0" w:uiPriority="69" w:unhideWhenUsed="0"/>
-    <w:lsdException w:name="Dark List Accent 3" w:semiHidden="0" w:uiPriority="70" w:unhideWhenUsed="0"/>
-    <w:lsdException w:name="Colorful Shading Accent 3" w:semiHidden="0" w:uiPriority="71" w:unhideWhenUsed="0"/>
-    <w:lsdException w:name="Colorful List Accent 3" w:semiHidden="0" w:uiPriority="72" w:unhideWhenUsed="0"/>
-    <w:lsdException w:name="Colorful Grid Accent 3" w:semiHidden="0" w:uiPriority="73" w:unhideWhenUsed="0"/>
-    <w:lsdException w:name="Light Shading Accent 4" w:semiHidden="0" w:uiPriority="60" w:unhideWhenUsed="0"/>
-    <w:lsdException w:name="Light List Accent 4" w:semiHidden="0" w:uiPriority="61" w:unhideWhenUsed="0"/>
-    <w:lsdException w:name="Light Grid Accent 4" w:semiHidden="0" w:uiPriority="62" w:unhideWhenUsed="0"/>
-    <w:lsdException w:name="Medium Shading 1 Accent 4" w:semiHidden="0" w:uiPriority="63" w:unhideWhenUsed="0"/>
-    <w:lsdException w:name="Medium Shading 2 Accent 4" w:semiHidden="0" w:uiPriority="64" w:unhideWhenUsed="0"/>
-    <w:lsdException w:name="Medium List 1 Accent 4" w:semiHidden="0" w:uiPriority="65" w:unhideWhenUsed="0"/>
-    <w:lsdException w:name="Medium List 2 Accent 4" w:semiHidden="0" w:uiPriority="66" w:unhideWhenUsed="0"/>
-    <w:lsdException w:name="Medium Grid 1 Accent 4" w:semiHidden="0" w:uiPriority="67" w:unhideWhenUsed="0"/>
-    <w:lsdException w:name="Medium Grid 2 Accent 4" w:semiHidden="0" w:uiPriority="68" w:unhideWhenUsed="0"/>
-    <w:lsdException w:name="Medium Grid 3 Accent 4" w:semiHidden="0" w:uiPriority="69" w:unhideWhenUsed="0"/>
-    <w:lsdException w:name="Dark List Accent 4" w:semiHidden="0" w:uiPriority="70" w:unhideWhenUsed="0"/>
-    <w:lsdException w:name="Colorful Shading Accent 4" w:semiHidden="0" w:uiPriority="71" w:unhideWhenUsed="0"/>
-    <w:lsdException w:name="Colorful List Accent 4" w:semiHidden="0" w:uiPriority="72" w:unhideWhenUsed="0"/>
-    <w:lsdException w:name="Colorful Grid Accent 4" w:semiHidden="0" w:uiPriority="73" w:unhideWhenUsed="0"/>
-    <w:lsdException w:name="Light Shading Accent 5" w:semiHidden="0" w:uiPriority="60" w:unhideWhenUsed="0"/>
-    <w:lsdException w:name="Light List Accent 5" w:semiHidden="0" w:uiPriority="61" w:unhideWhenUsed="0"/>
-    <w:lsdException w:name="Light Grid Accent 5" w:semiHidden="0" w:uiPriority="62" w:unhideWhenUsed="0"/>
-    <w:lsdException w:name="Medium Shading 1 Accent 5" w:semiHidden="0" w:uiPriority="63" w:unhideWhenUsed="0"/>
-    <w:lsdException w:name="Medium Shading 2 Accent 5" w:semiHidden="0" w:uiPriority="64" w:unhideWhenUsed="0"/>
-    <w:lsdException w:name="Medium List 1 Accent 5" w:semiHidden="0" w:uiPriority="65" w:unhideWhenUsed="0"/>
-    <w:lsdException w:name="Medium List 2 Accent 5" w:semiHidden="0" w:uiPriority="66" w:unhideWhenUsed="0"/>
-    <w:lsdException w:name="Medium Grid 1 Accent 5" w:semiHidden="0" w:uiPriority="67" w:unhideWhenUsed="0"/>
-    <w:lsdException w:name="Medium Grid 2 Accent 5" w:semiHidden="0" w:uiPriority="68" w:unhideWhenUsed="0"/>
-    <w:lsdException w:name="Medium Grid 3 Accent 5" w:semiHidden="0" w:uiPriority="69" w:unhideWhenUsed="0"/>
-    <w:lsdException w:name="Dark List Accent 5" w:semiHidden="0" w:uiPriority="70" w:unhideWhenUsed="0"/>
-    <w:lsdException w:name="Colorful Shading Accent 5" w:semiHidden="0" w:uiPriority="71" w:unhideWhenUsed="0"/>
-    <w:lsdException w:name="Colorful List Accent 5" w:semiHidden="0" w:uiPriority="72" w:unhideWhenUsed="0"/>
-    <w:lsdException w:name="Colorful Grid Accent 5" w:semiHidden="0" w:uiPriority="73" w:unhideWhenUsed="0"/>
-    <w:lsdException w:name="Light Shading Accent 6" w:semiHidden="0" w:uiPriority="60" w:unhideWhenUsed="0"/>
-    <w:lsdException w:name="Light List Accent 6" w:semiHidden="0" w:uiPriority="61" w:unhideWhenUsed="0"/>
-    <w:lsdException w:name="Light Grid Accent 6" w:semiHidden="0" w:uiPriority="62" w:unhideWhenUsed="0"/>
-    <w:lsdException w:name="Medium Shading 1 Accent 6" w:semiHidden="0" w:uiPriority="63" w:unhideWhenUsed="0"/>
-    <w:lsdException w:name="Medium Shading 2 Accent 6" w:semiHidden="0" w:uiPriority="64" w:unhideWhenUsed="0"/>
-    <w:lsdException w:name="Medium List 1 Accent 6" w:semiHidden="0" w:uiPriority="65" w:unhideWhenUsed="0"/>
-    <w:lsdException w:name="Medium List 2 Accent 6" w:semiHidden="0" w:uiPriority="66" w:unhideWhenUsed="0"/>
-    <w:lsdException w:name="Medium Grid 1 Accent 6" w:semiHidden="0" w:uiPriority="67" w:unhideWhenUsed="0"/>
-    <w:lsdException w:name="Medium Grid 2 Accent 6" w:semiHidden="0" w:uiPriority="68" w:unhideWhenUsed="0"/>
-    <w:lsdException w:name="Medium Grid 3 Accent 6" w:semiHidden="0" w:uiPriority="69" w:unhideWhenUsed="0"/>
-    <w:lsdException w:name="Dark List Accent 6" w:semiHidden="0" w:uiPriority="70" w:unhideWhenUsed="0"/>
-    <w:lsdException w:name="Colorful Shading Accent 6" w:semiHidden="0" w:uiPriority="71" w:unhideWhenUsed="0"/>
-    <w:lsdException w:name="Colorful List Accent 6" w:semiHidden="0" w:uiPriority="72" w:unhideWhenUsed="0"/>
-    <w:lsdException w:name="Colorful Grid Accent 6" w:semiHidden="0" w:uiPriority="73" w:unhideWhenUsed="0"/>
-    <w:lsdException w:name="Subtle Emphasis" w:semiHidden="0" w:uiPriority="19" w:unhideWhenUsed="0" w:qFormat="1"/>
-    <w:lsdException w:name="Intense Emphasis" w:semiHidden="0" w:uiPriority="21" w:unhideWhenUsed="0" w:qFormat="1"/>
-    <w:lsdException w:name="Subtle Reference" w:semiHidden="0" w:uiPriority="31" w:unhideWhenUsed="0" w:qFormat="1"/>
-    <w:lsdException w:name="Intense Reference" w:semiHidden="0" w:uiPriority="32" w:unhideWhenUsed="0" w:qFormat="1"/>
-    <w:lsdException w:name="Book Title" w:semiHidden="0" w:uiPriority="33" w:unhideWhenUsed="0" w:qFormat="1"/>
-    <w:lsdException w:name="Bibliography" w:uiPriority="37"/>
-    <w:lsdException w:name="TOC Heading" w:uiPriority="39" w:qFormat="1"/>
-  </w:latentStyles>
-  <w:style w:type="paragraph" w:default="1" w:styleId="Normal">
-    <w:name w:val="Normal"/>
+  <w:style w:type="paragraph" w:customStyle="1" w:styleId="MyParagraph">
+    <w:name w:val="MyParagraph"/>
+    <w:basedOn w:val="Normal"/>
+    <w:autoRedefine/>
     <w:qFormat/>
-    <w:rsid w:val="002C5D6D"/>
-    <w:pPr>
-      <w:spacing w:after="0" w:line="240" w:lineRule="auto"/>
-    </w:pPr>
-    <w:rPr>
-      <w:rFonts w:ascii="Times New Roman" w:eastAsia="Times New Roman" w:hAnsi="Times New Roman" w:cs="Times New Roman"/>
-      <w:sz w:val="24"/>
-      <w:szCs w:val="24"/>
-    </w:rPr>
-  </w:style>
-  <w:style w:type="paragraph" w:styleId="Heading1">
-    <w:name w:val="heading 1"/>
-    <w:basedOn w:val="Normal"/>
-    <w:next w:val="Normal"/>
-    <w:link w:val="Heading1Char"/>
-    <w:uiPriority w:val="9"/>
-    <w:qFormat/>
-    <w:rsid w:val="002C5D6D"/>
+    <w:rsid w:val="00C2109E"/>
     <w:pPr>
       <w:keepNext/>
       <w:keepLines/>
-      <w:spacing w:before="480"/>
-      <w:outlineLvl w:val="0"/>
+      <w:spacing w:before="120" w:after="120" w:line="360" w:lineRule="auto"/>
+      <w:jc w:val="both"/>
     </w:pPr>
     <w:rPr>
-      <w:rFonts w:asciiTheme="majorHAnsi" w:eastAsiaTheme="majorEastAsia" w:hAnsiTheme="majorHAnsi" w:cstheme="majorBidi"/>
-      <w:b/>
-      <w:bCs/>
-      <w:color w:val="365F91" w:themeColor="accent1" w:themeShade="BF"/>
-      <w:sz w:val="28"/>
-      <w:szCs w:val="28"/>
-    </w:rPr>
-  </w:style>
-  <w:style w:type="paragraph" w:styleId="Heading2">
-    <w:name w:val="heading 2"/>
-    <w:basedOn w:val="Normal"/>
-    <w:next w:val="Normal"/>
-    <w:link w:val="Heading2Char"/>
-    <w:uiPriority w:val="9"/>
-    <w:unhideWhenUsed/>
-    <w:qFormat/>
-    <w:rsid w:val="002C5D6D"/>
-    <w:pPr>
-      <w:keepNext/>
-      <w:keepLines/>
-      <w:spacing w:before="200"/>
-      <w:outlineLvl w:val="1"/>
-    </w:pPr>
-    <w:rPr>
-      <w:rFonts w:asciiTheme="majorHAnsi" w:eastAsiaTheme="majorEastAsia" w:hAnsiTheme="majorHAnsi" w:cstheme="majorBidi"/>
-      <w:b/>
-      <w:bCs/>
-      <w:color w:val="4F81BD" w:themeColor="accent1"/>
-      <w:sz w:val="26"/>
-      <w:szCs w:val="26"/>
-    </w:rPr>
-  </w:style>
-  <w:style w:type="paragraph" w:styleId="Heading4">
-    <w:name w:val="heading 4"/>
-    <w:basedOn w:val="Normal"/>
-    <w:next w:val="Normal"/>
-    <w:link w:val="Heading4Char"/>
-    <w:uiPriority w:val="9"/>
-    <w:unhideWhenUsed/>
-    <w:qFormat/>
-    <w:rsid w:val="002C5D6D"/>
-    <w:pPr>
-      <w:keepNext/>
-      <w:keepLines/>
-      <w:spacing w:before="200"/>
-      <w:outlineLvl w:val="3"/>
-    </w:pPr>
-    <w:rPr>
-      <w:rFonts w:asciiTheme="majorHAnsi" w:eastAsiaTheme="majorEastAsia" w:hAnsiTheme="majorHAnsi" w:cstheme="majorBidi"/>
-      <w:b/>
-      <w:bCs/>
-      <w:i/>
-      <w:iCs/>
-      <w:color w:val="4F81BD" w:themeColor="accent1"/>
-    </w:rPr>
-  </w:style>
-  <w:style w:type="character" w:default="1" w:styleId="DefaultParagraphFont">
-    <w:name w:val="Default Paragraph Font"/>
-    <w:uiPriority w:val="1"/>
-    <w:semiHidden/>
-    <w:unhideWhenUsed/>
-  </w:style>
-  <w:style w:type="table" w:default="1" w:styleId="TableNormal">
-    <w:name w:val="Normal Table"/>
-    <w:uiPriority w:val="99"/>
-    <w:semiHidden/>
-    <w:unhideWhenUsed/>
-    <w:tblPr>
-      <w:tblInd w:w="0" w:type="dxa"/>
-      <w:tblCellMar>
-        <w:top w:w="0" w:type="dxa"/>
-        <w:left w:w="108" w:type="dxa"/>
-        <w:bottom w:w="0" w:type="dxa"/>
-        <w:right w:w="108" w:type="dxa"/>
-      </w:tblCellMar>
-    </w:tblPr>
-  </w:style>
-  <w:style w:type="numbering" w:default="1" w:styleId="NoList">
-    <w:name w:val="No List"/>
-    <w:uiPriority w:val="99"/>
-    <w:semiHidden/>
-    <w:unhideWhenUsed/>
-  </w:style>
-  <w:style w:type="character" w:customStyle="1" w:styleId="Heading1Char">
-    <w:name w:val="Heading 1 Char"/>
-    <w:basedOn w:val="DefaultParagraphFont"/>
-    <w:link w:val="Heading1"/>
-    <w:uiPriority w:val="9"/>
-    <w:rsid w:val="002C5D6D"/>
-    <w:rPr>
-      <w:rFonts w:asciiTheme="majorHAnsi" w:eastAsiaTheme="majorEastAsia" w:hAnsiTheme="majorHAnsi" w:cstheme="majorBidi"/>
-      <w:b/>
-      <w:bCs/>
-      <w:color w:val="365F91" w:themeColor="accent1" w:themeShade="BF"/>
-      <w:sz w:val="28"/>
-      <w:szCs w:val="28"/>
-    </w:rPr>
-  </w:style>
-  <w:style w:type="character" w:customStyle="1" w:styleId="Heading2Char">
-    <w:name w:val="Heading 2 Char"/>
-    <w:basedOn w:val="DefaultParagraphFont"/>
-    <w:link w:val="Heading2"/>
-    <w:uiPriority w:val="9"/>
-    <w:rsid w:val="002C5D6D"/>
-    <w:rPr>
-      <w:rFonts w:asciiTheme="majorHAnsi" w:eastAsiaTheme="majorEastAsia" w:hAnsiTheme="majorHAnsi" w:cstheme="majorBidi"/>
-      <w:b/>
-      <w:bCs/>
-      <w:color w:val="4F81BD" w:themeColor="accent1"/>
-      <w:sz w:val="26"/>
-      <w:szCs w:val="26"/>
-    </w:rPr>
-  </w:style>
-  <w:style w:type="character" w:customStyle="1" w:styleId="Heading4Char">
-    <w:name w:val="Heading 4 Char"/>
-    <w:basedOn w:val="DefaultParagraphFont"/>
-    <w:link w:val="Heading4"/>
-    <w:uiPriority w:val="9"/>
-    <w:rsid w:val="002C5D6D"/>
-    <w:rPr>
-      <w:rFonts w:asciiTheme="majorHAnsi" w:eastAsiaTheme="majorEastAsia" w:hAnsiTheme="majorHAnsi" w:cstheme="majorBidi"/>
-      <w:b/>
-      <w:bCs/>
-      <w:i/>
-      <w:iCs/>
-      <w:color w:val="4F81BD" w:themeColor="accent1"/>
-      <w:sz w:val="24"/>
-      <w:szCs w:val="24"/>
-    </w:rPr>
-  </w:style>
-  <w:style w:type="paragraph" w:styleId="NoSpacing">
-    <w:name w:val="No Spacing"/>
-    <w:uiPriority w:val="1"/>
-    <w:qFormat/>
-    <w:rsid w:val="002C5D6D"/>
-    <w:pPr>
-      <w:spacing w:after="0" w:line="240" w:lineRule="auto"/>
-    </w:pPr>
-    <w:rPr>
-      <w:rFonts w:ascii="Times New Roman" w:eastAsia="Times New Roman" w:hAnsi="Times New Roman" w:cs="Times New Roman"/>
-      <w:sz w:val="24"/>
-      <w:szCs w:val="24"/>
-    </w:rPr>
-  </w:style>
-  <w:style w:type="paragraph" w:styleId="Bibliography">
-    <w:name w:val="Bibliography"/>
-    <w:basedOn w:val="Normal"/>
-    <w:next w:val="Normal"/>
-    <w:uiPriority w:val="37"/>
-    <w:unhideWhenUsed/>
-    <w:rsid w:val="002C5D6D"/>
-  </w:style>
-  <w:style w:type="paragraph" w:styleId="BalloonText">
-    <w:name w:val="Balloon Text"/>
-    <w:basedOn w:val="Normal"/>
-    <w:link w:val="BalloonTextChar"/>
-    <w:uiPriority w:val="99"/>
-    <w:semiHidden/>
-    <w:unhideWhenUsed/>
-    <w:rsid w:val="002C5D6D"/>
-    <w:rPr>
-      <w:rFonts w:ascii="Tahoma" w:hAnsi="Tahoma" w:cs="Tahoma"/>
-      <w:sz w:val="16"/>
-      <w:szCs w:val="16"/>
-    </w:rPr>
-  </w:style>
-  <w:style w:type="character" w:customStyle="1" w:styleId="BalloonTextChar">
-    <w:name w:val="Balloon Text Char"/>
-    <w:basedOn w:val="DefaultParagraphFont"/>
-    <w:link w:val="BalloonText"/>
-    <w:uiPriority w:val="99"/>
-    <w:semiHidden/>
-    <w:rsid w:val="002C5D6D"/>
-    <w:rPr>
-      <w:rFonts w:ascii="Tahoma" w:eastAsia="Times New Roman" w:hAnsi="Tahoma" w:cs="Tahoma"/>
-      <w:sz w:val="16"/>
-      <w:szCs w:val="16"/>
-    </w:rPr>
-  </w:style>
-  <w:style w:type="paragraph" w:styleId="TOC1">
-    <w:name w:val="toc 1"/>
-    <w:basedOn w:val="Normal"/>
-    <w:next w:val="Normal"/>
-    <w:autoRedefine/>
-    <w:uiPriority w:val="39"/>
-    <w:unhideWhenUsed/>
-    <w:qFormat/>
-    <w:rsid w:val="002C5D6D"/>
-    <w:pPr>
-      <w:spacing w:before="120" w:after="120"/>
-    </w:pPr>
-    <w:rPr>
-      <w:rFonts w:asciiTheme="minorHAnsi" w:hAnsiTheme="minorHAnsi" w:cstheme="minorHAnsi"/>
-      <w:b/>
-      <w:bCs/>
-      <w:caps/>
-      <w:sz w:val="20"/>
-      <w:szCs w:val="20"/>
-    </w:rPr>
-  </w:style>
-  <w:style w:type="paragraph" w:styleId="TOC2">
-    <w:name w:val="toc 2"/>
-    <w:basedOn w:val="Normal"/>
-    <w:next w:val="Normal"/>
-    <w:autoRedefine/>
-    <w:uiPriority w:val="39"/>
-    <w:unhideWhenUsed/>
-    <w:qFormat/>
-    <w:rsid w:val="002C5D6D"/>
-    <w:pPr>
-      <w:ind w:left="240"/>
-    </w:pPr>
-    <w:rPr>
-      <w:rFonts w:asciiTheme="minorHAnsi" w:hAnsiTheme="minorHAnsi" w:cstheme="minorHAnsi"/>
-      <w:smallCaps/>
-      <w:sz w:val="20"/>
-      <w:szCs w:val="20"/>
-    </w:rPr>
-  </w:style>
-  <w:style w:type="paragraph" w:styleId="TOC3">
-    <w:name w:val="toc 3"/>
-    <w:basedOn w:val="Normal"/>
-    <w:next w:val="Normal"/>
-    <w:autoRedefine/>
-    <w:uiPriority w:val="39"/>
-    <w:unhideWhenUsed/>
-    <w:qFormat/>
-    <w:rsid w:val="002C5D6D"/>
-    <w:pPr>
-      <w:ind w:left="480"/>
-    </w:pPr>
-    <w:rPr>
-      <w:rFonts w:asciiTheme="minorHAnsi" w:hAnsiTheme="minorHAnsi" w:cstheme="minorHAnsi"/>
-      <w:i/>
-      <w:iCs/>
-      <w:sz w:val="20"/>
-      <w:szCs w:val="20"/>
-    </w:rPr>
-  </w:style>
-  <w:style w:type="paragraph" w:styleId="TOC4">
-    <w:name w:val="toc 4"/>
-    <w:basedOn w:val="Normal"/>
-    <w:next w:val="Normal"/>
-    <w:autoRedefine/>
-    <w:uiPriority w:val="39"/>
-    <w:unhideWhenUsed/>
-    <w:rsid w:val="002C5D6D"/>
-    <w:pPr>
-      <w:ind w:left="720"/>
-    </w:pPr>
-    <w:rPr>
-      <w:rFonts w:asciiTheme="minorHAnsi" w:hAnsiTheme="minorHAnsi" w:cstheme="minorHAnsi"/>
-      <w:sz w:val="18"/>
-      <w:szCs w:val="18"/>
-    </w:rPr>
-  </w:style>
-  <w:style w:type="paragraph" w:styleId="TOC5">
-    <w:name w:val="toc 5"/>
-    <w:basedOn w:val="Normal"/>
-    <w:next w:val="Normal"/>
-    <w:autoRedefine/>
-    <w:uiPriority w:val="39"/>
-    <w:unhideWhenUsed/>
-    <w:rsid w:val="002C5D6D"/>
-    <w:pPr>
-      <w:ind w:left="960"/>
-    </w:pPr>
-    <w:rPr>
-      <w:rFonts w:asciiTheme="minorHAnsi" w:hAnsiTheme="minorHAnsi" w:cstheme="minorHAnsi"/>
-      <w:sz w:val="18"/>
-      <w:szCs w:val="18"/>
-    </w:rPr>
-  </w:style>
-  <w:style w:type="paragraph" w:styleId="TOC6">
-    <w:name w:val="toc 6"/>
-    <w:basedOn w:val="Normal"/>
-    <w:next w:val="Normal"/>
-    <w:autoRedefine/>
-    <w:uiPriority w:val="39"/>
-    <w:unhideWhenUsed/>
-    <w:rsid w:val="002C5D6D"/>
-    <w:pPr>
-      <w:ind w:left="1200"/>
-    </w:pPr>
-    <w:rPr>
-      <w:rFonts w:asciiTheme="minorHAnsi" w:hAnsiTheme="minorHAnsi" w:cstheme="minorHAnsi"/>
-      <w:sz w:val="18"/>
-      <w:szCs w:val="18"/>
-    </w:rPr>
-  </w:style>
-  <w:style w:type="paragraph" w:styleId="TOC7">
-    <w:name w:val="toc 7"/>
-    <w:basedOn w:val="Normal"/>
-    <w:next w:val="Normal"/>
-    <w:autoRedefine/>
-    <w:uiPriority w:val="39"/>
-    <w:unhideWhenUsed/>
-    <w:rsid w:val="002C5D6D"/>
-    <w:pPr>
-      <w:ind w:left="1440"/>
-    </w:pPr>
-    <w:rPr>
-      <w:rFonts w:asciiTheme="minorHAnsi" w:hAnsiTheme="minorHAnsi" w:cstheme="minorHAnsi"/>
-      <w:sz w:val="18"/>
-      <w:szCs w:val="18"/>
-    </w:rPr>
-  </w:style>
-  <w:style w:type="paragraph" w:styleId="TOC8">
-    <w:name w:val="toc 8"/>
-    <w:basedOn w:val="Normal"/>
-    <w:next w:val="Normal"/>
-    <w:autoRedefine/>
-    <w:uiPriority w:val="39"/>
-    <w:unhideWhenUsed/>
-    <w:rsid w:val="002C5D6D"/>
-    <w:pPr>
-      <w:ind w:left="1680"/>
-    </w:pPr>
-    <w:rPr>
-      <w:rFonts w:asciiTheme="minorHAnsi" w:hAnsiTheme="minorHAnsi" w:cstheme="minorHAnsi"/>
-      <w:sz w:val="18"/>
-      <w:szCs w:val="18"/>
-    </w:rPr>
-  </w:style>
-  <w:style w:type="paragraph" w:styleId="TOC9">
-    <w:name w:val="toc 9"/>
-    <w:basedOn w:val="Normal"/>
-    <w:next w:val="Normal"/>
-    <w:autoRedefine/>
-    <w:uiPriority w:val="39"/>
-    <w:unhideWhenUsed/>
-    <w:rsid w:val="002C5D6D"/>
-    <w:pPr>
-      <w:ind w:left="1920"/>
-    </w:pPr>
-    <w:rPr>
-      <w:rFonts w:asciiTheme="minorHAnsi" w:hAnsiTheme="minorHAnsi" w:cstheme="minorHAnsi"/>
-      <w:sz w:val="18"/>
-      <w:szCs w:val="18"/>
-    </w:rPr>
-  </w:style>
-  <w:style w:type="paragraph" w:styleId="ListParagraph">
-    <w:name w:val="List Paragraph"/>
-    <w:basedOn w:val="Normal"/>
-    <w:uiPriority w:val="34"/>
-    <w:qFormat/>
-    <w:rsid w:val="00C20B15"/>
-    <w:pPr>
-      <w:ind w:left="720"/>
-      <w:contextualSpacing/>
-    </w:pPr>
-  </w:style>
-  <w:style w:type="character" w:styleId="Strong">
-    <w:name w:val="Strong"/>
-    <w:basedOn w:val="DefaultParagraphFont"/>
-    <w:uiPriority w:val="22"/>
-    <w:qFormat/>
-    <w:rsid w:val="00CE5EEF"/>
-    <w:rPr>
-      <w:b/>
-      <w:bCs/>
-    </w:rPr>
-  </w:style>
-  <w:style w:type="character" w:customStyle="1" w:styleId="css-133coio">
-    <w:name w:val="css-133coio"/>
-    <w:basedOn w:val="DefaultParagraphFont"/>
-    <w:rsid w:val="0073413A"/>
-  </w:style>
-  <w:style w:type="character" w:styleId="Hyperlink">
-    <w:name w:val="Hyperlink"/>
-    <w:basedOn w:val="DefaultParagraphFont"/>
-    <w:uiPriority w:val="99"/>
-    <w:semiHidden/>
-    <w:unhideWhenUsed/>
-    <w:rsid w:val="0073413A"/>
-    <w:rPr>
-      <w:color w:val="0000FF"/>
-      <w:u w:val="single"/>
-    </w:rPr>
-  </w:style>
-  <w:style w:type="paragraph" w:styleId="TOCHeading">
-    <w:name w:val="TOC Heading"/>
-    <w:basedOn w:val="Heading1"/>
-    <w:next w:val="Normal"/>
-    <w:uiPriority w:val="39"/>
-    <w:semiHidden/>
-    <w:unhideWhenUsed/>
-    <w:qFormat/>
-    <w:rsid w:val="001D5E2B"/>
-    <w:pPr>
-      <w:spacing w:line="276" w:lineRule="auto"/>
-      <w:outlineLvl w:val="9"/>
-    </w:pPr>
-    <w:rPr>
-      <w:lang w:val="en-US" w:eastAsia="ja-JP"/>
+      <w:sz w:val="27"/>
     </w:rPr>
   </w:style>
 </w:styles>
@@ -9145,7 +8250,7 @@
 </file>
 
 <file path=customXml/itemProps1.xml><?xml version="1.0" encoding="utf-8"?>
-<ds:datastoreItem xmlns:ds="http://schemas.openxmlformats.org/officeDocument/2006/customXml" ds:itemID="{9D8D8F1F-1EED-46B0-BA4F-F75F1521AF3C}">
+<ds:datastoreItem xmlns:ds="http://schemas.openxmlformats.org/officeDocument/2006/customXml" ds:itemID="{61218E3D-C932-44E4-97C6-D2B6CEC39CD3}">
   <ds:schemaRefs>
     <ds:schemaRef ds:uri="http://schemas.openxmlformats.org/officeDocument/2006/bibliography"/>
   </ds:schemaRefs>

</xml_diff>